<commit_message>
bab 3 use case is done
</commit_message>
<xml_diff>
--- a/Dokumen-Skripsi/Bab 3 - Incremental.docx
+++ b/Dokumen-Skripsi/Bab 3 - Incremental.docx
@@ -1785,7 +1785,6 @@
     <w:p>
       <w:pPr>
         <w:pStyle w:val="Caption"/>
-        <w:spacing w:after="320"/>
       </w:pPr>
       <w:r>
         <w:t xml:space="preserve">Gambar 3. </w:t>
@@ -2358,7 +2357,6 @@
     <w:p>
       <w:pPr>
         <w:pStyle w:val="Caption"/>
-        <w:spacing w:after="320"/>
       </w:pPr>
       <w:r>
         <w:t xml:space="preserve">Gambar 3. </w:t>
@@ -2931,7 +2929,6 @@
     <w:p>
       <w:pPr>
         <w:pStyle w:val="Caption"/>
-        <w:spacing w:after="320"/>
       </w:pPr>
       <w:r>
         <w:t xml:space="preserve">Gambar 3. </w:t>
@@ -3606,7 +3603,6 @@
     <w:p>
       <w:pPr>
         <w:pStyle w:val="Caption"/>
-        <w:spacing w:after="320"/>
       </w:pPr>
       <w:r>
         <w:t xml:space="preserve">Gambar 3. </w:t>
@@ -4547,7 +4543,6 @@
     <w:p>
       <w:pPr>
         <w:pStyle w:val="Caption"/>
-        <w:spacing w:after="320"/>
       </w:pPr>
       <w:r>
         <w:t xml:space="preserve">Gambar 3. </w:t>
@@ -4971,7 +4966,6 @@
     <w:p>
       <w:pPr>
         <w:pStyle w:val="Caption"/>
-        <w:spacing w:after="320"/>
       </w:pPr>
       <w:r>
         <w:t xml:space="preserve">Gambar 3. </w:t>
@@ -5829,7 +5823,7 @@
     <w:p>
       <w:pPr>
         <w:pStyle w:val="Caption"/>
-        <w:spacing w:after="120"/>
+        <w:spacing w:after="200"/>
       </w:pPr>
       <w:proofErr w:type="spellStart"/>
       <w:r>
@@ -6255,6 +6249,22 @@
             </w:r>
             <w:proofErr w:type="spellStart"/>
             <w:r>
+              <w:t>akun</w:t>
+            </w:r>
+            <w:proofErr w:type="spellEnd"/>
+            <w:r>
+              <w:t xml:space="preserve"> </w:t>
+            </w:r>
+            <w:proofErr w:type="spellStart"/>
+            <w:r>
+              <w:t>lembaga</w:t>
+            </w:r>
+            <w:proofErr w:type="spellEnd"/>
+            <w:r>
+              <w:t xml:space="preserve"> </w:t>
+            </w:r>
+            <w:proofErr w:type="spellStart"/>
+            <w:r>
               <w:t>kursus</w:t>
             </w:r>
             <w:proofErr w:type="spellEnd"/>
@@ -6725,7 +6735,7 @@
     <w:p>
       <w:pPr>
         <w:pStyle w:val="Caption"/>
-        <w:spacing w:after="120"/>
+        <w:spacing w:after="200"/>
       </w:pPr>
       <w:proofErr w:type="spellStart"/>
       <w:r>
@@ -7160,6 +7170,22 @@
             </w:r>
             <w:proofErr w:type="spellStart"/>
             <w:r>
+              <w:t>atau</w:t>
+            </w:r>
+            <w:proofErr w:type="spellEnd"/>
+            <w:r>
+              <w:t xml:space="preserve"> </w:t>
+            </w:r>
+            <w:proofErr w:type="spellStart"/>
+            <w:r>
+              <w:t>mengkonfirmasi</w:t>
+            </w:r>
+            <w:proofErr w:type="spellEnd"/>
+            <w:r>
+              <w:t xml:space="preserve"> </w:t>
+            </w:r>
+            <w:proofErr w:type="spellStart"/>
+            <w:r>
               <w:t>perubahan</w:t>
             </w:r>
             <w:proofErr w:type="spellEnd"/>
@@ -7904,23 +7930,39 @@
             </w:pPr>
             <w:proofErr w:type="spellStart"/>
             <w:r>
-              <w:t>Menampilkan</w:t>
-            </w:r>
-            <w:proofErr w:type="spellEnd"/>
-            <w:r>
-              <w:t xml:space="preserve"> daftar </w:t>
-            </w:r>
-            <w:proofErr w:type="spellStart"/>
-            <w:r>
-              <w:t>Siswa</w:t>
-            </w:r>
-            <w:proofErr w:type="spellEnd"/>
-            <w:r>
-              <w:t xml:space="preserve"> </w:t>
-            </w:r>
-            <w:proofErr w:type="spellStart"/>
-            <w:r>
-              <w:t>aktif</w:t>
+              <w:t>Mengubah</w:t>
+            </w:r>
+            <w:proofErr w:type="spellEnd"/>
+            <w:r>
+              <w:t xml:space="preserve"> data yang </w:t>
+            </w:r>
+            <w:proofErr w:type="spellStart"/>
+            <w:r>
+              <w:t>ada</w:t>
+            </w:r>
+            <w:proofErr w:type="spellEnd"/>
+            <w:r>
+              <w:t xml:space="preserve"> pada </w:t>
+            </w:r>
+            <w:proofErr w:type="spellStart"/>
+            <w:r>
+              <w:t>profil</w:t>
+            </w:r>
+            <w:proofErr w:type="spellEnd"/>
+            <w:r>
+              <w:t xml:space="preserve"> </w:t>
+            </w:r>
+            <w:proofErr w:type="spellStart"/>
+            <w:r>
+              <w:t>akun</w:t>
+            </w:r>
+            <w:proofErr w:type="spellEnd"/>
+            <w:r>
+              <w:t xml:space="preserve"> </w:t>
+            </w:r>
+            <w:proofErr w:type="spellStart"/>
+            <w:r>
+              <w:t>Instruktur</w:t>
             </w:r>
             <w:proofErr w:type="spellEnd"/>
           </w:p>
@@ -7976,20 +8018,19 @@
             </w:r>
             <w:proofErr w:type="spellEnd"/>
             <w:r>
-              <w:t xml:space="preserve"> detail</w:t>
-            </w:r>
-            <w:r>
-              <w:rPr>
-                <w:i/>
-              </w:rPr>
-              <w:t xml:space="preserve"> progress</w:t>
-            </w:r>
-            <w:r>
-              <w:t xml:space="preserve"> </w:t>
+              <w:t xml:space="preserve"> daftar </w:t>
             </w:r>
             <w:proofErr w:type="spellStart"/>
             <w:r>
               <w:t>Siswa</w:t>
+            </w:r>
+            <w:proofErr w:type="spellEnd"/>
+            <w:r>
+              <w:t xml:space="preserve"> </w:t>
+            </w:r>
+            <w:proofErr w:type="spellStart"/>
+            <w:r>
+              <w:t>aktif</w:t>
             </w:r>
             <w:proofErr w:type="spellEnd"/>
           </w:p>
@@ -8041,71 +8082,24 @@
             </w:pPr>
             <w:proofErr w:type="spellStart"/>
             <w:r>
-              <w:t>Mengajukan</w:t>
-            </w:r>
-            <w:proofErr w:type="spellEnd"/>
-            <w:r>
-              <w:t xml:space="preserve"> </w:t>
-            </w:r>
-            <w:proofErr w:type="spellStart"/>
-            <w:r>
-              <w:t>atau</w:t>
-            </w:r>
-            <w:proofErr w:type="spellEnd"/>
-            <w:r>
-              <w:t xml:space="preserve"> </w:t>
-            </w:r>
-            <w:proofErr w:type="spellStart"/>
-            <w:r>
-              <w:t>mengkonfirmasi</w:t>
-            </w:r>
-            <w:proofErr w:type="spellEnd"/>
-            <w:r>
-              <w:t xml:space="preserve"> </w:t>
-            </w:r>
-            <w:proofErr w:type="spellStart"/>
-            <w:r>
-              <w:t>perubahan</w:t>
-            </w:r>
-            <w:proofErr w:type="spellEnd"/>
-            <w:r>
-              <w:t xml:space="preserve"> </w:t>
-            </w:r>
-            <w:proofErr w:type="spellStart"/>
-            <w:r>
-              <w:t>jadwal</w:t>
-            </w:r>
-            <w:proofErr w:type="spellEnd"/>
-            <w:r>
-              <w:t xml:space="preserve"> </w:t>
-            </w:r>
-            <w:proofErr w:type="spellStart"/>
-            <w:r>
-              <w:t>kursus</w:t>
-            </w:r>
-            <w:proofErr w:type="spellEnd"/>
-            <w:r>
-              <w:t xml:space="preserve"> </w:t>
-            </w:r>
-            <w:proofErr w:type="spellStart"/>
-            <w:r>
-              <w:t>kepada</w:t>
-            </w:r>
-            <w:proofErr w:type="spellEnd"/>
+              <w:t>Menampilkan</w:t>
+            </w:r>
+            <w:proofErr w:type="spellEnd"/>
+            <w:r>
+              <w:t xml:space="preserve"> detail</w:t>
+            </w:r>
+            <w:r>
+              <w:rPr>
+                <w:i/>
+              </w:rPr>
+              <w:t xml:space="preserve"> progress</w:t>
+            </w:r>
             <w:r>
               <w:t xml:space="preserve"> </w:t>
             </w:r>
             <w:proofErr w:type="spellStart"/>
             <w:r>
               <w:t>Siswa</w:t>
-            </w:r>
-            <w:proofErr w:type="spellEnd"/>
-            <w:r>
-              <w:t xml:space="preserve"> dan Admin / </w:t>
-            </w:r>
-            <w:proofErr w:type="spellStart"/>
-            <w:r>
-              <w:t>Pemilik</w:t>
             </w:r>
             <w:proofErr w:type="spellEnd"/>
           </w:p>
@@ -8157,7 +8151,55 @@
             </w:pPr>
             <w:proofErr w:type="spellStart"/>
             <w:r>
-              <w:t>Menghubungi</w:t>
+              <w:t>Mengajukan</w:t>
+            </w:r>
+            <w:proofErr w:type="spellEnd"/>
+            <w:r>
+              <w:t xml:space="preserve"> </w:t>
+            </w:r>
+            <w:proofErr w:type="spellStart"/>
+            <w:r>
+              <w:t>atau</w:t>
+            </w:r>
+            <w:proofErr w:type="spellEnd"/>
+            <w:r>
+              <w:t xml:space="preserve"> </w:t>
+            </w:r>
+            <w:proofErr w:type="spellStart"/>
+            <w:r>
+              <w:t>mengkonfirmasi</w:t>
+            </w:r>
+            <w:proofErr w:type="spellEnd"/>
+            <w:r>
+              <w:t xml:space="preserve"> </w:t>
+            </w:r>
+            <w:proofErr w:type="spellStart"/>
+            <w:r>
+              <w:t>perubahan</w:t>
+            </w:r>
+            <w:proofErr w:type="spellEnd"/>
+            <w:r>
+              <w:t xml:space="preserve"> </w:t>
+            </w:r>
+            <w:proofErr w:type="spellStart"/>
+            <w:r>
+              <w:t>jadwal</w:t>
+            </w:r>
+            <w:proofErr w:type="spellEnd"/>
+            <w:r>
+              <w:t xml:space="preserve"> </w:t>
+            </w:r>
+            <w:proofErr w:type="spellStart"/>
+            <w:r>
+              <w:t>kursus</w:t>
+            </w:r>
+            <w:proofErr w:type="spellEnd"/>
+            <w:r>
+              <w:t xml:space="preserve"> </w:t>
+            </w:r>
+            <w:proofErr w:type="spellStart"/>
+            <w:r>
+              <w:t>kepada</w:t>
             </w:r>
             <w:proofErr w:type="spellEnd"/>
             <w:r>
@@ -8225,47 +8267,25 @@
             </w:pPr>
             <w:proofErr w:type="spellStart"/>
             <w:r>
-              <w:t>Mengisi</w:t>
-            </w:r>
-            <w:proofErr w:type="spellEnd"/>
-            <w:r>
-              <w:t xml:space="preserve"> </w:t>
-            </w:r>
-            <w:r>
-              <w:t xml:space="preserve">form data </w:t>
-            </w:r>
-            <w:proofErr w:type="spellStart"/>
-            <w:r>
-              <w:t>instruktur</w:t>
-            </w:r>
-            <w:proofErr w:type="spellEnd"/>
-            <w:r>
-              <w:t xml:space="preserve"> </w:t>
-            </w:r>
-            <w:proofErr w:type="spellStart"/>
-            <w:r>
-              <w:t>dari</w:t>
-            </w:r>
-            <w:proofErr w:type="spellEnd"/>
-            <w:r>
-              <w:t xml:space="preserve"> </w:t>
-            </w:r>
-            <w:proofErr w:type="spellStart"/>
-            <w:r>
-              <w:t>hasil</w:t>
-            </w:r>
-            <w:proofErr w:type="spellEnd"/>
-            <w:r>
-              <w:t xml:space="preserve"> </w:t>
-            </w:r>
-            <w:proofErr w:type="spellStart"/>
-            <w:r>
-              <w:t>undangan</w:t>
-            </w:r>
-            <w:proofErr w:type="spellEnd"/>
-            <w:r>
-              <w:t xml:space="preserve"> Admin / Pemilik</w:t>
-            </w:r>
+              <w:t>Menghubungi</w:t>
+            </w:r>
+            <w:proofErr w:type="spellEnd"/>
+            <w:r>
+              <w:t xml:space="preserve"> </w:t>
+            </w:r>
+            <w:proofErr w:type="spellStart"/>
+            <w:r>
+              <w:t>Siswa</w:t>
+            </w:r>
+            <w:proofErr w:type="spellEnd"/>
+            <w:r>
+              <w:t xml:space="preserve"> dan Admin / </w:t>
+            </w:r>
+            <w:proofErr w:type="spellStart"/>
+            <w:r>
+              <w:t>Pemilik</w:t>
+            </w:r>
+            <w:proofErr w:type="spellEnd"/>
           </w:p>
         </w:tc>
       </w:tr>
@@ -8273,7 +8293,7 @@
     <w:p>
       <w:pPr>
         <w:pStyle w:val="Caption"/>
-        <w:spacing w:after="120"/>
+        <w:spacing w:after="200"/>
         <w:rPr>
           <w:b w:val="0"/>
           <w:bCs w:val="0"/>
@@ -8446,36 +8466,97 @@
         </w:trPr>
         <w:tc>
           <w:tcPr>
-            <w:tcW w:w="7905" w:type="dxa"/>
-            <w:gridSpan w:val="2"/>
-            <w:shd w:val="clear" w:color="auto" w:fill="B6DDE8" w:themeFill="accent5" w:themeFillTint="66"/>
-            <w:tcMar>
-              <w:top w:w="100" w:type="dxa"/>
-              <w:left w:w="100" w:type="dxa"/>
-              <w:bottom w:w="100" w:type="dxa"/>
-              <w:right w:w="100" w:type="dxa"/>
-            </w:tcMar>
-          </w:tcPr>
-          <w:p>
-            <w:pPr>
-              <w:widowControl w:val="0"/>
-              <w:spacing w:after="0"/>
-              <w:ind w:firstLine="0"/>
-            </w:pPr>
-            <w:proofErr w:type="spellStart"/>
-            <w:r>
-              <w:t>Sisi</w:t>
-            </w:r>
-            <w:proofErr w:type="spellEnd"/>
-            <w:r>
-              <w:t xml:space="preserve"> </w:t>
-            </w:r>
-            <w:r>
-              <w:rPr>
-                <w:i/>
-              </w:rPr>
-              <w:t>General User</w:t>
-            </w:r>
+            <w:tcW w:w="630" w:type="dxa"/>
+            <w:shd w:val="clear" w:color="auto" w:fill="auto"/>
+            <w:tcMar>
+              <w:top w:w="100" w:type="dxa"/>
+              <w:left w:w="100" w:type="dxa"/>
+              <w:bottom w:w="100" w:type="dxa"/>
+              <w:right w:w="100" w:type="dxa"/>
+            </w:tcMar>
+          </w:tcPr>
+          <w:p>
+            <w:pPr>
+              <w:widowControl w:val="0"/>
+              <w:spacing w:after="0"/>
+              <w:ind w:firstLine="0"/>
+              <w:jc w:val="center"/>
+              <w:rPr>
+                <w:b/>
+                <w:bCs/>
+              </w:rPr>
+            </w:pPr>
+            <w:r>
+              <w:t>8</w:t>
+            </w:r>
+          </w:p>
+        </w:tc>
+        <w:tc>
+          <w:tcPr>
+            <w:tcW w:w="7275" w:type="dxa"/>
+            <w:shd w:val="clear" w:color="auto" w:fill="auto"/>
+            <w:tcMar>
+              <w:top w:w="100" w:type="dxa"/>
+              <w:left w:w="100" w:type="dxa"/>
+              <w:bottom w:w="100" w:type="dxa"/>
+              <w:right w:w="100" w:type="dxa"/>
+            </w:tcMar>
+          </w:tcPr>
+          <w:p>
+            <w:pPr>
+              <w:widowControl w:val="0"/>
+              <w:spacing w:after="0"/>
+              <w:ind w:firstLine="0"/>
+              <w:rPr>
+                <w:b/>
+                <w:bCs/>
+              </w:rPr>
+            </w:pPr>
+            <w:proofErr w:type="spellStart"/>
+            <w:r>
+              <w:t>Mengisi</w:t>
+            </w:r>
+            <w:proofErr w:type="spellEnd"/>
+            <w:r>
+              <w:t xml:space="preserve"> form data </w:t>
+            </w:r>
+            <w:proofErr w:type="spellStart"/>
+            <w:r>
+              <w:t>instruktur</w:t>
+            </w:r>
+            <w:proofErr w:type="spellEnd"/>
+            <w:r>
+              <w:t xml:space="preserve"> </w:t>
+            </w:r>
+            <w:proofErr w:type="spellStart"/>
+            <w:r>
+              <w:t>dari</w:t>
+            </w:r>
+            <w:proofErr w:type="spellEnd"/>
+            <w:r>
+              <w:t xml:space="preserve"> </w:t>
+            </w:r>
+            <w:proofErr w:type="spellStart"/>
+            <w:r>
+              <w:t>hasil</w:t>
+            </w:r>
+            <w:proofErr w:type="spellEnd"/>
+            <w:r>
+              <w:t xml:space="preserve"> </w:t>
+            </w:r>
+            <w:proofErr w:type="spellStart"/>
+            <w:r>
+              <w:t>undangan</w:t>
+            </w:r>
+            <w:proofErr w:type="spellEnd"/>
+            <w:r>
+              <w:t xml:space="preserve"> Admin / </w:t>
+            </w:r>
+            <w:proofErr w:type="spellStart"/>
+            <w:r>
+              <w:t>Pemilik</w:t>
+            </w:r>
+            <w:proofErr w:type="spellEnd"/>
           </w:p>
         </w:tc>
       </w:tr>
@@ -8502,7 +8583,7 @@
               <w:jc w:val="center"/>
             </w:pPr>
             <w:r>
-              <w:t>1</w:t>
+              <w:t>9</w:t>
             </w:r>
           </w:p>
         </w:tc>
@@ -8525,41 +8606,57 @@
             </w:pPr>
             <w:proofErr w:type="spellStart"/>
             <w:r>
-              <w:t>Fungsi</w:t>
-            </w:r>
-            <w:proofErr w:type="spellEnd"/>
-            <w:r>
-              <w:t xml:space="preserve"> </w:t>
-            </w:r>
-            <w:r>
-              <w:rPr>
-                <w:i/>
-              </w:rPr>
-              <w:t>Login</w:t>
-            </w:r>
-            <w:r>
-              <w:t xml:space="preserve"> &amp; </w:t>
-            </w:r>
-            <w:r>
-              <w:rPr>
-                <w:i/>
-              </w:rPr>
-              <w:t xml:space="preserve">Logout </w:t>
-            </w:r>
-            <w:proofErr w:type="spellStart"/>
-            <w:r>
-              <w:t>sebagai</w:t>
-            </w:r>
-            <w:proofErr w:type="spellEnd"/>
-            <w:r>
-              <w:t xml:space="preserve"> </w:t>
-            </w:r>
-            <w:r>
-              <w:rPr>
-                <w:i/>
-              </w:rPr>
-              <w:t>General User</w:t>
-            </w:r>
+              <w:t>Mengunggah</w:t>
+            </w:r>
+            <w:proofErr w:type="spellEnd"/>
+            <w:r>
+              <w:t xml:space="preserve"> </w:t>
+            </w:r>
+            <w:proofErr w:type="spellStart"/>
+            <w:r>
+              <w:t>Sertifikat</w:t>
+            </w:r>
+            <w:proofErr w:type="spellEnd"/>
+            <w:r>
+              <w:t xml:space="preserve"> </w:t>
+            </w:r>
+            <w:proofErr w:type="spellStart"/>
+            <w:r>
+              <w:t>hasil</w:t>
+            </w:r>
+            <w:proofErr w:type="spellEnd"/>
+            <w:r>
+              <w:t xml:space="preserve"> </w:t>
+            </w:r>
+            <w:proofErr w:type="spellStart"/>
+            <w:r>
+              <w:t>Pelatihan</w:t>
+            </w:r>
+            <w:proofErr w:type="spellEnd"/>
+            <w:r>
+              <w:t xml:space="preserve"> </w:t>
+            </w:r>
+            <w:proofErr w:type="spellStart"/>
+            <w:r>
+              <w:t>Instruktur</w:t>
+            </w:r>
+            <w:proofErr w:type="spellEnd"/>
+            <w:r>
+              <w:t xml:space="preserve"> </w:t>
+            </w:r>
+            <w:proofErr w:type="spellStart"/>
+            <w:r>
+              <w:t>Kursus</w:t>
+            </w:r>
+            <w:proofErr w:type="spellEnd"/>
+            <w:r>
+              <w:t xml:space="preserve"> </w:t>
+            </w:r>
+            <w:proofErr w:type="spellStart"/>
+            <w:r>
+              <w:t>Mengemudi</w:t>
+            </w:r>
+            <w:proofErr w:type="spellEnd"/>
           </w:p>
         </w:tc>
       </w:tr>
@@ -8569,141 +8666,36 @@
         </w:trPr>
         <w:tc>
           <w:tcPr>
-            <w:tcW w:w="630" w:type="dxa"/>
-            <w:shd w:val="clear" w:color="auto" w:fill="auto"/>
-            <w:tcMar>
-              <w:top w:w="100" w:type="dxa"/>
-              <w:left w:w="100" w:type="dxa"/>
-              <w:bottom w:w="100" w:type="dxa"/>
-              <w:right w:w="100" w:type="dxa"/>
-            </w:tcMar>
-          </w:tcPr>
-          <w:p>
-            <w:pPr>
-              <w:widowControl w:val="0"/>
-              <w:spacing w:after="0"/>
-              <w:ind w:firstLine="0"/>
-              <w:jc w:val="center"/>
-            </w:pPr>
-            <w:r>
-              <w:t>2</w:t>
-            </w:r>
-          </w:p>
-        </w:tc>
-        <w:tc>
-          <w:tcPr>
-            <w:tcW w:w="7275" w:type="dxa"/>
-            <w:shd w:val="clear" w:color="auto" w:fill="auto"/>
-            <w:tcMar>
-              <w:top w:w="100" w:type="dxa"/>
-              <w:left w:w="100" w:type="dxa"/>
-              <w:bottom w:w="100" w:type="dxa"/>
-              <w:right w:w="100" w:type="dxa"/>
-            </w:tcMar>
-          </w:tcPr>
-          <w:p>
-            <w:pPr>
-              <w:widowControl w:val="0"/>
-              <w:spacing w:after="0"/>
-              <w:ind w:firstLine="0"/>
-            </w:pPr>
-            <w:r>
-              <w:t xml:space="preserve">Dashboard yang </w:t>
-            </w:r>
-            <w:proofErr w:type="spellStart"/>
-            <w:r>
-              <w:t>berisi</w:t>
-            </w:r>
-            <w:proofErr w:type="spellEnd"/>
-            <w:r>
-              <w:t xml:space="preserve"> </w:t>
-            </w:r>
-            <w:proofErr w:type="spellStart"/>
-            <w:r>
-              <w:t>rekomendasi</w:t>
-            </w:r>
-            <w:proofErr w:type="spellEnd"/>
-            <w:r>
-              <w:t xml:space="preserve"> </w:t>
-            </w:r>
-            <w:proofErr w:type="spellStart"/>
-            <w:r>
-              <w:t>kelas</w:t>
-            </w:r>
-            <w:proofErr w:type="spellEnd"/>
-            <w:r>
-              <w:t xml:space="preserve"> </w:t>
-            </w:r>
-            <w:proofErr w:type="spellStart"/>
-            <w:r>
-              <w:t>kursus</w:t>
-            </w:r>
-            <w:proofErr w:type="spellEnd"/>
-            <w:r>
-              <w:t xml:space="preserve">, </w:t>
-            </w:r>
-            <w:proofErr w:type="spellStart"/>
-            <w:r>
-              <w:t>penyedia</w:t>
-            </w:r>
-            <w:proofErr w:type="spellEnd"/>
-            <w:r>
-              <w:t xml:space="preserve"> </w:t>
-            </w:r>
-            <w:proofErr w:type="spellStart"/>
-            <w:r>
-              <w:t>kursus</w:t>
-            </w:r>
-            <w:proofErr w:type="spellEnd"/>
-            <w:r>
-              <w:t xml:space="preserve"> dan </w:t>
+            <w:tcW w:w="7905" w:type="dxa"/>
+            <w:gridSpan w:val="2"/>
+            <w:shd w:val="clear" w:color="auto" w:fill="B6DDE8" w:themeFill="accent5" w:themeFillTint="66"/>
+            <w:tcMar>
+              <w:top w:w="100" w:type="dxa"/>
+              <w:left w:w="100" w:type="dxa"/>
+              <w:bottom w:w="100" w:type="dxa"/>
+              <w:right w:w="100" w:type="dxa"/>
+            </w:tcMar>
+          </w:tcPr>
+          <w:p>
+            <w:pPr>
+              <w:widowControl w:val="0"/>
+              <w:spacing w:after="0"/>
+              <w:ind w:firstLine="0"/>
+            </w:pPr>
+            <w:proofErr w:type="spellStart"/>
+            <w:r>
+              <w:t>Sisi</w:t>
+            </w:r>
+            <w:proofErr w:type="spellEnd"/>
+            <w:r>
+              <w:t xml:space="preserve"> </w:t>
             </w:r>
             <w:r>
               <w:rPr>
                 <w:i/>
               </w:rPr>
-              <w:t>progress</w:t>
-            </w:r>
-            <w:r>
-              <w:t xml:space="preserve"> </w:t>
-            </w:r>
-            <w:proofErr w:type="spellStart"/>
-            <w:r>
-              <w:t>kursus</w:t>
-            </w:r>
-            <w:proofErr w:type="spellEnd"/>
-            <w:r>
-              <w:t xml:space="preserve"> yang </w:t>
-            </w:r>
-            <w:proofErr w:type="spellStart"/>
-            <w:r>
-              <w:t>sedang</w:t>
-            </w:r>
-            <w:proofErr w:type="spellEnd"/>
-            <w:r>
-              <w:t xml:space="preserve"> </w:t>
-            </w:r>
-            <w:proofErr w:type="spellStart"/>
-            <w:r>
-              <w:t>aktif</w:t>
-            </w:r>
-            <w:proofErr w:type="spellEnd"/>
-            <w:r>
-              <w:t xml:space="preserve"> </w:t>
-            </w:r>
-            <w:proofErr w:type="spellStart"/>
-            <w:r>
-              <w:t>jika</w:t>
-            </w:r>
-            <w:proofErr w:type="spellEnd"/>
-            <w:r>
-              <w:t xml:space="preserve"> </w:t>
-            </w:r>
-            <w:proofErr w:type="spellStart"/>
-            <w:r>
-              <w:t>ada</w:t>
-            </w:r>
-            <w:proofErr w:type="spellEnd"/>
+              <w:t>General User</w:t>
+            </w:r>
           </w:p>
         </w:tc>
       </w:tr>
@@ -8730,7 +8722,7 @@
               <w:jc w:val="center"/>
             </w:pPr>
             <w:r>
-              <w:t>3</w:t>
+              <w:t>1</w:t>
             </w:r>
           </w:p>
         </w:tc>
@@ -8753,33 +8745,41 @@
             </w:pPr>
             <w:proofErr w:type="spellStart"/>
             <w:r>
-              <w:t>Mendaftar</w:t>
-            </w:r>
-            <w:proofErr w:type="spellEnd"/>
-            <w:r>
-              <w:t xml:space="preserve"> </w:t>
-            </w:r>
-            <w:proofErr w:type="spellStart"/>
-            <w:r>
-              <w:t>ke</w:t>
-            </w:r>
-            <w:proofErr w:type="spellEnd"/>
-            <w:r>
-              <w:t xml:space="preserve"> </w:t>
-            </w:r>
-            <w:proofErr w:type="spellStart"/>
-            <w:r>
-              <w:t>kelas</w:t>
-            </w:r>
-            <w:proofErr w:type="spellEnd"/>
-            <w:r>
-              <w:t xml:space="preserve"> </w:t>
-            </w:r>
-            <w:proofErr w:type="spellStart"/>
-            <w:r>
-              <w:t>kursus</w:t>
-            </w:r>
-            <w:proofErr w:type="spellEnd"/>
+              <w:t>Fungsi</w:t>
+            </w:r>
+            <w:proofErr w:type="spellEnd"/>
+            <w:r>
+              <w:t xml:space="preserve"> </w:t>
+            </w:r>
+            <w:r>
+              <w:rPr>
+                <w:i/>
+              </w:rPr>
+              <w:t>Login</w:t>
+            </w:r>
+            <w:r>
+              <w:t xml:space="preserve"> &amp; </w:t>
+            </w:r>
+            <w:r>
+              <w:rPr>
+                <w:i/>
+              </w:rPr>
+              <w:t xml:space="preserve">Logout </w:t>
+            </w:r>
+            <w:proofErr w:type="spellStart"/>
+            <w:r>
+              <w:t>sebagai</w:t>
+            </w:r>
+            <w:proofErr w:type="spellEnd"/>
+            <w:r>
+              <w:t xml:space="preserve"> </w:t>
+            </w:r>
+            <w:r>
+              <w:rPr>
+                <w:i/>
+              </w:rPr>
+              <w:t>General User</w:t>
+            </w:r>
           </w:p>
         </w:tc>
       </w:tr>
@@ -8806,7 +8806,7 @@
               <w:jc w:val="center"/>
             </w:pPr>
             <w:r>
-              <w:t>4</w:t>
+              <w:t>2</w:t>
             </w:r>
           </w:p>
         </w:tc>
@@ -8827,25 +8827,101 @@
               <w:spacing w:after="0"/>
               <w:ind w:firstLine="0"/>
             </w:pPr>
-            <w:proofErr w:type="spellStart"/>
-            <w:r>
-              <w:t>Menghubungi</w:t>
-            </w:r>
-            <w:proofErr w:type="spellEnd"/>
-            <w:r>
-              <w:t xml:space="preserve"> Admin / </w:t>
-            </w:r>
-            <w:proofErr w:type="spellStart"/>
-            <w:r>
-              <w:t>Pemilik</w:t>
+            <w:r>
+              <w:t xml:space="preserve">Dashboard yang </w:t>
+            </w:r>
+            <w:proofErr w:type="spellStart"/>
+            <w:r>
+              <w:t>berisi</w:t>
+            </w:r>
+            <w:proofErr w:type="spellEnd"/>
+            <w:r>
+              <w:t xml:space="preserve"> </w:t>
+            </w:r>
+            <w:proofErr w:type="spellStart"/>
+            <w:r>
+              <w:t>rekomendasi</w:t>
+            </w:r>
+            <w:proofErr w:type="spellEnd"/>
+            <w:r>
+              <w:t xml:space="preserve"> </w:t>
+            </w:r>
+            <w:proofErr w:type="spellStart"/>
+            <w:r>
+              <w:t>kelas</w:t>
+            </w:r>
+            <w:proofErr w:type="spellEnd"/>
+            <w:r>
+              <w:t xml:space="preserve"> </w:t>
+            </w:r>
+            <w:proofErr w:type="spellStart"/>
+            <w:r>
+              <w:t>kursus</w:t>
+            </w:r>
+            <w:proofErr w:type="spellEnd"/>
+            <w:r>
+              <w:t xml:space="preserve">, </w:t>
+            </w:r>
+            <w:proofErr w:type="spellStart"/>
+            <w:r>
+              <w:t>penyedia</w:t>
+            </w:r>
+            <w:proofErr w:type="spellEnd"/>
+            <w:r>
+              <w:t xml:space="preserve"> </w:t>
+            </w:r>
+            <w:proofErr w:type="spellStart"/>
+            <w:r>
+              <w:t>kursus</w:t>
             </w:r>
             <w:proofErr w:type="spellEnd"/>
             <w:r>
               <w:t xml:space="preserve"> dan </w:t>
             </w:r>
-            <w:proofErr w:type="spellStart"/>
-            <w:r>
-              <w:t>Instruktur</w:t>
+            <w:r>
+              <w:rPr>
+                <w:i/>
+              </w:rPr>
+              <w:t>progress</w:t>
+            </w:r>
+            <w:r>
+              <w:t xml:space="preserve"> </w:t>
+            </w:r>
+            <w:proofErr w:type="spellStart"/>
+            <w:r>
+              <w:t>kursus</w:t>
+            </w:r>
+            <w:proofErr w:type="spellEnd"/>
+            <w:r>
+              <w:t xml:space="preserve"> yang </w:t>
+            </w:r>
+            <w:proofErr w:type="spellStart"/>
+            <w:r>
+              <w:t>sedang</w:t>
+            </w:r>
+            <w:proofErr w:type="spellEnd"/>
+            <w:r>
+              <w:t xml:space="preserve"> </w:t>
+            </w:r>
+            <w:proofErr w:type="spellStart"/>
+            <w:r>
+              <w:t>aktif</w:t>
+            </w:r>
+            <w:proofErr w:type="spellEnd"/>
+            <w:r>
+              <w:t xml:space="preserve"> </w:t>
+            </w:r>
+            <w:proofErr w:type="spellStart"/>
+            <w:r>
+              <w:t>jika</w:t>
+            </w:r>
+            <w:proofErr w:type="spellEnd"/>
+            <w:r>
+              <w:t xml:space="preserve"> </w:t>
+            </w:r>
+            <w:proofErr w:type="spellStart"/>
+            <w:r>
+              <w:t>ada</w:t>
             </w:r>
             <w:proofErr w:type="spellEnd"/>
           </w:p>
@@ -8874,7 +8950,7 @@
               <w:jc w:val="center"/>
             </w:pPr>
             <w:r>
-              <w:t>5</w:t>
+              <w:t>3</w:t>
             </w:r>
           </w:p>
         </w:tc>
@@ -8897,31 +8973,43 @@
             </w:pPr>
             <w:proofErr w:type="spellStart"/>
             <w:r>
-              <w:t>Menampilkan</w:t>
-            </w:r>
-            <w:proofErr w:type="spellEnd"/>
-            <w:r>
-              <w:t xml:space="preserve"> detail </w:t>
+              <w:t>Mengubah</w:t>
+            </w:r>
+            <w:proofErr w:type="spellEnd"/>
+            <w:r>
+              <w:t xml:space="preserve"> data yang </w:t>
+            </w:r>
+            <w:proofErr w:type="spellStart"/>
+            <w:r>
+              <w:t>ada</w:t>
+            </w:r>
+            <w:proofErr w:type="spellEnd"/>
+            <w:r>
+              <w:t xml:space="preserve"> pada </w:t>
+            </w:r>
+            <w:proofErr w:type="spellStart"/>
+            <w:r>
+              <w:t>profil</w:t>
+            </w:r>
+            <w:proofErr w:type="spellEnd"/>
+            <w:r>
+              <w:t xml:space="preserve"> </w:t>
+            </w:r>
+            <w:proofErr w:type="spellStart"/>
+            <w:r>
+              <w:t>akun</w:t>
+            </w:r>
+            <w:proofErr w:type="spellEnd"/>
+            <w:r>
+              <w:t xml:space="preserve"> </w:t>
             </w:r>
             <w:r>
               <w:rPr>
                 <w:i/>
-              </w:rPr>
-              <w:t xml:space="preserve">progress </w:t>
-            </w:r>
-            <w:proofErr w:type="spellStart"/>
-            <w:r>
-              <w:t>kursus</w:t>
-            </w:r>
-            <w:proofErr w:type="spellEnd"/>
-            <w:r>
-              <w:t xml:space="preserve"> yang </w:t>
-            </w:r>
-            <w:proofErr w:type="spellStart"/>
-            <w:r>
-              <w:t>berlangsung</w:t>
-            </w:r>
-            <w:proofErr w:type="spellEnd"/>
+                <w:iCs/>
+              </w:rPr>
+              <w:t>General User</w:t>
+            </w:r>
           </w:p>
         </w:tc>
       </w:tr>
@@ -8948,7 +9036,7 @@
               <w:jc w:val="center"/>
             </w:pPr>
             <w:r>
-              <w:t>6</w:t>
+              <w:t>4</w:t>
             </w:r>
           </w:p>
         </w:tc>
@@ -8971,23 +9059,39 @@
             </w:pPr>
             <w:proofErr w:type="spellStart"/>
             <w:r>
-              <w:t>Mengajukan</w:t>
-            </w:r>
-            <w:proofErr w:type="spellEnd"/>
-            <w:r>
-              <w:t xml:space="preserve"> </w:t>
-            </w:r>
-            <w:proofErr w:type="spellStart"/>
-            <w:r>
-              <w:t>perubahan</w:t>
-            </w:r>
-            <w:proofErr w:type="spellEnd"/>
-            <w:r>
-              <w:t xml:space="preserve"> </w:t>
-            </w:r>
-            <w:proofErr w:type="spellStart"/>
-            <w:r>
-              <w:t>jadwal</w:t>
+              <w:t>Melakukan</w:t>
+            </w:r>
+            <w:proofErr w:type="spellEnd"/>
+            <w:r>
+              <w:t xml:space="preserve"> </w:t>
+            </w:r>
+            <w:proofErr w:type="spellStart"/>
+            <w:r>
+              <w:t>pengisian</w:t>
+            </w:r>
+            <w:proofErr w:type="spellEnd"/>
+            <w:r>
+              <w:t xml:space="preserve"> </w:t>
+            </w:r>
+            <w:proofErr w:type="spellStart"/>
+            <w:r>
+              <w:t>formulir</w:t>
+            </w:r>
+            <w:proofErr w:type="spellEnd"/>
+            <w:r>
+              <w:t xml:space="preserve"> </w:t>
+            </w:r>
+            <w:proofErr w:type="spellStart"/>
+            <w:r>
+              <w:t>pendaftaran</w:t>
+            </w:r>
+            <w:proofErr w:type="spellEnd"/>
+            <w:r>
+              <w:t xml:space="preserve"> </w:t>
+            </w:r>
+            <w:proofErr w:type="spellStart"/>
+            <w:r>
+              <w:t>kelas</w:t>
             </w:r>
             <w:proofErr w:type="spellEnd"/>
             <w:r>
@@ -8996,36 +9100,6 @@
             <w:proofErr w:type="spellStart"/>
             <w:r>
               <w:t>kursus</w:t>
-            </w:r>
-            <w:proofErr w:type="spellEnd"/>
-            <w:r>
-              <w:t xml:space="preserve"> </w:t>
-            </w:r>
-            <w:proofErr w:type="spellStart"/>
-            <w:r>
-              <w:t>kepada</w:t>
-            </w:r>
-            <w:proofErr w:type="spellEnd"/>
-            <w:r>
-              <w:t xml:space="preserve"> </w:t>
-            </w:r>
-            <w:proofErr w:type="spellStart"/>
-            <w:r>
-              <w:t>Instruktur</w:t>
-            </w:r>
-            <w:proofErr w:type="spellEnd"/>
-            <w:r>
-              <w:t xml:space="preserve"> </w:t>
-            </w:r>
-            <w:r>
-              <w:t xml:space="preserve">dan </w:t>
-            </w:r>
-            <w:r>
-              <w:t xml:space="preserve">Admin / </w:t>
-            </w:r>
-            <w:proofErr w:type="spellStart"/>
-            <w:r>
-              <w:t>Pemilik</w:t>
             </w:r>
             <w:proofErr w:type="spellEnd"/>
           </w:p>
@@ -9054,7 +9128,7 @@
               <w:jc w:val="center"/>
             </w:pPr>
             <w:r>
-              <w:t>7</w:t>
+              <w:t>5</w:t>
             </w:r>
           </w:p>
         </w:tc>
@@ -9077,39 +9151,31 @@
             </w:pPr>
             <w:proofErr w:type="spellStart"/>
             <w:r>
-              <w:t>Menampilkan</w:t>
-            </w:r>
-            <w:proofErr w:type="spellEnd"/>
-            <w:r>
-              <w:t xml:space="preserve"> </w:t>
-            </w:r>
-            <w:proofErr w:type="spellStart"/>
-            <w:r>
-              <w:t>hasil</w:t>
-            </w:r>
-            <w:proofErr w:type="spellEnd"/>
-            <w:r>
-              <w:t xml:space="preserve"> </w:t>
-            </w:r>
-            <w:proofErr w:type="spellStart"/>
-            <w:r>
-              <w:t>pengisian</w:t>
-            </w:r>
-            <w:proofErr w:type="spellEnd"/>
-            <w:r>
-              <w:t xml:space="preserve"> </w:t>
-            </w:r>
-            <w:proofErr w:type="spellStart"/>
-            <w:r>
-              <w:t>formulir</w:t>
-            </w:r>
-            <w:proofErr w:type="spellEnd"/>
-            <w:r>
-              <w:t xml:space="preserve"> </w:t>
-            </w:r>
-            <w:proofErr w:type="spellStart"/>
-            <w:r>
-              <w:t>pendaftaran</w:t>
+              <w:t>Mengunggah</w:t>
+            </w:r>
+            <w:proofErr w:type="spellEnd"/>
+            <w:r>
+              <w:t xml:space="preserve"> </w:t>
+            </w:r>
+            <w:proofErr w:type="spellStart"/>
+            <w:r>
+              <w:t>bukti</w:t>
+            </w:r>
+            <w:proofErr w:type="spellEnd"/>
+            <w:r>
+              <w:t xml:space="preserve"> </w:t>
+            </w:r>
+            <w:proofErr w:type="spellStart"/>
+            <w:r>
+              <w:t>pembayaran</w:t>
+            </w:r>
+            <w:proofErr w:type="spellEnd"/>
+            <w:r>
+              <w:t xml:space="preserve"> </w:t>
+            </w:r>
+            <w:proofErr w:type="spellStart"/>
+            <w:r>
+              <w:t>kelas</w:t>
             </w:r>
             <w:proofErr w:type="spellEnd"/>
             <w:r>
@@ -9146,7 +9212,7 @@
               <w:jc w:val="center"/>
             </w:pPr>
             <w:r>
-              <w:t>8</w:t>
+              <w:t>6</w:t>
             </w:r>
           </w:p>
         </w:tc>
@@ -9169,31 +9235,15 @@
             </w:pPr>
             <w:proofErr w:type="spellStart"/>
             <w:r>
-              <w:t>Mengakses</w:t>
-            </w:r>
-            <w:proofErr w:type="spellEnd"/>
-            <w:r>
-              <w:t xml:space="preserve"> </w:t>
-            </w:r>
-            <w:proofErr w:type="spellStart"/>
-            <w:r>
-              <w:t>panduan</w:t>
-            </w:r>
-            <w:proofErr w:type="spellEnd"/>
-            <w:r>
-              <w:t xml:space="preserve"> </w:t>
-            </w:r>
-            <w:proofErr w:type="spellStart"/>
-            <w:r>
-              <w:t>teknik</w:t>
-            </w:r>
-            <w:proofErr w:type="spellEnd"/>
-            <w:r>
-              <w:t xml:space="preserve"> </w:t>
-            </w:r>
-            <w:proofErr w:type="spellStart"/>
-            <w:r>
-              <w:t>berkendara</w:t>
+              <w:t>Menghubungi</w:t>
+            </w:r>
+            <w:proofErr w:type="spellEnd"/>
+            <w:r>
+              <w:t xml:space="preserve"> Admin / </w:t>
+            </w:r>
+            <w:proofErr w:type="spellStart"/>
+            <w:r>
+              <w:t>Pemilik</w:t>
             </w:r>
             <w:proofErr w:type="spellEnd"/>
             <w:r>
@@ -9201,12 +9251,9 @@
             </w:r>
             <w:proofErr w:type="spellStart"/>
             <w:r>
-              <w:t>menyelesaikan</w:t>
-            </w:r>
-            <w:proofErr w:type="spellEnd"/>
-            <w:r>
-              <w:t xml:space="preserve"> quiz</w:t>
-            </w:r>
+              <w:t>Instruktur</w:t>
+            </w:r>
+            <w:proofErr w:type="spellEnd"/>
           </w:p>
         </w:tc>
       </w:tr>
@@ -9233,7 +9280,7 @@
               <w:jc w:val="center"/>
             </w:pPr>
             <w:r>
-              <w:t>9</w:t>
+              <w:t>7</w:t>
             </w:r>
           </w:p>
         </w:tc>
@@ -9256,19 +9303,17 @@
             </w:pPr>
             <w:proofErr w:type="spellStart"/>
             <w:r>
-              <w:t>Menjadi</w:t>
-            </w:r>
-            <w:proofErr w:type="spellEnd"/>
-            <w:r>
-              <w:t xml:space="preserve"> </w:t>
-            </w:r>
-            <w:proofErr w:type="spellStart"/>
-            <w:r>
-              <w:t>pemilik</w:t>
-            </w:r>
-            <w:proofErr w:type="spellEnd"/>
-            <w:r>
-              <w:t xml:space="preserve"> </w:t>
+              <w:t>Menampilkan</w:t>
+            </w:r>
+            <w:proofErr w:type="spellEnd"/>
+            <w:r>
+              <w:t xml:space="preserve"> detail </w:t>
+            </w:r>
+            <w:r>
+              <w:rPr>
+                <w:i/>
+              </w:rPr>
+              <w:t xml:space="preserve">progress </w:t>
             </w:r>
             <w:proofErr w:type="spellStart"/>
             <w:r>
@@ -9276,59 +9321,11 @@
             </w:r>
             <w:proofErr w:type="spellEnd"/>
             <w:r>
-              <w:t xml:space="preserve"> </w:t>
-            </w:r>
-            <w:proofErr w:type="spellStart"/>
-            <w:r>
-              <w:t>dengan</w:t>
-            </w:r>
-            <w:proofErr w:type="spellEnd"/>
-            <w:r>
-              <w:t xml:space="preserve"> </w:t>
-            </w:r>
-            <w:proofErr w:type="spellStart"/>
-            <w:r>
-              <w:t>mengunggah</w:t>
-            </w:r>
-            <w:proofErr w:type="spellEnd"/>
-            <w:r>
-              <w:t xml:space="preserve"> s</w:t>
-            </w:r>
-            <w:proofErr w:type="spellStart"/>
-            <w:r>
-              <w:t>urat</w:t>
-            </w:r>
-            <w:proofErr w:type="spellEnd"/>
-            <w:r>
-              <w:t xml:space="preserve"> </w:t>
-            </w:r>
-            <w:proofErr w:type="spellStart"/>
-            <w:r>
-              <w:t>izin</w:t>
-            </w:r>
-            <w:proofErr w:type="spellEnd"/>
-            <w:r>
-              <w:t xml:space="preserve"> </w:t>
-            </w:r>
-            <w:proofErr w:type="spellStart"/>
-            <w:r>
-              <w:t>penyelenggaraan</w:t>
-            </w:r>
-            <w:proofErr w:type="spellEnd"/>
-            <w:r>
-              <w:t xml:space="preserve"> </w:t>
-            </w:r>
-            <w:proofErr w:type="spellStart"/>
-            <w:r>
-              <w:t>kursus</w:t>
-            </w:r>
-            <w:proofErr w:type="spellEnd"/>
-            <w:r>
-              <w:t xml:space="preserve"> </w:t>
-            </w:r>
-            <w:proofErr w:type="spellStart"/>
-            <w:r>
-              <w:t>mengemudi</w:t>
+              <w:t xml:space="preserve"> yang </w:t>
+            </w:r>
+            <w:proofErr w:type="spellStart"/>
+            <w:r>
+              <w:t>berlangsung</w:t>
             </w:r>
             <w:proofErr w:type="spellEnd"/>
           </w:p>
@@ -9340,33 +9337,111 @@
         </w:trPr>
         <w:tc>
           <w:tcPr>
-            <w:tcW w:w="7905" w:type="dxa"/>
-            <w:gridSpan w:val="2"/>
-            <w:shd w:val="clear" w:color="auto" w:fill="FBD4B4" w:themeFill="accent6" w:themeFillTint="66"/>
-            <w:tcMar>
-              <w:top w:w="100" w:type="dxa"/>
-              <w:left w:w="100" w:type="dxa"/>
-              <w:bottom w:w="100" w:type="dxa"/>
-              <w:right w:w="100" w:type="dxa"/>
-            </w:tcMar>
-          </w:tcPr>
-          <w:p>
-            <w:pPr>
-              <w:widowControl w:val="0"/>
-              <w:spacing w:after="0"/>
-              <w:ind w:firstLine="0"/>
-            </w:pPr>
-            <w:proofErr w:type="spellStart"/>
-            <w:r>
-              <w:t>Kebutuhan</w:t>
-            </w:r>
-            <w:proofErr w:type="spellEnd"/>
-            <w:r>
-              <w:t xml:space="preserve"> </w:t>
-            </w:r>
-            <w:proofErr w:type="spellStart"/>
-            <w:r>
-              <w:t>Teknis</w:t>
+            <w:tcW w:w="630" w:type="dxa"/>
+            <w:shd w:val="clear" w:color="auto" w:fill="auto"/>
+            <w:tcMar>
+              <w:top w:w="100" w:type="dxa"/>
+              <w:left w:w="100" w:type="dxa"/>
+              <w:bottom w:w="100" w:type="dxa"/>
+              <w:right w:w="100" w:type="dxa"/>
+            </w:tcMar>
+          </w:tcPr>
+          <w:p>
+            <w:pPr>
+              <w:widowControl w:val="0"/>
+              <w:spacing w:after="0"/>
+              <w:ind w:firstLine="0"/>
+              <w:jc w:val="center"/>
+            </w:pPr>
+            <w:r>
+              <w:t>8</w:t>
+            </w:r>
+          </w:p>
+        </w:tc>
+        <w:tc>
+          <w:tcPr>
+            <w:tcW w:w="7275" w:type="dxa"/>
+            <w:shd w:val="clear" w:color="auto" w:fill="auto"/>
+            <w:tcMar>
+              <w:top w:w="100" w:type="dxa"/>
+              <w:left w:w="100" w:type="dxa"/>
+              <w:bottom w:w="100" w:type="dxa"/>
+              <w:right w:w="100" w:type="dxa"/>
+            </w:tcMar>
+          </w:tcPr>
+          <w:p>
+            <w:pPr>
+              <w:widowControl w:val="0"/>
+              <w:spacing w:after="0"/>
+              <w:ind w:firstLine="0"/>
+            </w:pPr>
+            <w:proofErr w:type="spellStart"/>
+            <w:r>
+              <w:t>Mengajukan</w:t>
+            </w:r>
+            <w:proofErr w:type="spellEnd"/>
+            <w:r>
+              <w:t xml:space="preserve"> </w:t>
+            </w:r>
+            <w:proofErr w:type="spellStart"/>
+            <w:r>
+              <w:t>atau</w:t>
+            </w:r>
+            <w:proofErr w:type="spellEnd"/>
+            <w:r>
+              <w:t xml:space="preserve"> </w:t>
+            </w:r>
+            <w:proofErr w:type="spellStart"/>
+            <w:r>
+              <w:t>mengkonfirmasi</w:t>
+            </w:r>
+            <w:proofErr w:type="spellEnd"/>
+            <w:r>
+              <w:t xml:space="preserve"> </w:t>
+            </w:r>
+            <w:proofErr w:type="spellStart"/>
+            <w:r>
+              <w:t>perubahan</w:t>
+            </w:r>
+            <w:proofErr w:type="spellEnd"/>
+            <w:r>
+              <w:t xml:space="preserve"> </w:t>
+            </w:r>
+            <w:proofErr w:type="spellStart"/>
+            <w:r>
+              <w:t>jadwal</w:t>
+            </w:r>
+            <w:proofErr w:type="spellEnd"/>
+            <w:r>
+              <w:t xml:space="preserve"> </w:t>
+            </w:r>
+            <w:proofErr w:type="spellStart"/>
+            <w:r>
+              <w:t>kursus</w:t>
+            </w:r>
+            <w:proofErr w:type="spellEnd"/>
+            <w:r>
+              <w:t xml:space="preserve"> </w:t>
+            </w:r>
+            <w:proofErr w:type="spellStart"/>
+            <w:r>
+              <w:t>kepada</w:t>
+            </w:r>
+            <w:proofErr w:type="spellEnd"/>
+            <w:r>
+              <w:t xml:space="preserve"> </w:t>
+            </w:r>
+            <w:proofErr w:type="spellStart"/>
+            <w:r>
+              <w:t>Instruktur</w:t>
+            </w:r>
+            <w:proofErr w:type="spellEnd"/>
+            <w:r>
+              <w:t xml:space="preserve"> dan Admin / </w:t>
+            </w:r>
+            <w:proofErr w:type="spellStart"/>
+            <w:r>
+              <w:t>Pemilik</w:t>
             </w:r>
             <w:proofErr w:type="spellEnd"/>
           </w:p>
@@ -9395,6 +9470,255 @@
               <w:jc w:val="center"/>
             </w:pPr>
             <w:r>
+              <w:t>9</w:t>
+            </w:r>
+          </w:p>
+        </w:tc>
+        <w:tc>
+          <w:tcPr>
+            <w:tcW w:w="7275" w:type="dxa"/>
+            <w:shd w:val="clear" w:color="auto" w:fill="auto"/>
+            <w:tcMar>
+              <w:top w:w="100" w:type="dxa"/>
+              <w:left w:w="100" w:type="dxa"/>
+              <w:bottom w:w="100" w:type="dxa"/>
+              <w:right w:w="100" w:type="dxa"/>
+            </w:tcMar>
+          </w:tcPr>
+          <w:p>
+            <w:pPr>
+              <w:widowControl w:val="0"/>
+              <w:spacing w:after="0"/>
+              <w:ind w:firstLine="0"/>
+            </w:pPr>
+            <w:proofErr w:type="spellStart"/>
+            <w:r>
+              <w:t>Mengakses</w:t>
+            </w:r>
+            <w:proofErr w:type="spellEnd"/>
+            <w:r>
+              <w:t xml:space="preserve"> </w:t>
+            </w:r>
+            <w:proofErr w:type="spellStart"/>
+            <w:r>
+              <w:t>panduan</w:t>
+            </w:r>
+            <w:proofErr w:type="spellEnd"/>
+            <w:r>
+              <w:t xml:space="preserve"> </w:t>
+            </w:r>
+            <w:proofErr w:type="spellStart"/>
+            <w:r>
+              <w:t>teknik</w:t>
+            </w:r>
+            <w:proofErr w:type="spellEnd"/>
+            <w:r>
+              <w:t xml:space="preserve"> </w:t>
+            </w:r>
+            <w:proofErr w:type="spellStart"/>
+            <w:r>
+              <w:t>berkendara</w:t>
+            </w:r>
+            <w:proofErr w:type="spellEnd"/>
+            <w:r>
+              <w:t xml:space="preserve"> dan </w:t>
+            </w:r>
+            <w:proofErr w:type="spellStart"/>
+            <w:r>
+              <w:t>menyelesaikan</w:t>
+            </w:r>
+            <w:proofErr w:type="spellEnd"/>
+            <w:r>
+              <w:t xml:space="preserve"> quiz</w:t>
+            </w:r>
+          </w:p>
+        </w:tc>
+      </w:tr>
+      <w:tr>
+        <w:trPr>
+          <w:jc w:val="center"/>
+        </w:trPr>
+        <w:tc>
+          <w:tcPr>
+            <w:tcW w:w="630" w:type="dxa"/>
+            <w:shd w:val="clear" w:color="auto" w:fill="auto"/>
+            <w:tcMar>
+              <w:top w:w="100" w:type="dxa"/>
+              <w:left w:w="100" w:type="dxa"/>
+              <w:bottom w:w="100" w:type="dxa"/>
+              <w:right w:w="100" w:type="dxa"/>
+            </w:tcMar>
+          </w:tcPr>
+          <w:p>
+            <w:pPr>
+              <w:widowControl w:val="0"/>
+              <w:spacing w:after="0"/>
+              <w:ind w:firstLine="0"/>
+              <w:jc w:val="center"/>
+            </w:pPr>
+            <w:r>
+              <w:t>10</w:t>
+            </w:r>
+          </w:p>
+        </w:tc>
+        <w:tc>
+          <w:tcPr>
+            <w:tcW w:w="7275" w:type="dxa"/>
+            <w:shd w:val="clear" w:color="auto" w:fill="auto"/>
+            <w:tcMar>
+              <w:top w:w="100" w:type="dxa"/>
+              <w:left w:w="100" w:type="dxa"/>
+              <w:bottom w:w="100" w:type="dxa"/>
+              <w:right w:w="100" w:type="dxa"/>
+            </w:tcMar>
+          </w:tcPr>
+          <w:p>
+            <w:pPr>
+              <w:widowControl w:val="0"/>
+              <w:spacing w:after="0"/>
+              <w:ind w:firstLine="0"/>
+            </w:pPr>
+            <w:proofErr w:type="spellStart"/>
+            <w:r>
+              <w:t>Menjadi</w:t>
+            </w:r>
+            <w:proofErr w:type="spellEnd"/>
+            <w:r>
+              <w:t xml:space="preserve"> </w:t>
+            </w:r>
+            <w:proofErr w:type="spellStart"/>
+            <w:r>
+              <w:t>pemilik</w:t>
+            </w:r>
+            <w:proofErr w:type="spellEnd"/>
+            <w:r>
+              <w:t xml:space="preserve"> </w:t>
+            </w:r>
+            <w:proofErr w:type="spellStart"/>
+            <w:r>
+              <w:t>kursus</w:t>
+            </w:r>
+            <w:proofErr w:type="spellEnd"/>
+            <w:r>
+              <w:t xml:space="preserve"> </w:t>
+            </w:r>
+            <w:proofErr w:type="spellStart"/>
+            <w:r>
+              <w:t>dengan</w:t>
+            </w:r>
+            <w:proofErr w:type="spellEnd"/>
+            <w:r>
+              <w:t xml:space="preserve"> </w:t>
+            </w:r>
+            <w:proofErr w:type="spellStart"/>
+            <w:r>
+              <w:t>mengunggah</w:t>
+            </w:r>
+            <w:proofErr w:type="spellEnd"/>
+            <w:r>
+              <w:t xml:space="preserve"> </w:t>
+            </w:r>
+            <w:proofErr w:type="spellStart"/>
+            <w:r>
+              <w:t>surat</w:t>
+            </w:r>
+            <w:proofErr w:type="spellEnd"/>
+            <w:r>
+              <w:t xml:space="preserve"> </w:t>
+            </w:r>
+            <w:proofErr w:type="spellStart"/>
+            <w:r>
+              <w:t>izin</w:t>
+            </w:r>
+            <w:proofErr w:type="spellEnd"/>
+            <w:r>
+              <w:t xml:space="preserve"> </w:t>
+            </w:r>
+            <w:proofErr w:type="spellStart"/>
+            <w:r>
+              <w:t>penyelenggaraan</w:t>
+            </w:r>
+            <w:proofErr w:type="spellEnd"/>
+            <w:r>
+              <w:t xml:space="preserve"> </w:t>
+            </w:r>
+            <w:proofErr w:type="spellStart"/>
+            <w:r>
+              <w:t>kursus</w:t>
+            </w:r>
+            <w:proofErr w:type="spellEnd"/>
+            <w:r>
+              <w:t xml:space="preserve"> </w:t>
+            </w:r>
+            <w:proofErr w:type="spellStart"/>
+            <w:r>
+              <w:t>mengemudi</w:t>
+            </w:r>
+            <w:proofErr w:type="spellEnd"/>
+          </w:p>
+        </w:tc>
+      </w:tr>
+      <w:tr>
+        <w:trPr>
+          <w:jc w:val="center"/>
+        </w:trPr>
+        <w:tc>
+          <w:tcPr>
+            <w:tcW w:w="7905" w:type="dxa"/>
+            <w:gridSpan w:val="2"/>
+            <w:shd w:val="clear" w:color="auto" w:fill="FBD4B4" w:themeFill="accent6" w:themeFillTint="66"/>
+            <w:tcMar>
+              <w:top w:w="100" w:type="dxa"/>
+              <w:left w:w="100" w:type="dxa"/>
+              <w:bottom w:w="100" w:type="dxa"/>
+              <w:right w:w="100" w:type="dxa"/>
+            </w:tcMar>
+          </w:tcPr>
+          <w:p>
+            <w:pPr>
+              <w:widowControl w:val="0"/>
+              <w:spacing w:after="0"/>
+              <w:ind w:firstLine="0"/>
+            </w:pPr>
+            <w:proofErr w:type="spellStart"/>
+            <w:r>
+              <w:t>Kebutuhan</w:t>
+            </w:r>
+            <w:proofErr w:type="spellEnd"/>
+            <w:r>
+              <w:t xml:space="preserve"> </w:t>
+            </w:r>
+            <w:proofErr w:type="spellStart"/>
+            <w:r>
+              <w:t>Teknis</w:t>
+            </w:r>
+            <w:proofErr w:type="spellEnd"/>
+          </w:p>
+        </w:tc>
+      </w:tr>
+      <w:tr>
+        <w:trPr>
+          <w:jc w:val="center"/>
+        </w:trPr>
+        <w:tc>
+          <w:tcPr>
+            <w:tcW w:w="630" w:type="dxa"/>
+            <w:shd w:val="clear" w:color="auto" w:fill="auto"/>
+            <w:tcMar>
+              <w:top w:w="100" w:type="dxa"/>
+              <w:left w:w="100" w:type="dxa"/>
+              <w:bottom w:w="100" w:type="dxa"/>
+              <w:right w:w="100" w:type="dxa"/>
+            </w:tcMar>
+          </w:tcPr>
+          <w:p>
+            <w:pPr>
+              <w:widowControl w:val="0"/>
+              <w:spacing w:after="0"/>
+              <w:ind w:firstLine="0"/>
+              <w:jc w:val="center"/>
+            </w:pPr>
+            <w:r>
               <w:t>1</w:t>
             </w:r>
           </w:p>
@@ -9498,6 +9822,176 @@
             <w:r>
               <w:t xml:space="preserve"> Laravel</w:t>
             </w:r>
+          </w:p>
+        </w:tc>
+      </w:tr>
+    </w:tbl>
+    <w:p>
+      <w:pPr>
+        <w:pStyle w:val="Caption"/>
+        <w:spacing w:after="200"/>
+        <w:rPr>
+          <w:b w:val="0"/>
+          <w:bCs w:val="0"/>
+        </w:rPr>
+      </w:pPr>
+      <w:proofErr w:type="spellStart"/>
+      <w:r>
+        <w:lastRenderedPageBreak/>
+        <w:t>Tabel</w:t>
+      </w:r>
+      <w:proofErr w:type="spellEnd"/>
+      <w:r>
+        <w:t xml:space="preserve"> 3. 1 </w:t>
+      </w:r>
+      <w:proofErr w:type="spellStart"/>
+      <w:r>
+        <w:rPr>
+          <w:b w:val="0"/>
+          <w:bCs w:val="0"/>
+        </w:rPr>
+        <w:t>Kebutuhan</w:t>
+      </w:r>
+      <w:proofErr w:type="spellEnd"/>
+      <w:r>
+        <w:rPr>
+          <w:b w:val="0"/>
+          <w:bCs w:val="0"/>
+        </w:rPr>
+        <w:t xml:space="preserve"> </w:t>
+      </w:r>
+      <w:proofErr w:type="spellStart"/>
+      <w:r>
+        <w:rPr>
+          <w:b w:val="0"/>
+          <w:bCs w:val="0"/>
+        </w:rPr>
+        <w:t>Aplikasi</w:t>
+      </w:r>
+      <w:proofErr w:type="spellEnd"/>
+      <w:r>
+        <w:rPr>
+          <w:b w:val="0"/>
+          <w:bCs w:val="0"/>
+        </w:rPr>
+        <w:t xml:space="preserve"> (Lanjutan</w:t>
+      </w:r>
+      <w:r>
+        <w:rPr>
+          <w:b w:val="0"/>
+          <w:bCs w:val="0"/>
+        </w:rPr>
+        <w:t>-</w:t>
+      </w:r>
+      <w:r>
+        <w:rPr>
+          <w:b w:val="0"/>
+          <w:bCs w:val="0"/>
+        </w:rPr>
+        <w:t>3</w:t>
+      </w:r>
+      <w:r>
+        <w:rPr>
+          <w:b w:val="0"/>
+          <w:bCs w:val="0"/>
+        </w:rPr>
+        <w:t>)</w:t>
+      </w:r>
+    </w:p>
+    <w:tbl>
+      <w:tblPr>
+        <w:tblStyle w:val="a2"/>
+        <w:tblW w:w="7905" w:type="dxa"/>
+        <w:jc w:val="center"/>
+        <w:tblBorders>
+          <w:top w:val="single" w:sz="8" w:space="0" w:color="000000"/>
+          <w:left w:val="single" w:sz="8" w:space="0" w:color="000000"/>
+          <w:bottom w:val="single" w:sz="8" w:space="0" w:color="000000"/>
+          <w:right w:val="single" w:sz="8" w:space="0" w:color="000000"/>
+          <w:insideH w:val="single" w:sz="8" w:space="0" w:color="000000"/>
+          <w:insideV w:val="single" w:sz="8" w:space="0" w:color="000000"/>
+        </w:tblBorders>
+        <w:tblLayout w:type="fixed"/>
+        <w:tblLook w:val="0600" w:firstRow="0" w:lastRow="0" w:firstColumn="0" w:lastColumn="0" w:noHBand="1" w:noVBand="1"/>
+      </w:tblPr>
+      <w:tblGrid>
+        <w:gridCol w:w="630"/>
+        <w:gridCol w:w="7275"/>
+      </w:tblGrid>
+      <w:tr>
+        <w:trPr>
+          <w:jc w:val="center"/>
+        </w:trPr>
+        <w:tc>
+          <w:tcPr>
+            <w:tcW w:w="630" w:type="dxa"/>
+            <w:shd w:val="clear" w:color="auto" w:fill="auto"/>
+            <w:tcMar>
+              <w:top w:w="100" w:type="dxa"/>
+              <w:left w:w="100" w:type="dxa"/>
+              <w:bottom w:w="100" w:type="dxa"/>
+              <w:right w:w="100" w:type="dxa"/>
+            </w:tcMar>
+          </w:tcPr>
+          <w:p>
+            <w:pPr>
+              <w:widowControl w:val="0"/>
+              <w:spacing w:after="0"/>
+              <w:ind w:firstLine="0"/>
+              <w:jc w:val="center"/>
+            </w:pPr>
+            <w:r>
+              <w:rPr>
+                <w:b/>
+                <w:bCs/>
+              </w:rPr>
+              <w:t>No.</w:t>
+            </w:r>
+          </w:p>
+        </w:tc>
+        <w:tc>
+          <w:tcPr>
+            <w:tcW w:w="7275" w:type="dxa"/>
+            <w:shd w:val="clear" w:color="auto" w:fill="auto"/>
+            <w:tcMar>
+              <w:top w:w="100" w:type="dxa"/>
+              <w:left w:w="100" w:type="dxa"/>
+              <w:bottom w:w="100" w:type="dxa"/>
+              <w:right w:w="100" w:type="dxa"/>
+            </w:tcMar>
+          </w:tcPr>
+          <w:p>
+            <w:pPr>
+              <w:widowControl w:val="0"/>
+              <w:spacing w:after="0"/>
+              <w:ind w:firstLine="0"/>
+              <w:jc w:val="center"/>
+            </w:pPr>
+            <w:proofErr w:type="spellStart"/>
+            <w:r>
+              <w:rPr>
+                <w:b/>
+                <w:bCs/>
+              </w:rPr>
+              <w:t>Kebutuhan</w:t>
+            </w:r>
+            <w:proofErr w:type="spellEnd"/>
+            <w:r>
+              <w:rPr>
+                <w:b/>
+                <w:bCs/>
+              </w:rPr>
+              <w:t xml:space="preserve"> / </w:t>
+            </w:r>
+            <w:proofErr w:type="spellStart"/>
+            <w:r>
+              <w:rPr>
+                <w:b/>
+                <w:bCs/>
+              </w:rPr>
+              <w:t>Persyaratan</w:t>
+            </w:r>
+            <w:proofErr w:type="spellEnd"/>
           </w:p>
         </w:tc>
       </w:tr>
@@ -9775,7 +10269,6 @@
         <w:pStyle w:val="Heading2"/>
       </w:pPr>
       <w:r>
-        <w:lastRenderedPageBreak/>
         <w:t>Design</w:t>
       </w:r>
     </w:p>
@@ -9818,11 +10311,11 @@
       </w:r>
       <w:proofErr w:type="spellEnd"/>
       <w:r>
-        <w:t xml:space="preserve"> d</w:t>
-      </w:r>
-      <w:proofErr w:type="spellStart"/>
-      <w:r>
-        <w:t>engan</w:t>
+        <w:t xml:space="preserve"> </w:t>
+      </w:r>
+      <w:proofErr w:type="spellStart"/>
+      <w:r>
+        <w:t>dengan</w:t>
       </w:r>
       <w:proofErr w:type="spellEnd"/>
       <w:r>
@@ -9980,11 +10473,11 @@
       </w:r>
       <w:proofErr w:type="spellEnd"/>
       <w:r>
-        <w:t xml:space="preserve"> ak</w:t>
-      </w:r>
-      <w:proofErr w:type="spellStart"/>
-      <w:r>
-        <w:t>ses</w:t>
+        <w:t xml:space="preserve"> </w:t>
+      </w:r>
+      <w:proofErr w:type="spellStart"/>
+      <w:r>
+        <w:t>akses</w:t>
       </w:r>
       <w:proofErr w:type="spellEnd"/>
       <w:r>
@@ -10178,6 +10671,12 @@
       </w:r>
     </w:p>
     <w:p>
+      <w:pPr>
+        <w:rPr>
+          <w:i/>
+          <w:iCs/>
+        </w:rPr>
+      </w:pPr>
       <w:r>
         <w:t xml:space="preserve">Dari </w:t>
       </w:r>
@@ -10400,6 +10899,47 @@
       </w:r>
       <w:r>
         <w:t>.</w:t>
+      </w:r>
+      <w:r>
+        <w:t xml:space="preserve"> Gambar 3.7 </w:t>
+      </w:r>
+      <w:proofErr w:type="spellStart"/>
+      <w:r>
+        <w:t>adalah</w:t>
+      </w:r>
+      <w:proofErr w:type="spellEnd"/>
+      <w:r>
+        <w:t xml:space="preserve"> </w:t>
+      </w:r>
+      <w:r>
+        <w:rPr>
+          <w:i/>
+          <w:iCs/>
+        </w:rPr>
+        <w:t xml:space="preserve">use case diagram </w:t>
+      </w:r>
+      <w:proofErr w:type="spellStart"/>
+      <w:r>
+        <w:t>untuk</w:t>
+      </w:r>
+      <w:proofErr w:type="spellEnd"/>
+      <w:r>
+        <w:t xml:space="preserve"> </w:t>
+      </w:r>
+      <w:proofErr w:type="spellStart"/>
+      <w:r>
+        <w:t>pengguna</w:t>
+      </w:r>
+      <w:proofErr w:type="spellEnd"/>
+      <w:r>
+        <w:t xml:space="preserve"> </w:t>
+      </w:r>
+      <w:r>
+        <w:rPr>
+          <w:i/>
+          <w:iCs/>
+        </w:rPr>
+        <w:t>General User.</w:t>
       </w:r>
     </w:p>
     <w:p>
@@ -10407,17 +10947,20 @@
         <w:keepNext/>
         <w:spacing w:after="0"/>
         <w:ind w:firstLine="0"/>
+        <w:jc w:val="center"/>
       </w:pPr>
       <w:r>
         <w:rPr>
+          <w:i/>
           <w:iCs/>
           <w:noProof/>
         </w:rPr>
+        <w:lastRenderedPageBreak/>
         <w:drawing>
-          <wp:inline distT="0" distB="0" distL="0" distR="0" wp14:anchorId="7998ADF9" wp14:editId="715711D4">
-            <wp:extent cx="5043170" cy="2696210"/>
-            <wp:effectExtent l="0" t="0" r="5080" b="8890"/>
-            <wp:docPr id="2" name="Picture 2"/>
+          <wp:inline distT="0" distB="0" distL="0" distR="0" wp14:anchorId="50C71E7F" wp14:editId="1ACE747C">
+            <wp:extent cx="3780000" cy="4720003"/>
+            <wp:effectExtent l="0" t="0" r="0" b="4445"/>
+            <wp:docPr id="5" name="Picture 5"/>
             <wp:cNvGraphicFramePr>
               <a:graphicFrameLocks xmlns:a="http://schemas.openxmlformats.org/drawingml/2006/main" noChangeAspect="1"/>
             </wp:cNvGraphicFramePr>
@@ -10425,7 +10968,7 @@
               <a:graphicData uri="http://schemas.openxmlformats.org/drawingml/2006/picture">
                 <pic:pic xmlns:pic="http://schemas.openxmlformats.org/drawingml/2006/picture">
                   <pic:nvPicPr>
-                    <pic:cNvPr id="0" name="Picture 1"/>
+                    <pic:cNvPr id="0" name="Picture 3"/>
                     <pic:cNvPicPr>
                       <a:picLocks noChangeAspect="1" noChangeArrowheads="1"/>
                     </pic:cNvPicPr>
@@ -10446,7 +10989,7 @@
                   <pic:spPr bwMode="auto">
                     <a:xfrm>
                       <a:off x="0" y="0"/>
-                      <a:ext cx="5043170" cy="2696210"/>
+                      <a:ext cx="3780000" cy="4720003"/>
                     </a:xfrm>
                     <a:prstGeom prst="rect">
                       <a:avLst/>
@@ -10466,11 +11009,6 @@
     <w:p>
       <w:pPr>
         <w:pStyle w:val="Caption"/>
-        <w:spacing w:after="320"/>
-        <w:rPr>
-          <w:b w:val="0"/>
-          <w:bCs w:val="0"/>
-        </w:rPr>
       </w:pPr>
       <w:r>
         <w:t xml:space="preserve">Gambar 3. </w:t>
@@ -10480,10 +11018,13 @@
           <w:rPr>
             <w:noProof/>
           </w:rPr>
-          <w:t>14</w:t>
+          <w:t>7</w:t>
         </w:r>
       </w:fldSimple>
       <w:r>
+        <w:rPr>
+          <w:noProof/>
+        </w:rPr>
         <w:t xml:space="preserve"> </w:t>
       </w:r>
       <w:r>
@@ -10492,6 +11033,7 @@
           <w:bCs w:val="0"/>
           <w:i/>
           <w:iCs/>
+          <w:noProof/>
         </w:rPr>
         <w:t>Use Case Diagram</w:t>
       </w:r>
@@ -10499,18 +11041,1216 @@
         <w:rPr>
           <w:b w:val="0"/>
           <w:bCs w:val="0"/>
+          <w:noProof/>
         </w:rPr>
-        <w:t xml:space="preserve"> </w:t>
-      </w:r>
-      <w:proofErr w:type="spellStart"/>
+        <w:t xml:space="preserve"> untuk </w:t>
+      </w:r>
       <w:r>
         <w:rPr>
           <w:b w:val="0"/>
           <w:bCs w:val="0"/>
+          <w:i/>
+          <w:iCs/>
+          <w:noProof/>
         </w:rPr>
-        <w:t>Aplikasi</w:t>
-      </w:r>
-      <w:proofErr w:type="spellEnd"/>
+        <w:t>General User</w:t>
+      </w:r>
+    </w:p>
+    <w:p>
+      <w:proofErr w:type="spellStart"/>
+      <w:r>
+        <w:t>Sebagai</w:t>
+      </w:r>
+      <w:proofErr w:type="spellEnd"/>
+      <w:r>
+        <w:t xml:space="preserve"> </w:t>
+      </w:r>
+      <w:proofErr w:type="spellStart"/>
+      <w:r>
+        <w:t>permulaan</w:t>
+      </w:r>
+      <w:proofErr w:type="spellEnd"/>
+      <w:r>
+        <w:t xml:space="preserve">, </w:t>
+      </w:r>
+      <w:proofErr w:type="spellStart"/>
+      <w:r>
+        <w:t>berikut</w:t>
+      </w:r>
+      <w:proofErr w:type="spellEnd"/>
+      <w:r>
+        <w:t xml:space="preserve"> </w:t>
+      </w:r>
+      <w:proofErr w:type="spellStart"/>
+      <w:r>
+        <w:t>adalah</w:t>
+      </w:r>
+      <w:proofErr w:type="spellEnd"/>
+      <w:r>
+        <w:t xml:space="preserve"> </w:t>
+      </w:r>
+      <w:r>
+        <w:rPr>
+          <w:i/>
+          <w:iCs/>
+        </w:rPr>
+        <w:t xml:space="preserve">use case diagram </w:t>
+      </w:r>
+      <w:proofErr w:type="spellStart"/>
+      <w:r>
+        <w:t>untuk</w:t>
+      </w:r>
+      <w:proofErr w:type="spellEnd"/>
+      <w:r>
+        <w:t xml:space="preserve"> </w:t>
+      </w:r>
+      <w:proofErr w:type="spellStart"/>
+      <w:r>
+        <w:t>pengguna</w:t>
+      </w:r>
+      <w:proofErr w:type="spellEnd"/>
+      <w:r>
+        <w:t xml:space="preserve"> </w:t>
+      </w:r>
+      <w:r>
+        <w:rPr>
+          <w:i/>
+          <w:iCs/>
+        </w:rPr>
+        <w:t>General User</w:t>
+      </w:r>
+      <w:r>
+        <w:t xml:space="preserve">, </w:t>
+      </w:r>
+      <w:proofErr w:type="spellStart"/>
+      <w:r>
+        <w:t>penyebutan</w:t>
+      </w:r>
+      <w:proofErr w:type="spellEnd"/>
+      <w:r>
+        <w:t xml:space="preserve"> </w:t>
+      </w:r>
+      <w:r>
+        <w:rPr>
+          <w:i/>
+          <w:iCs/>
+        </w:rPr>
+        <w:t xml:space="preserve">General User </w:t>
+      </w:r>
+      <w:proofErr w:type="spellStart"/>
+      <w:r>
+        <w:t>dilandasi</w:t>
+      </w:r>
+      <w:proofErr w:type="spellEnd"/>
+      <w:r>
+        <w:t xml:space="preserve"> </w:t>
+      </w:r>
+      <w:proofErr w:type="spellStart"/>
+      <w:r>
+        <w:t>asumsi</w:t>
+      </w:r>
+      <w:proofErr w:type="spellEnd"/>
+      <w:r>
+        <w:t xml:space="preserve"> </w:t>
+      </w:r>
+      <w:proofErr w:type="spellStart"/>
+      <w:r>
+        <w:t>bahwa</w:t>
+      </w:r>
+      <w:proofErr w:type="spellEnd"/>
+      <w:r>
+        <w:t xml:space="preserve"> </w:t>
+      </w:r>
+      <w:proofErr w:type="spellStart"/>
+      <w:r>
+        <w:t>pengguna</w:t>
+      </w:r>
+      <w:proofErr w:type="spellEnd"/>
+      <w:r>
+        <w:t xml:space="preserve"> </w:t>
+      </w:r>
+      <w:proofErr w:type="spellStart"/>
+      <w:r>
+        <w:t>dengan</w:t>
+      </w:r>
+      <w:proofErr w:type="spellEnd"/>
+      <w:r>
+        <w:t xml:space="preserve"> </w:t>
+      </w:r>
+      <w:proofErr w:type="spellStart"/>
+      <w:r>
+        <w:t>peran</w:t>
+      </w:r>
+      <w:proofErr w:type="spellEnd"/>
+      <w:r>
+        <w:t xml:space="preserve"> </w:t>
+      </w:r>
+      <w:proofErr w:type="spellStart"/>
+      <w:r>
+        <w:t>tersebut</w:t>
+      </w:r>
+      <w:proofErr w:type="spellEnd"/>
+      <w:r>
+        <w:t xml:space="preserve"> </w:t>
+      </w:r>
+      <w:proofErr w:type="spellStart"/>
+      <w:r>
+        <w:t>dianggap</w:t>
+      </w:r>
+      <w:proofErr w:type="spellEnd"/>
+      <w:r>
+        <w:t xml:space="preserve"> </w:t>
+      </w:r>
+      <w:proofErr w:type="spellStart"/>
+      <w:r>
+        <w:t>sebagai</w:t>
+      </w:r>
+      <w:proofErr w:type="spellEnd"/>
+      <w:r>
+        <w:t xml:space="preserve"> </w:t>
+      </w:r>
+      <w:proofErr w:type="spellStart"/>
+      <w:r>
+        <w:t>masyarakat</w:t>
+      </w:r>
+      <w:proofErr w:type="spellEnd"/>
+      <w:r>
+        <w:t xml:space="preserve"> </w:t>
+      </w:r>
+      <w:proofErr w:type="spellStart"/>
+      <w:r>
+        <w:t>umum</w:t>
+      </w:r>
+      <w:proofErr w:type="spellEnd"/>
+      <w:r>
+        <w:t xml:space="preserve">, </w:t>
+      </w:r>
+      <w:proofErr w:type="spellStart"/>
+      <w:r>
+        <w:t>dimana</w:t>
+      </w:r>
+      <w:proofErr w:type="spellEnd"/>
+      <w:r>
+        <w:t xml:space="preserve"> </w:t>
+      </w:r>
+      <w:proofErr w:type="spellStart"/>
+      <w:r>
+        <w:t>mereka</w:t>
+      </w:r>
+      <w:proofErr w:type="spellEnd"/>
+      <w:r>
+        <w:t xml:space="preserve"> </w:t>
+      </w:r>
+      <w:proofErr w:type="spellStart"/>
+      <w:r>
+        <w:t>bisa</w:t>
+      </w:r>
+      <w:proofErr w:type="spellEnd"/>
+      <w:r>
+        <w:t xml:space="preserve"> </w:t>
+      </w:r>
+      <w:proofErr w:type="spellStart"/>
+      <w:r>
+        <w:t>mendaftar</w:t>
+      </w:r>
+      <w:proofErr w:type="spellEnd"/>
+      <w:r>
+        <w:t xml:space="preserve"> </w:t>
+      </w:r>
+      <w:proofErr w:type="spellStart"/>
+      <w:r>
+        <w:t>sebagai</w:t>
+      </w:r>
+      <w:proofErr w:type="spellEnd"/>
+      <w:r>
+        <w:t xml:space="preserve"> </w:t>
+      </w:r>
+      <w:proofErr w:type="spellStart"/>
+      <w:r>
+        <w:t>siswa</w:t>
+      </w:r>
+      <w:proofErr w:type="spellEnd"/>
+      <w:r>
+        <w:t xml:space="preserve"> </w:t>
+      </w:r>
+      <w:proofErr w:type="spellStart"/>
+      <w:r>
+        <w:t>kursus</w:t>
+      </w:r>
+      <w:proofErr w:type="spellEnd"/>
+      <w:r>
+        <w:t xml:space="preserve"> </w:t>
+      </w:r>
+      <w:proofErr w:type="spellStart"/>
+      <w:r>
+        <w:t>atau</w:t>
+      </w:r>
+      <w:proofErr w:type="spellEnd"/>
+      <w:r>
+        <w:t xml:space="preserve"> </w:t>
+      </w:r>
+      <w:proofErr w:type="spellStart"/>
+      <w:r>
+        <w:t>mereka</w:t>
+      </w:r>
+      <w:proofErr w:type="spellEnd"/>
+      <w:r>
+        <w:t xml:space="preserve"> </w:t>
+      </w:r>
+      <w:proofErr w:type="spellStart"/>
+      <w:r>
+        <w:t>bisa</w:t>
+      </w:r>
+      <w:proofErr w:type="spellEnd"/>
+      <w:r>
+        <w:t xml:space="preserve"> juga </w:t>
+      </w:r>
+      <w:proofErr w:type="spellStart"/>
+      <w:r>
+        <w:t>mendaftar</w:t>
+      </w:r>
+      <w:proofErr w:type="spellEnd"/>
+      <w:r>
+        <w:t xml:space="preserve"> </w:t>
+      </w:r>
+      <w:proofErr w:type="spellStart"/>
+      <w:r>
+        <w:t>sebagai</w:t>
+      </w:r>
+      <w:proofErr w:type="spellEnd"/>
+      <w:r>
+        <w:t xml:space="preserve"> </w:t>
+      </w:r>
+      <w:proofErr w:type="spellStart"/>
+      <w:r>
+        <w:t>penyedia</w:t>
+      </w:r>
+      <w:proofErr w:type="spellEnd"/>
+      <w:r>
+        <w:t xml:space="preserve"> </w:t>
+      </w:r>
+      <w:proofErr w:type="spellStart"/>
+      <w:r>
+        <w:t>jasa</w:t>
+      </w:r>
+      <w:proofErr w:type="spellEnd"/>
+      <w:r>
+        <w:t xml:space="preserve"> </w:t>
+      </w:r>
+      <w:proofErr w:type="spellStart"/>
+      <w:r>
+        <w:t>dengan mengunggah</w:t>
+      </w:r>
+      <w:proofErr w:type="spellEnd"/>
+      <w:r>
+        <w:t xml:space="preserve"> </w:t>
+      </w:r>
+      <w:proofErr w:type="spellStart"/>
+      <w:r>
+        <w:t>dokumen</w:t>
+      </w:r>
+      <w:proofErr w:type="spellEnd"/>
+      <w:r>
+        <w:t xml:space="preserve"> </w:t>
+      </w:r>
+      <w:proofErr w:type="spellStart"/>
+      <w:r>
+        <w:t>izin</w:t>
+      </w:r>
+      <w:proofErr w:type="spellEnd"/>
+      <w:r>
+        <w:t xml:space="preserve"> </w:t>
+      </w:r>
+      <w:proofErr w:type="spellStart"/>
+      <w:r>
+        <w:t>penyelenggaraan</w:t>
+      </w:r>
+      <w:proofErr w:type="spellEnd"/>
+      <w:r>
+        <w:t xml:space="preserve"> dan </w:t>
+      </w:r>
+      <w:proofErr w:type="spellStart"/>
+      <w:r>
+        <w:t>melakukan</w:t>
+      </w:r>
+      <w:proofErr w:type="spellEnd"/>
+      <w:r>
+        <w:t xml:space="preserve"> proses-proses yang </w:t>
+      </w:r>
+      <w:proofErr w:type="spellStart"/>
+      <w:r>
+        <w:t>dibutuhkan</w:t>
+      </w:r>
+      <w:proofErr w:type="spellEnd"/>
+      <w:r>
+        <w:t xml:space="preserve"> </w:t>
+      </w:r>
+      <w:proofErr w:type="spellStart"/>
+      <w:r>
+        <w:t>selanjutnya</w:t>
+      </w:r>
+      <w:proofErr w:type="spellEnd"/>
+      <w:r>
+        <w:t xml:space="preserve">. </w:t>
+      </w:r>
+      <w:proofErr w:type="spellStart"/>
+      <w:r>
+        <w:t>Untuk</w:t>
+      </w:r>
+      <w:proofErr w:type="spellEnd"/>
+      <w:r>
+        <w:t xml:space="preserve"> </w:t>
+      </w:r>
+      <w:proofErr w:type="spellStart"/>
+      <w:r>
+        <w:t>lebih</w:t>
+      </w:r>
+      <w:proofErr w:type="spellEnd"/>
+      <w:r>
+        <w:t xml:space="preserve"> </w:t>
+      </w:r>
+      <w:proofErr w:type="spellStart"/>
+      <w:r>
+        <w:t>jelasnya</w:t>
+      </w:r>
+      <w:proofErr w:type="spellEnd"/>
+      <w:r>
+        <w:t xml:space="preserve"> </w:t>
+      </w:r>
+      <w:proofErr w:type="spellStart"/>
+      <w:r>
+        <w:t>akan</w:t>
+      </w:r>
+      <w:proofErr w:type="spellEnd"/>
+      <w:r>
+        <w:t xml:space="preserve"> kami </w:t>
+      </w:r>
+      <w:proofErr w:type="spellStart"/>
+      <w:r>
+        <w:t>jelaskan</w:t>
+      </w:r>
+      <w:proofErr w:type="spellEnd"/>
+      <w:r>
+        <w:t xml:space="preserve"> </w:t>
+      </w:r>
+      <w:proofErr w:type="spellStart"/>
+      <w:r>
+        <w:t>melalui</w:t>
+      </w:r>
+      <w:proofErr w:type="spellEnd"/>
+      <w:r>
+        <w:t xml:space="preserve"> </w:t>
+      </w:r>
+      <w:r>
+        <w:rPr>
+          <w:i/>
+          <w:iCs/>
+        </w:rPr>
+        <w:t xml:space="preserve">use case scenario </w:t>
+      </w:r>
+      <w:r>
+        <w:t xml:space="preserve">di </w:t>
+      </w:r>
+      <w:r>
+        <w:t>sub-</w:t>
+      </w:r>
+      <w:proofErr w:type="spellStart"/>
+      <w:r>
+        <w:t>bab</w:t>
+      </w:r>
+      <w:proofErr w:type="spellEnd"/>
+      <w:r>
+        <w:t xml:space="preserve"> </w:t>
+      </w:r>
+      <w:proofErr w:type="spellStart"/>
+      <w:r>
+        <w:t>selanjutnya</w:t>
+      </w:r>
+      <w:proofErr w:type="spellEnd"/>
+      <w:r>
+        <w:t>.</w:t>
+      </w:r>
+      <w:r>
+        <w:t xml:space="preserve"> Gambar 3.8 </w:t>
+      </w:r>
+      <w:proofErr w:type="spellStart"/>
+      <w:r>
+        <w:t>dibawah</w:t>
+      </w:r>
+      <w:proofErr w:type="spellEnd"/>
+      <w:r>
+        <w:t xml:space="preserve"> </w:t>
+      </w:r>
+      <w:proofErr w:type="spellStart"/>
+      <w:r>
+        <w:t>adalah</w:t>
+      </w:r>
+      <w:proofErr w:type="spellEnd"/>
+      <w:r>
+        <w:t xml:space="preserve"> </w:t>
+      </w:r>
+      <w:r>
+        <w:rPr>
+          <w:i/>
+          <w:iCs/>
+        </w:rPr>
+        <w:t xml:space="preserve">use case diagram </w:t>
+      </w:r>
+      <w:proofErr w:type="spellStart"/>
+      <w:r>
+        <w:t>untuk</w:t>
+      </w:r>
+      <w:proofErr w:type="spellEnd"/>
+      <w:r>
+        <w:t xml:space="preserve"> </w:t>
+      </w:r>
+      <w:proofErr w:type="spellStart"/>
+      <w:r>
+        <w:t>Instruktur</w:t>
+      </w:r>
+      <w:proofErr w:type="spellEnd"/>
+      <w:r>
+        <w:t xml:space="preserve"> </w:t>
+      </w:r>
+      <w:proofErr w:type="spellStart"/>
+      <w:r>
+        <w:t>Kursus</w:t>
+      </w:r>
+      <w:proofErr w:type="spellEnd"/>
+      <w:r>
+        <w:t>.</w:t>
+      </w:r>
+    </w:p>
+    <w:p>
+      <w:pPr>
+        <w:keepNext/>
+        <w:spacing w:after="0"/>
+        <w:ind w:firstLine="0"/>
+        <w:jc w:val="center"/>
+      </w:pPr>
+      <w:r>
+        <w:rPr>
+          <w:noProof/>
+        </w:rPr>
+        <w:lastRenderedPageBreak/>
+        <w:drawing>
+          <wp:inline distT="0" distB="0" distL="0" distR="0" wp14:anchorId="025C721A" wp14:editId="3C2C429A">
+            <wp:extent cx="2556000" cy="4751039"/>
+            <wp:effectExtent l="0" t="0" r="0" b="0"/>
+            <wp:docPr id="6" name="Picture 6"/>
+            <wp:cNvGraphicFramePr>
+              <a:graphicFrameLocks xmlns:a="http://schemas.openxmlformats.org/drawingml/2006/main" noChangeAspect="1"/>
+            </wp:cNvGraphicFramePr>
+            <a:graphic xmlns:a="http://schemas.openxmlformats.org/drawingml/2006/main">
+              <a:graphicData uri="http://schemas.openxmlformats.org/drawingml/2006/picture">
+                <pic:pic xmlns:pic="http://schemas.openxmlformats.org/drawingml/2006/picture">
+                  <pic:nvPicPr>
+                    <pic:cNvPr id="0" name="Picture 4"/>
+                    <pic:cNvPicPr>
+                      <a:picLocks noChangeAspect="1" noChangeArrowheads="1"/>
+                    </pic:cNvPicPr>
+                  </pic:nvPicPr>
+                  <pic:blipFill>
+                    <a:blip r:embed="rId13">
+                      <a:extLst>
+                        <a:ext uri="{28A0092B-C50C-407E-A947-70E740481C1C}">
+                          <a14:useLocalDpi xmlns:a14="http://schemas.microsoft.com/office/drawing/2010/main" val="0"/>
+                        </a:ext>
+                      </a:extLst>
+                    </a:blip>
+                    <a:stretch>
+                      <a:fillRect/>
+                    </a:stretch>
+                  </pic:blipFill>
+                  <pic:spPr bwMode="auto">
+                    <a:xfrm>
+                      <a:off x="0" y="0"/>
+                      <a:ext cx="2556000" cy="4751039"/>
+                    </a:xfrm>
+                    <a:prstGeom prst="rect">
+                      <a:avLst/>
+                    </a:prstGeom>
+                    <a:noFill/>
+                    <a:ln>
+                      <a:noFill/>
+                    </a:ln>
+                  </pic:spPr>
+                </pic:pic>
+              </a:graphicData>
+            </a:graphic>
+          </wp:inline>
+        </w:drawing>
+      </w:r>
+    </w:p>
+    <w:p>
+      <w:pPr>
+        <w:pStyle w:val="Caption"/>
+      </w:pPr>
+      <w:r>
+        <w:t xml:space="preserve">Gambar 3. </w:t>
+      </w:r>
+      <w:fldSimple w:instr=" SEQ Gambar_3. \* ARABIC ">
+        <w:r>
+          <w:rPr>
+            <w:noProof/>
+          </w:rPr>
+          <w:t>8</w:t>
+        </w:r>
+      </w:fldSimple>
+      <w:r>
+        <w:rPr>
+          <w:noProof/>
+        </w:rPr>
+        <w:t xml:space="preserve"> </w:t>
+      </w:r>
+      <w:r>
+        <w:rPr>
+          <w:b w:val="0"/>
+          <w:bCs w:val="0"/>
+          <w:i/>
+          <w:iCs/>
+          <w:noProof/>
+        </w:rPr>
+        <w:t>Use Case Diagram</w:t>
+      </w:r>
+      <w:r>
+        <w:rPr>
+          <w:b w:val="0"/>
+          <w:bCs w:val="0"/>
+          <w:noProof/>
+        </w:rPr>
+        <w:t xml:space="preserve"> untuk Instruktur</w:t>
+      </w:r>
+    </w:p>
+    <w:p>
+      <w:proofErr w:type="spellStart"/>
+      <w:r>
+        <w:t>Instruktur</w:t>
+      </w:r>
+      <w:proofErr w:type="spellEnd"/>
+      <w:r>
+        <w:t xml:space="preserve"> </w:t>
+      </w:r>
+      <w:proofErr w:type="spellStart"/>
+      <w:r>
+        <w:t>Kursus</w:t>
+      </w:r>
+      <w:proofErr w:type="spellEnd"/>
+      <w:r>
+        <w:t xml:space="preserve"> </w:t>
+      </w:r>
+      <w:proofErr w:type="spellStart"/>
+      <w:r>
+        <w:t>berperan</w:t>
+      </w:r>
+      <w:proofErr w:type="spellEnd"/>
+      <w:r>
+        <w:t xml:space="preserve"> </w:t>
+      </w:r>
+      <w:proofErr w:type="spellStart"/>
+      <w:r>
+        <w:t>sebagai</w:t>
+      </w:r>
+      <w:proofErr w:type="spellEnd"/>
+      <w:r>
+        <w:t xml:space="preserve"> </w:t>
+      </w:r>
+      <w:proofErr w:type="spellStart"/>
+      <w:r>
+        <w:t>pihak</w:t>
+      </w:r>
+      <w:proofErr w:type="spellEnd"/>
+      <w:r>
+        <w:t xml:space="preserve"> </w:t>
+      </w:r>
+      <w:proofErr w:type="spellStart"/>
+      <w:r>
+        <w:t>penengah</w:t>
+      </w:r>
+      <w:proofErr w:type="spellEnd"/>
+      <w:r>
+        <w:t xml:space="preserve"> </w:t>
+      </w:r>
+      <w:proofErr w:type="spellStart"/>
+      <w:r>
+        <w:t>antara</w:t>
+      </w:r>
+      <w:proofErr w:type="spellEnd"/>
+      <w:r>
+        <w:t xml:space="preserve"> </w:t>
+      </w:r>
+      <w:proofErr w:type="spellStart"/>
+      <w:r>
+        <w:t>Siswa</w:t>
+      </w:r>
+      <w:proofErr w:type="spellEnd"/>
+      <w:r>
+        <w:t xml:space="preserve"> dan Admin / </w:t>
+      </w:r>
+      <w:proofErr w:type="spellStart"/>
+      <w:r>
+        <w:t>Pemilik</w:t>
+      </w:r>
+      <w:proofErr w:type="spellEnd"/>
+      <w:r>
+        <w:t xml:space="preserve"> </w:t>
+      </w:r>
+      <w:proofErr w:type="spellStart"/>
+      <w:r>
+        <w:t>Kursus</w:t>
+      </w:r>
+      <w:proofErr w:type="spellEnd"/>
+      <w:r>
+        <w:t xml:space="preserve">, </w:t>
+      </w:r>
+      <w:proofErr w:type="spellStart"/>
+      <w:r>
+        <w:t>untuk</w:t>
+      </w:r>
+      <w:proofErr w:type="spellEnd"/>
+      <w:r>
+        <w:t xml:space="preserve"> </w:t>
+      </w:r>
+      <w:proofErr w:type="spellStart"/>
+      <w:r>
+        <w:t>beberapa</w:t>
+      </w:r>
+      <w:proofErr w:type="spellEnd"/>
+      <w:r>
+        <w:t xml:space="preserve"> </w:t>
+      </w:r>
+      <w:proofErr w:type="spellStart"/>
+      <w:r>
+        <w:t>kasus</w:t>
+      </w:r>
+      <w:proofErr w:type="spellEnd"/>
+      <w:r>
+        <w:t xml:space="preserve">, </w:t>
+      </w:r>
+      <w:proofErr w:type="spellStart"/>
+      <w:r>
+        <w:t>Pemilik</w:t>
+      </w:r>
+      <w:proofErr w:type="spellEnd"/>
+      <w:r>
+        <w:t xml:space="preserve"> </w:t>
+      </w:r>
+      <w:proofErr w:type="spellStart"/>
+      <w:r>
+        <w:t>Kursus</w:t>
+      </w:r>
+      <w:proofErr w:type="spellEnd"/>
+      <w:r>
+        <w:t xml:space="preserve"> juga </w:t>
+      </w:r>
+      <w:proofErr w:type="spellStart"/>
+      <w:r>
+        <w:t>bisa</w:t>
+      </w:r>
+      <w:proofErr w:type="spellEnd"/>
+      <w:r>
+        <w:t xml:space="preserve"> </w:t>
+      </w:r>
+      <w:proofErr w:type="spellStart"/>
+      <w:r>
+        <w:t>menjadi</w:t>
+      </w:r>
+      <w:proofErr w:type="spellEnd"/>
+      <w:r>
+        <w:t xml:space="preserve"> </w:t>
+      </w:r>
+      <w:proofErr w:type="spellStart"/>
+      <w:r>
+        <w:t>Instruktur</w:t>
+      </w:r>
+      <w:proofErr w:type="spellEnd"/>
+      <w:r>
+        <w:t xml:space="preserve"> </w:t>
+      </w:r>
+      <w:proofErr w:type="spellStart"/>
+      <w:r>
+        <w:t>Kursus</w:t>
+      </w:r>
+      <w:proofErr w:type="spellEnd"/>
+      <w:r>
+        <w:t xml:space="preserve">. </w:t>
+      </w:r>
+      <w:r>
+        <w:rPr>
+          <w:i/>
+          <w:iCs/>
+        </w:rPr>
+        <w:t xml:space="preserve">Use case diagram </w:t>
+      </w:r>
+      <w:proofErr w:type="spellStart"/>
+      <w:r>
+        <w:t>selanjutnya</w:t>
+      </w:r>
+      <w:proofErr w:type="spellEnd"/>
+      <w:r>
+        <w:t xml:space="preserve"> </w:t>
+      </w:r>
+      <w:proofErr w:type="spellStart"/>
+      <w:r>
+        <w:t>untuk</w:t>
+      </w:r>
+      <w:proofErr w:type="spellEnd"/>
+      <w:r>
+        <w:t xml:space="preserve"> </w:t>
+      </w:r>
+      <w:proofErr w:type="spellStart"/>
+      <w:r>
+        <w:t>pengguna</w:t>
+      </w:r>
+      <w:proofErr w:type="spellEnd"/>
+      <w:r>
+        <w:t xml:space="preserve"> Admin / </w:t>
+      </w:r>
+      <w:proofErr w:type="spellStart"/>
+      <w:r>
+        <w:t>Pemilik</w:t>
+      </w:r>
+      <w:proofErr w:type="spellEnd"/>
+      <w:r>
+        <w:t xml:space="preserve"> </w:t>
+      </w:r>
+      <w:proofErr w:type="spellStart"/>
+      <w:r>
+        <w:t>Kursus</w:t>
+      </w:r>
+      <w:proofErr w:type="spellEnd"/>
+      <w:r>
+        <w:t xml:space="preserve"> yang </w:t>
+      </w:r>
+      <w:proofErr w:type="spellStart"/>
+      <w:r>
+        <w:t>akan</w:t>
+      </w:r>
+      <w:proofErr w:type="spellEnd"/>
+      <w:r>
+        <w:t xml:space="preserve"> </w:t>
+      </w:r>
+      <w:proofErr w:type="spellStart"/>
+      <w:r>
+        <w:t>dijelaskan</w:t>
+      </w:r>
+      <w:proofErr w:type="spellEnd"/>
+      <w:r>
+        <w:t xml:space="preserve"> </w:t>
+      </w:r>
+      <w:proofErr w:type="spellStart"/>
+      <w:r>
+        <w:t>menggunakan</w:t>
+      </w:r>
+      <w:proofErr w:type="spellEnd"/>
+      <w:r>
+        <w:t xml:space="preserve"> Gambar 3.9 </w:t>
+      </w:r>
+      <w:proofErr w:type="spellStart"/>
+      <w:r>
+        <w:t>dibawah</w:t>
+      </w:r>
+      <w:proofErr w:type="spellEnd"/>
+      <w:r>
+        <w:t xml:space="preserve"> </w:t>
+      </w:r>
+      <w:proofErr w:type="spellStart"/>
+      <w:r>
+        <w:t>ini</w:t>
+      </w:r>
+      <w:proofErr w:type="spellEnd"/>
+      <w:r>
+        <w:t>.</w:t>
+      </w:r>
+    </w:p>
+    <w:p>
+      <w:pPr>
+        <w:keepNext/>
+        <w:spacing w:after="0"/>
+        <w:ind w:firstLine="0"/>
+        <w:jc w:val="center"/>
+      </w:pPr>
+      <w:r>
+        <w:rPr>
+          <w:noProof/>
+        </w:rPr>
+        <w:lastRenderedPageBreak/>
+        <w:drawing>
+          <wp:inline distT="0" distB="0" distL="0" distR="0" wp14:anchorId="275555AD" wp14:editId="77498483">
+            <wp:extent cx="3906000" cy="4709135"/>
+            <wp:effectExtent l="0" t="0" r="0" b="0"/>
+            <wp:docPr id="7" name="Picture 7"/>
+            <wp:cNvGraphicFramePr>
+              <a:graphicFrameLocks xmlns:a="http://schemas.openxmlformats.org/drawingml/2006/main" noChangeAspect="1"/>
+            </wp:cNvGraphicFramePr>
+            <a:graphic xmlns:a="http://schemas.openxmlformats.org/drawingml/2006/main">
+              <a:graphicData uri="http://schemas.openxmlformats.org/drawingml/2006/picture">
+                <pic:pic xmlns:pic="http://schemas.openxmlformats.org/drawingml/2006/picture">
+                  <pic:nvPicPr>
+                    <pic:cNvPr id="0" name="Picture 5"/>
+                    <pic:cNvPicPr>
+                      <a:picLocks noChangeAspect="1" noChangeArrowheads="1"/>
+                    </pic:cNvPicPr>
+                  </pic:nvPicPr>
+                  <pic:blipFill>
+                    <a:blip r:embed="rId14">
+                      <a:extLst>
+                        <a:ext uri="{28A0092B-C50C-407E-A947-70E740481C1C}">
+                          <a14:useLocalDpi xmlns:a14="http://schemas.microsoft.com/office/drawing/2010/main" val="0"/>
+                        </a:ext>
+                      </a:extLst>
+                    </a:blip>
+                    <a:srcRect/>
+                    <a:stretch>
+                      <a:fillRect/>
+                    </a:stretch>
+                  </pic:blipFill>
+                  <pic:spPr bwMode="auto">
+                    <a:xfrm>
+                      <a:off x="0" y="0"/>
+                      <a:ext cx="3906000" cy="4709135"/>
+                    </a:xfrm>
+                    <a:prstGeom prst="rect">
+                      <a:avLst/>
+                    </a:prstGeom>
+                    <a:noFill/>
+                    <a:ln>
+                      <a:noFill/>
+                    </a:ln>
+                  </pic:spPr>
+                </pic:pic>
+              </a:graphicData>
+            </a:graphic>
+          </wp:inline>
+        </w:drawing>
+      </w:r>
+    </w:p>
+    <w:p>
+      <w:pPr>
+        <w:pStyle w:val="Caption"/>
+      </w:pPr>
+      <w:r>
+        <w:t xml:space="preserve">Gambar 3. </w:t>
+      </w:r>
+      <w:fldSimple w:instr=" SEQ Gambar_3. \* ARABIC ">
+        <w:r>
+          <w:rPr>
+            <w:noProof/>
+          </w:rPr>
+          <w:t>9</w:t>
+        </w:r>
+      </w:fldSimple>
+      <w:r>
+        <w:rPr>
+          <w:noProof/>
+        </w:rPr>
+        <w:t xml:space="preserve"> </w:t>
+      </w:r>
+      <w:r>
+        <w:rPr>
+          <w:b w:val="0"/>
+          <w:bCs w:val="0"/>
+          <w:i/>
+          <w:iCs/>
+          <w:noProof/>
+        </w:rPr>
+        <w:t>Use Case Diagram</w:t>
+      </w:r>
+      <w:r>
+        <w:rPr>
+          <w:b w:val="0"/>
+          <w:bCs w:val="0"/>
+          <w:noProof/>
+        </w:rPr>
+        <w:t xml:space="preserve"> untuk Admin / Pemilik</w:t>
+      </w:r>
+    </w:p>
+    <w:p>
+      <w:r>
+        <w:t xml:space="preserve">Admin / </w:t>
+      </w:r>
+      <w:proofErr w:type="spellStart"/>
+      <w:r>
+        <w:t>Pemilik</w:t>
+      </w:r>
+      <w:proofErr w:type="spellEnd"/>
+      <w:r>
+        <w:t xml:space="preserve"> </w:t>
+      </w:r>
+      <w:proofErr w:type="spellStart"/>
+      <w:r>
+        <w:t>memiliki</w:t>
+      </w:r>
+      <w:proofErr w:type="spellEnd"/>
+      <w:r>
+        <w:t xml:space="preserve"> </w:t>
+      </w:r>
+      <w:proofErr w:type="spellStart"/>
+      <w:r>
+        <w:t>peranan</w:t>
+      </w:r>
+      <w:proofErr w:type="spellEnd"/>
+      <w:r>
+        <w:t xml:space="preserve"> yang </w:t>
+      </w:r>
+      <w:proofErr w:type="spellStart"/>
+      <w:r>
+        <w:t>cukup</w:t>
+      </w:r>
+      <w:proofErr w:type="spellEnd"/>
+      <w:r>
+        <w:t xml:space="preserve"> </w:t>
+      </w:r>
+      <w:proofErr w:type="spellStart"/>
+      <w:r>
+        <w:t>penting</w:t>
+      </w:r>
+      <w:proofErr w:type="spellEnd"/>
+      <w:r>
+        <w:t xml:space="preserve"> </w:t>
+      </w:r>
+      <w:proofErr w:type="spellStart"/>
+      <w:r>
+        <w:t>dalam</w:t>
+      </w:r>
+      <w:proofErr w:type="spellEnd"/>
+      <w:r>
+        <w:t xml:space="preserve"> </w:t>
+      </w:r>
+      <w:proofErr w:type="spellStart"/>
+      <w:r>
+        <w:t>mengelola</w:t>
+      </w:r>
+      <w:proofErr w:type="spellEnd"/>
+      <w:r>
+        <w:t xml:space="preserve"> </w:t>
+      </w:r>
+      <w:proofErr w:type="spellStart"/>
+      <w:r>
+        <w:t>operasional</w:t>
+      </w:r>
+      <w:proofErr w:type="spellEnd"/>
+      <w:r>
+        <w:t xml:space="preserve"> </w:t>
+      </w:r>
+      <w:proofErr w:type="spellStart"/>
+      <w:r>
+        <w:t>kursus</w:t>
+      </w:r>
+      <w:proofErr w:type="spellEnd"/>
+      <w:r>
+        <w:t xml:space="preserve">. </w:t>
+      </w:r>
+      <w:proofErr w:type="spellStart"/>
+      <w:r>
+        <w:t>Dapat</w:t>
+      </w:r>
+      <w:proofErr w:type="spellEnd"/>
+      <w:r>
+        <w:t xml:space="preserve"> </w:t>
+      </w:r>
+      <w:proofErr w:type="spellStart"/>
+      <w:r>
+        <w:t>dilihat</w:t>
+      </w:r>
+      <w:proofErr w:type="spellEnd"/>
+      <w:r>
+        <w:t xml:space="preserve"> pada diagram </w:t>
+      </w:r>
+      <w:proofErr w:type="spellStart"/>
+      <w:r>
+        <w:t>diatas</w:t>
+      </w:r>
+      <w:proofErr w:type="spellEnd"/>
+      <w:r>
+        <w:t xml:space="preserve"> </w:t>
+      </w:r>
+      <w:proofErr w:type="spellStart"/>
+      <w:r>
+        <w:t>bahwa</w:t>
+      </w:r>
+      <w:proofErr w:type="spellEnd"/>
+      <w:r>
+        <w:t xml:space="preserve"> </w:t>
+      </w:r>
+      <w:proofErr w:type="spellStart"/>
+      <w:r>
+        <w:t>Pemilik</w:t>
+      </w:r>
+      <w:proofErr w:type="spellEnd"/>
+      <w:r>
+        <w:t xml:space="preserve"> </w:t>
+      </w:r>
+      <w:proofErr w:type="spellStart"/>
+      <w:r>
+        <w:t>Kursus</w:t>
+      </w:r>
+      <w:proofErr w:type="spellEnd"/>
+      <w:r>
+        <w:t xml:space="preserve"> kami </w:t>
+      </w:r>
+      <w:proofErr w:type="spellStart"/>
+      <w:r>
+        <w:t>generalisasi</w:t>
+      </w:r>
+      <w:proofErr w:type="spellEnd"/>
+      <w:r>
+        <w:t xml:space="preserve"> </w:t>
+      </w:r>
+      <w:proofErr w:type="spellStart"/>
+      <w:r>
+        <w:t>menjadi</w:t>
+      </w:r>
+      <w:proofErr w:type="spellEnd"/>
+      <w:r>
+        <w:t xml:space="preserve"> Admin </w:t>
+      </w:r>
+      <w:proofErr w:type="spellStart"/>
+      <w:r>
+        <w:t>karena</w:t>
+      </w:r>
+      <w:proofErr w:type="spellEnd"/>
+      <w:r>
+        <w:t xml:space="preserve"> </w:t>
+      </w:r>
+      <w:proofErr w:type="spellStart"/>
+      <w:r>
+        <w:t>akses</w:t>
+      </w:r>
+      <w:proofErr w:type="spellEnd"/>
+      <w:r>
+        <w:t xml:space="preserve"> </w:t>
+      </w:r>
+      <w:proofErr w:type="spellStart"/>
+      <w:r>
+        <w:t>fitur</w:t>
+      </w:r>
+      <w:proofErr w:type="spellEnd"/>
+      <w:r>
+        <w:t xml:space="preserve"> yang </w:t>
+      </w:r>
+      <w:proofErr w:type="spellStart"/>
+      <w:r>
+        <w:t>dimiliki</w:t>
+      </w:r>
+      <w:proofErr w:type="spellEnd"/>
+      <w:r>
+        <w:t xml:space="preserve"> pada </w:t>
+      </w:r>
+      <w:proofErr w:type="spellStart"/>
+      <w:r>
+        <w:t>aplikasi</w:t>
+      </w:r>
+      <w:proofErr w:type="spellEnd"/>
+      <w:r>
+        <w:t xml:space="preserve"> </w:t>
+      </w:r>
+      <w:proofErr w:type="spellStart"/>
+      <w:r>
+        <w:t>sama</w:t>
+      </w:r>
+      <w:proofErr w:type="spellEnd"/>
+      <w:r>
+        <w:t xml:space="preserve">, </w:t>
+      </w:r>
+      <w:proofErr w:type="spellStart"/>
+      <w:r>
+        <w:t>sehingga</w:t>
+      </w:r>
+      <w:proofErr w:type="spellEnd"/>
+      <w:r>
+        <w:t xml:space="preserve">, </w:t>
+      </w:r>
+      <w:proofErr w:type="spellStart"/>
+      <w:r>
+        <w:t>kedua</w:t>
+      </w:r>
+      <w:proofErr w:type="spellEnd"/>
+      <w:r>
+        <w:t xml:space="preserve"> </w:t>
+      </w:r>
+      <w:proofErr w:type="spellStart"/>
+      <w:r>
+        <w:t>belah</w:t>
+      </w:r>
+      <w:proofErr w:type="spellEnd"/>
+      <w:r>
+        <w:t xml:space="preserve"> </w:t>
+      </w:r>
+      <w:proofErr w:type="spellStart"/>
+      <w:r>
+        <w:t>pihak</w:t>
+      </w:r>
+      <w:proofErr w:type="spellEnd"/>
+      <w:r>
+        <w:t xml:space="preserve"> </w:t>
+      </w:r>
+      <w:proofErr w:type="spellStart"/>
+      <w:r>
+        <w:t>dapat</w:t>
+      </w:r>
+      <w:proofErr w:type="spellEnd"/>
+      <w:r>
+        <w:t xml:space="preserve"> </w:t>
+      </w:r>
+      <w:proofErr w:type="spellStart"/>
+      <w:r>
+        <w:t>saling</w:t>
+      </w:r>
+      <w:proofErr w:type="spellEnd"/>
+      <w:r>
+        <w:t xml:space="preserve"> </w:t>
+      </w:r>
+      <w:proofErr w:type="spellStart"/>
+      <w:r>
+        <w:t>bekerja</w:t>
+      </w:r>
+      <w:proofErr w:type="spellEnd"/>
+      <w:r>
+        <w:t xml:space="preserve"> </w:t>
+      </w:r>
+      <w:proofErr w:type="spellStart"/>
+      <w:r>
+        <w:t>sama</w:t>
+      </w:r>
+      <w:proofErr w:type="spellEnd"/>
+      <w:r>
+        <w:t xml:space="preserve"> </w:t>
+      </w:r>
+      <w:proofErr w:type="spellStart"/>
+      <w:r>
+        <w:t>mengelola</w:t>
+      </w:r>
+      <w:proofErr w:type="spellEnd"/>
+      <w:r>
+        <w:t xml:space="preserve"> </w:t>
+      </w:r>
+      <w:proofErr w:type="spellStart"/>
+      <w:r>
+        <w:t>lembaga</w:t>
+      </w:r>
+      <w:proofErr w:type="spellEnd"/>
+      <w:r>
+        <w:t xml:space="preserve"> </w:t>
+      </w:r>
+      <w:proofErr w:type="spellStart"/>
+      <w:r>
+        <w:t>kursus</w:t>
+      </w:r>
+      <w:proofErr w:type="spellEnd"/>
+      <w:r>
+        <w:t xml:space="preserve"> </w:t>
+      </w:r>
+      <w:proofErr w:type="spellStart"/>
+      <w:r>
+        <w:t>mereka</w:t>
+      </w:r>
+      <w:proofErr w:type="spellEnd"/>
+      <w:r>
+        <w:t xml:space="preserve">. </w:t>
+      </w:r>
+      <w:bookmarkStart w:id="3" w:name="_GoBack"/>
+      <w:bookmarkEnd w:id="3"/>
     </w:p>
     <w:p>
       <w:pPr>
@@ -10629,7 +12369,6 @@
     </w:p>
     <w:p>
       <w:r>
-        <w:lastRenderedPageBreak/>
         <w:t xml:space="preserve">Proses </w:t>
       </w:r>
       <w:r>
@@ -10851,6 +12590,7 @@
       </w:pPr>
       <w:proofErr w:type="spellStart"/>
       <w:r>
+        <w:lastRenderedPageBreak/>
         <w:t>Tabel</w:t>
       </w:r>
       <w:proofErr w:type="spellEnd"/>
@@ -12290,7 +14030,6 @@
                 <w:i/>
                 <w:iCs/>
               </w:rPr>
-              <w:lastRenderedPageBreak/>
               <w:t>database</w:t>
             </w:r>
           </w:p>
@@ -13639,6 +15378,7 @@
             </w:r>
             <w:proofErr w:type="spellStart"/>
             <w:r>
+              <w:lastRenderedPageBreak/>
               <w:t>mengembalikan</w:t>
             </w:r>
             <w:proofErr w:type="spellEnd"/>
@@ -13684,6 +15424,7 @@
         <w:pStyle w:val="Heading4"/>
       </w:pPr>
       <w:r>
+        <w:lastRenderedPageBreak/>
         <w:t xml:space="preserve">Proses </w:t>
       </w:r>
       <w:proofErr w:type="spellStart"/>
@@ -14935,7 +16676,6 @@
               <w:rPr>
                 <w:b/>
               </w:rPr>
-              <w:lastRenderedPageBreak/>
               <w:t xml:space="preserve">Alur </w:t>
             </w:r>
             <w:proofErr w:type="spellStart"/>
@@ -16401,6 +18141,7 @@
               <w:rPr>
                 <w:iCs/>
               </w:rPr>
+              <w:lastRenderedPageBreak/>
               <w:t>Calon</w:t>
             </w:r>
             <w:proofErr w:type="spellEnd"/>
@@ -16473,6 +18214,7 @@
         <w:pStyle w:val="Heading4"/>
       </w:pPr>
       <w:r>
+        <w:lastRenderedPageBreak/>
         <w:t xml:space="preserve">Proses </w:t>
       </w:r>
       <w:proofErr w:type="spellStart"/>
@@ -16483,11 +18225,11 @@
     </w:p>
     <w:p>
       <w:r>
-        <w:t>Pada si</w:t>
-      </w:r>
-      <w:proofErr w:type="spellStart"/>
-      <w:r>
-        <w:t>stem</w:t>
+        <w:t xml:space="preserve">Pada </w:t>
+      </w:r>
+      <w:proofErr w:type="spellStart"/>
+      <w:r>
+        <w:t>sistem</w:t>
       </w:r>
       <w:proofErr w:type="spellEnd"/>
       <w:r>
@@ -18872,7 +20614,6 @@
       </w:r>
       <w:proofErr w:type="spellStart"/>
       <w:r>
-        <w:lastRenderedPageBreak/>
         <w:t>Tabel</w:t>
       </w:r>
       <w:proofErr w:type="spellEnd"/>
@@ -18995,6 +20736,7 @@
       </w:pPr>
       <w:proofErr w:type="spellStart"/>
       <w:r>
+        <w:lastRenderedPageBreak/>
         <w:t>Tabel</w:t>
       </w:r>
       <w:proofErr w:type="spellEnd"/>
@@ -22597,7 +24339,6 @@
               <w:rPr>
                 <w:b/>
               </w:rPr>
-              <w:lastRenderedPageBreak/>
               <w:t>Deskripsi</w:t>
             </w:r>
             <w:proofErr w:type="spellEnd"/>
@@ -22708,6 +24449,7 @@
               <w:rPr>
                 <w:b/>
               </w:rPr>
+              <w:lastRenderedPageBreak/>
               <w:t>Kondisi</w:t>
             </w:r>
             <w:proofErr w:type="spellEnd"/>
@@ -23928,39 +25670,39 @@
             </w:r>
             <w:proofErr w:type="spellStart"/>
             <w:r>
+              <w:t>memverifikasi</w:t>
+            </w:r>
+            <w:proofErr w:type="spellEnd"/>
+            <w:r>
+              <w:t xml:space="preserve"> </w:t>
+            </w:r>
+            <w:proofErr w:type="spellStart"/>
+            <w:r>
+              <w:t>keaslian</w:t>
+            </w:r>
+            <w:proofErr w:type="spellEnd"/>
+            <w:r>
+              <w:t xml:space="preserve"> </w:t>
+            </w:r>
+            <w:proofErr w:type="spellStart"/>
+            <w:r>
+              <w:t>dokumen</w:t>
+            </w:r>
+            <w:proofErr w:type="spellEnd"/>
+            <w:r>
+              <w:t xml:space="preserve"> yang </w:t>
+            </w:r>
+            <w:proofErr w:type="spellStart"/>
+            <w:r>
+              <w:t>diupload</w:t>
+            </w:r>
+            <w:proofErr w:type="spellEnd"/>
+            <w:r>
+              <w:t xml:space="preserve"> oleh </w:t>
+            </w:r>
+            <w:proofErr w:type="spellStart"/>
+            <w:r>
               <w:lastRenderedPageBreak/>
-              <w:t>memverifikasi</w:t>
-            </w:r>
-            <w:proofErr w:type="spellEnd"/>
-            <w:r>
-              <w:t xml:space="preserve"> </w:t>
-            </w:r>
-            <w:proofErr w:type="spellStart"/>
-            <w:r>
-              <w:t>keaslian</w:t>
-            </w:r>
-            <w:proofErr w:type="spellEnd"/>
-            <w:r>
-              <w:t xml:space="preserve"> </w:t>
-            </w:r>
-            <w:proofErr w:type="spellStart"/>
-            <w:r>
-              <w:t>dokumen</w:t>
-            </w:r>
-            <w:proofErr w:type="spellEnd"/>
-            <w:r>
-              <w:t xml:space="preserve"> yang </w:t>
-            </w:r>
-            <w:proofErr w:type="spellStart"/>
-            <w:r>
-              <w:t>diupload</w:t>
-            </w:r>
-            <w:proofErr w:type="spellEnd"/>
-            <w:r>
-              <w:t xml:space="preserve"> oleh </w:t>
-            </w:r>
-            <w:proofErr w:type="spellStart"/>
-            <w:r>
               <w:t>Calon</w:t>
             </w:r>
             <w:proofErr w:type="spellEnd"/>
@@ -24874,45 +26616,45 @@
             </w:r>
             <w:proofErr w:type="spellStart"/>
             <w:r>
+              <w:t>mengirimkan</w:t>
+            </w:r>
+            <w:proofErr w:type="spellEnd"/>
+            <w:r>
+              <w:t xml:space="preserve"> link </w:t>
+            </w:r>
+            <w:r>
+              <w:rPr>
+                <w:i/>
+              </w:rPr>
+              <w:t xml:space="preserve">form </w:t>
+            </w:r>
+            <w:proofErr w:type="spellStart"/>
+            <w:r>
+              <w:t>penambahan</w:t>
+            </w:r>
+            <w:proofErr w:type="spellEnd"/>
+            <w:r>
+              <w:t xml:space="preserve"> </w:t>
+            </w:r>
+            <w:proofErr w:type="spellStart"/>
+            <w:r>
+              <w:t>Instruktur</w:t>
+            </w:r>
+            <w:proofErr w:type="spellEnd"/>
+            <w:r>
+              <w:t xml:space="preserve"> </w:t>
+            </w:r>
+            <w:proofErr w:type="spellStart"/>
+            <w:r>
+              <w:t>ke</w:t>
+            </w:r>
+            <w:proofErr w:type="spellEnd"/>
+            <w:r>
+              <w:t xml:space="preserve"> </w:t>
+            </w:r>
+            <w:proofErr w:type="spellStart"/>
+            <w:r>
               <w:lastRenderedPageBreak/>
-              <w:t>mengirimkan</w:t>
-            </w:r>
-            <w:proofErr w:type="spellEnd"/>
-            <w:r>
-              <w:t xml:space="preserve"> link </w:t>
-            </w:r>
-            <w:r>
-              <w:rPr>
-                <w:i/>
-              </w:rPr>
-              <w:t xml:space="preserve">form </w:t>
-            </w:r>
-            <w:proofErr w:type="spellStart"/>
-            <w:r>
-              <w:t>penambahan</w:t>
-            </w:r>
-            <w:proofErr w:type="spellEnd"/>
-            <w:r>
-              <w:t xml:space="preserve"> </w:t>
-            </w:r>
-            <w:proofErr w:type="spellStart"/>
-            <w:r>
-              <w:t>Instruktur</w:t>
-            </w:r>
-            <w:proofErr w:type="spellEnd"/>
-            <w:r>
-              <w:t xml:space="preserve"> </w:t>
-            </w:r>
-            <w:proofErr w:type="spellStart"/>
-            <w:r>
-              <w:t>ke</w:t>
-            </w:r>
-            <w:proofErr w:type="spellEnd"/>
-            <w:r>
-              <w:t xml:space="preserve"> </w:t>
-            </w:r>
-            <w:proofErr w:type="spellStart"/>
-            <w:r>
               <w:t>Calon</w:t>
             </w:r>
             <w:proofErr w:type="spellEnd"/>
@@ -26072,6 +27814,7 @@
             </w:r>
             <w:proofErr w:type="spellStart"/>
             <w:r>
+              <w:lastRenderedPageBreak/>
               <w:t>mengarahkan</w:t>
             </w:r>
             <w:proofErr w:type="spellEnd"/>
@@ -27374,7 +29117,6 @@
               <w:rPr>
                 <w:b/>
               </w:rPr>
-              <w:lastRenderedPageBreak/>
               <w:t>Nama Use Case</w:t>
             </w:r>
           </w:p>
@@ -27438,6 +29180,7 @@
       </w:pPr>
       <w:proofErr w:type="spellStart"/>
       <w:r>
+        <w:lastRenderedPageBreak/>
         <w:t>Tabel</w:t>
       </w:r>
       <w:proofErr w:type="spellEnd"/>
@@ -34595,12 +36338,9 @@
       <w:r>
         <w:t>Akses</w:t>
       </w:r>
-      <w:r>
-        <w:t xml:space="preserve"> Detai</w:t>
-      </w:r>
-      <w:proofErr w:type="spellEnd"/>
-      <w:r>
-        <w:t xml:space="preserve">l Progress </w:t>
+      <w:proofErr w:type="spellEnd"/>
+      <w:r>
+        <w:t xml:space="preserve"> Detail Progress </w:t>
       </w:r>
       <w:proofErr w:type="spellStart"/>
       <w:r>
@@ -35039,7 +36779,7 @@
                 <w:b/>
               </w:rPr>
             </w:pPr>
-            <w:bookmarkStart w:id="3" w:name="_Hlk166004872"/>
+            <w:bookmarkStart w:id="4" w:name="_Hlk166004872"/>
             <w:proofErr w:type="spellStart"/>
             <w:r>
               <w:rPr>
@@ -35431,7 +37171,7 @@
           </w:p>
         </w:tc>
       </w:tr>
-      <w:bookmarkEnd w:id="3"/>
+      <w:bookmarkEnd w:id="4"/>
     </w:tbl>
     <w:p/>
     <w:p>
@@ -38406,7 +40146,7 @@
                     </pic:cNvPicPr>
                   </pic:nvPicPr>
                   <pic:blipFill>
-                    <a:blip r:embed="rId13">
+                    <a:blip r:embed="rId15">
                       <a:extLst>
                         <a:ext uri="{28A0092B-C50C-407E-A947-70E740481C1C}">
                           <a14:useLocalDpi xmlns:a14="http://schemas.microsoft.com/office/drawing/2010/main" val="0"/>
@@ -38441,14 +40181,16 @@
     <w:p>
       <w:pPr>
         <w:pStyle w:val="Caption"/>
-        <w:spacing w:after="320"/>
       </w:pPr>
       <w:r>
         <w:t xml:space="preserve">Gambar 3. </w:t>
       </w:r>
       <w:fldSimple w:instr=" SEQ Gambar_3. \* ARABIC ">
         <w:r>
-          <w:t>27</w:t>
+          <w:rPr>
+            <w:noProof/>
+          </w:rPr>
+          <w:t>10</w:t>
         </w:r>
       </w:fldSimple>
       <w:r>
@@ -47070,10 +48812,7 @@
         <w:t>Implementation</w:t>
       </w:r>
     </w:p>
-    <w:p>
-      <w:bookmarkStart w:id="4" w:name="_GoBack"/>
-      <w:bookmarkEnd w:id="4"/>
-    </w:p>
+    <w:p/>
     <w:sectPr>
       <w:pgSz w:w="11909" w:h="16834"/>
       <w:pgMar w:top="2267" w:right="1700" w:bottom="1700" w:left="2267" w:header="720" w:footer="720" w:gutter="0"/>
@@ -49390,10 +51129,10 @@
     <w:uiPriority w:val="35"/>
     <w:unhideWhenUsed/>
     <w:qFormat/>
-    <w:rsid w:val="005D216F"/>
+    <w:rsid w:val="00BB5F71"/>
     <w:pPr>
       <w:keepNext/>
-      <w:spacing w:after="0" w:line="276" w:lineRule="auto"/>
+      <w:spacing w:after="320" w:line="240" w:lineRule="auto"/>
       <w:ind w:firstLine="0"/>
       <w:jc w:val="center"/>
     </w:pPr>
@@ -49731,7 +51470,7 @@
 </file>
 
 <file path=customXml/itemProps1.xml><?xml version="1.0" encoding="utf-8"?>
-<ds:datastoreItem xmlns:ds="http://schemas.openxmlformats.org/officeDocument/2006/customXml" ds:itemID="{66A88EC0-6B73-47B0-BA70-4ACABFA05272}">
+<ds:datastoreItem xmlns:ds="http://schemas.openxmlformats.org/officeDocument/2006/customXml" ds:itemID="{354DB98A-69A2-4EBD-ABDB-6599BEC05E39}">
   <ds:schemaRefs>
     <ds:schemaRef ds:uri="http://schemas.openxmlformats.org/officeDocument/2006/bibliography"/>
   </ds:schemaRefs>

</xml_diff>

<commit_message>
use case scenario in progress
</commit_message>
<xml_diff>
--- a/Dokumen-Skripsi/Bab 3 - Incremental.docx
+++ b/Dokumen-Skripsi/Bab 3 - Incremental.docx
@@ -1789,27 +1789,14 @@
       <w:r>
         <w:t xml:space="preserve">Gambar 3. </w:t>
       </w:r>
-      <w:r>
-        <w:fldChar w:fldCharType="begin"/>
-      </w:r>
-      <w:r>
-        <w:instrText xml:space="preserve"> SEQ Gambar_3. \* ARABIC </w:instrText>
-      </w:r>
-      <w:r>
-        <w:fldChar w:fldCharType="separate"/>
-      </w:r>
-      <w:r>
-        <w:rPr>
-          <w:noProof/>
-        </w:rPr>
-        <w:t>1</w:t>
-      </w:r>
-      <w:r>
-        <w:rPr>
-          <w:noProof/>
-        </w:rPr>
-        <w:fldChar w:fldCharType="end"/>
-      </w:r>
+      <w:fldSimple w:instr=" SEQ Gambar_3. \* ARABIC ">
+        <w:r>
+          <w:rPr>
+            <w:noProof/>
+          </w:rPr>
+          <w:t>1</w:t>
+        </w:r>
+      </w:fldSimple>
       <w:r>
         <w:rPr>
           <w:noProof/>
@@ -2374,27 +2361,14 @@
       <w:r>
         <w:t xml:space="preserve">Gambar 3. </w:t>
       </w:r>
-      <w:r>
-        <w:fldChar w:fldCharType="begin"/>
-      </w:r>
-      <w:r>
-        <w:instrText xml:space="preserve"> SEQ Gambar_3. \* ARABIC </w:instrText>
-      </w:r>
-      <w:r>
-        <w:fldChar w:fldCharType="separate"/>
-      </w:r>
-      <w:r>
-        <w:rPr>
-          <w:noProof/>
-        </w:rPr>
-        <w:t>2</w:t>
-      </w:r>
-      <w:r>
-        <w:rPr>
-          <w:noProof/>
-        </w:rPr>
-        <w:fldChar w:fldCharType="end"/>
-      </w:r>
+      <w:fldSimple w:instr=" SEQ Gambar_3. \* ARABIC ">
+        <w:r>
+          <w:rPr>
+            <w:noProof/>
+          </w:rPr>
+          <w:t>2</w:t>
+        </w:r>
+      </w:fldSimple>
       <w:r>
         <w:rPr>
           <w:noProof/>
@@ -2959,27 +2933,14 @@
       <w:r>
         <w:t xml:space="preserve">Gambar 3. </w:t>
       </w:r>
-      <w:r>
-        <w:fldChar w:fldCharType="begin"/>
-      </w:r>
-      <w:r>
-        <w:instrText xml:space="preserve"> SEQ Gambar_3. \* ARABIC </w:instrText>
-      </w:r>
-      <w:r>
-        <w:fldChar w:fldCharType="separate"/>
-      </w:r>
-      <w:r>
-        <w:rPr>
-          <w:noProof/>
-        </w:rPr>
-        <w:t>3</w:t>
-      </w:r>
-      <w:r>
-        <w:rPr>
-          <w:noProof/>
-        </w:rPr>
-        <w:fldChar w:fldCharType="end"/>
-      </w:r>
+      <w:fldSimple w:instr=" SEQ Gambar_3. \* ARABIC ">
+        <w:r>
+          <w:rPr>
+            <w:noProof/>
+          </w:rPr>
+          <w:t>3</w:t>
+        </w:r>
+      </w:fldSimple>
       <w:r>
         <w:t xml:space="preserve"> </w:t>
       </w:r>
@@ -3646,27 +3607,14 @@
       <w:r>
         <w:t xml:space="preserve">Gambar 3. </w:t>
       </w:r>
-      <w:r>
-        <w:fldChar w:fldCharType="begin"/>
-      </w:r>
-      <w:r>
-        <w:instrText xml:space="preserve"> SEQ Gambar_3. \* ARABIC </w:instrText>
-      </w:r>
-      <w:r>
-        <w:fldChar w:fldCharType="separate"/>
-      </w:r>
-      <w:r>
-        <w:rPr>
-          <w:noProof/>
-        </w:rPr>
-        <w:t>4</w:t>
-      </w:r>
-      <w:r>
-        <w:rPr>
-          <w:noProof/>
-        </w:rPr>
-        <w:fldChar w:fldCharType="end"/>
-      </w:r>
+      <w:fldSimple w:instr=" SEQ Gambar_3. \* ARABIC ">
+        <w:r>
+          <w:rPr>
+            <w:noProof/>
+          </w:rPr>
+          <w:t>4</w:t>
+        </w:r>
+      </w:fldSimple>
       <w:r>
         <w:t xml:space="preserve"> </w:t>
       </w:r>
@@ -4599,27 +4547,14 @@
       <w:r>
         <w:t xml:space="preserve">Gambar 3. </w:t>
       </w:r>
-      <w:r>
-        <w:fldChar w:fldCharType="begin"/>
-      </w:r>
-      <w:r>
-        <w:instrText xml:space="preserve"> SEQ Gambar_3. \* ARABIC </w:instrText>
-      </w:r>
-      <w:r>
-        <w:fldChar w:fldCharType="separate"/>
-      </w:r>
-      <w:r>
-        <w:rPr>
-          <w:noProof/>
-        </w:rPr>
-        <w:t>5</w:t>
-      </w:r>
-      <w:r>
-        <w:rPr>
-          <w:noProof/>
-        </w:rPr>
-        <w:fldChar w:fldCharType="end"/>
-      </w:r>
+      <w:fldSimple w:instr=" SEQ Gambar_3. \* ARABIC ">
+        <w:r>
+          <w:rPr>
+            <w:noProof/>
+          </w:rPr>
+          <w:t>5</w:t>
+        </w:r>
+      </w:fldSimple>
       <w:r>
         <w:t xml:space="preserve"> </w:t>
       </w:r>
@@ -5035,30 +4970,14 @@
       <w:r>
         <w:t xml:space="preserve">Gambar 3. </w:t>
       </w:r>
-      <w:r>
-        <w:fldChar w:fldCharType="begin"/>
-      </w:r>
-      <w:r>
-        <w:instrText xml:space="preserve"> SEQ Gambar_3. \* ARAB</w:instrText>
-      </w:r>
-      <w:r>
-        <w:instrText xml:space="preserve">IC </w:instrText>
-      </w:r>
-      <w:r>
-        <w:fldChar w:fldCharType="separate"/>
-      </w:r>
-      <w:r>
-        <w:rPr>
-          <w:noProof/>
-        </w:rPr>
-        <w:t>6</w:t>
-      </w:r>
-      <w:r>
-        <w:rPr>
-          <w:noProof/>
-        </w:rPr>
-        <w:fldChar w:fldCharType="end"/>
-      </w:r>
+      <w:fldSimple w:instr=" SEQ Gambar_3. \* ARABIC ">
+        <w:r>
+          <w:rPr>
+            <w:noProof/>
+          </w:rPr>
+          <w:t>6</w:t>
+        </w:r>
+      </w:fldSimple>
       <w:r>
         <w:t xml:space="preserve"> </w:t>
       </w:r>
@@ -5914,27 +5833,14 @@
       <w:r>
         <w:t xml:space="preserve"> 3. </w:t>
       </w:r>
-      <w:r>
-        <w:fldChar w:fldCharType="begin"/>
-      </w:r>
-      <w:r>
-        <w:instrText xml:space="preserve"> SEQ Tabel_3. \* ARABIC </w:instrText>
-      </w:r>
-      <w:r>
-        <w:fldChar w:fldCharType="separate"/>
-      </w:r>
-      <w:r>
-        <w:rPr>
-          <w:noProof/>
-        </w:rPr>
-        <w:t>1</w:t>
-      </w:r>
-      <w:r>
-        <w:rPr>
-          <w:noProof/>
-        </w:rPr>
-        <w:fldChar w:fldCharType="end"/>
-      </w:r>
+      <w:fldSimple w:instr=" SEQ Tabel_3. \* ARABIC ">
+        <w:r>
+          <w:rPr>
+            <w:noProof/>
+          </w:rPr>
+          <w:t>1</w:t>
+        </w:r>
+      </w:fldSimple>
       <w:r>
         <w:rPr>
           <w:noProof/>
@@ -11105,27 +11011,14 @@
       <w:r>
         <w:t xml:space="preserve">Gambar 3. </w:t>
       </w:r>
-      <w:r>
-        <w:fldChar w:fldCharType="begin"/>
-      </w:r>
-      <w:r>
-        <w:instrText xml:space="preserve"> SEQ Gambar_3. \* ARABIC </w:instrText>
-      </w:r>
-      <w:r>
-        <w:fldChar w:fldCharType="separate"/>
-      </w:r>
-      <w:r>
-        <w:rPr>
-          <w:noProof/>
-        </w:rPr>
-        <w:t>7</w:t>
-      </w:r>
-      <w:r>
-        <w:rPr>
-          <w:noProof/>
-        </w:rPr>
-        <w:fldChar w:fldCharType="end"/>
-      </w:r>
+      <w:fldSimple w:instr=" SEQ Gambar_3. \* ARABIC ">
+        <w:r>
+          <w:rPr>
+            <w:noProof/>
+          </w:rPr>
+          <w:t>7</w:t>
+        </w:r>
+      </w:fldSimple>
       <w:r>
         <w:rPr>
           <w:noProof/>
@@ -11702,30 +11595,14 @@
       <w:r>
         <w:t xml:space="preserve">Gambar 3. </w:t>
       </w:r>
-      <w:r>
-        <w:fldChar w:fldCharType="begin"/>
-      </w:r>
-      <w:r>
-        <w:instrText xml:space="preserve"> SEQ Gambar_3. \* ARABI</w:instrText>
-      </w:r>
-      <w:r>
-        <w:instrText xml:space="preserve">C </w:instrText>
-      </w:r>
-      <w:r>
-        <w:fldChar w:fldCharType="separate"/>
-      </w:r>
-      <w:r>
-        <w:rPr>
-          <w:noProof/>
-        </w:rPr>
-        <w:t>8</w:t>
-      </w:r>
-      <w:r>
-        <w:rPr>
-          <w:noProof/>
-        </w:rPr>
-        <w:fldChar w:fldCharType="end"/>
-      </w:r>
+      <w:fldSimple w:instr=" SEQ Gambar_3. \* ARABIC ">
+        <w:r>
+          <w:rPr>
+            <w:noProof/>
+          </w:rPr>
+          <w:t>8</w:t>
+        </w:r>
+      </w:fldSimple>
       <w:r>
         <w:rPr>
           <w:noProof/>
@@ -12061,27 +11938,14 @@
       <w:r>
         <w:t xml:space="preserve">Gambar 3. </w:t>
       </w:r>
-      <w:r>
-        <w:fldChar w:fldCharType="begin"/>
-      </w:r>
-      <w:r>
-        <w:instrText xml:space="preserve"> SEQ Gambar_3. \* ARABIC </w:instrText>
-      </w:r>
-      <w:r>
-        <w:fldChar w:fldCharType="separate"/>
-      </w:r>
-      <w:r>
-        <w:rPr>
-          <w:noProof/>
-        </w:rPr>
-        <w:t>9</w:t>
-      </w:r>
-      <w:r>
-        <w:rPr>
-          <w:noProof/>
-        </w:rPr>
-        <w:fldChar w:fldCharType="end"/>
-      </w:r>
+      <w:fldSimple w:instr=" SEQ Gambar_3. \* ARABIC ">
+        <w:r>
+          <w:rPr>
+            <w:noProof/>
+          </w:rPr>
+          <w:t>9</w:t>
+        </w:r>
+      </w:fldSimple>
       <w:r>
         <w:rPr>
           <w:noProof/>
@@ -12659,6 +12523,9 @@
       <w:r>
         <w:t xml:space="preserve"> </w:t>
       </w:r>
+      <w:r>
+        <w:t xml:space="preserve">3.2 </w:t>
+      </w:r>
       <w:proofErr w:type="spellStart"/>
       <w:r>
         <w:t>dibawah</w:t>
@@ -12754,27 +12621,14 @@
       <w:r>
         <w:t xml:space="preserve"> 3. </w:t>
       </w:r>
-      <w:r>
-        <w:fldChar w:fldCharType="begin"/>
-      </w:r>
-      <w:r>
-        <w:instrText xml:space="preserve"> SEQ Tabel_3. \* ARABIC </w:instrText>
-      </w:r>
-      <w:r>
-        <w:fldChar w:fldCharType="separate"/>
-      </w:r>
-      <w:r>
-        <w:rPr>
-          <w:noProof/>
-        </w:rPr>
-        <w:t>2</w:t>
-      </w:r>
-      <w:r>
-        <w:rPr>
-          <w:noProof/>
-        </w:rPr>
-        <w:fldChar w:fldCharType="end"/>
-      </w:r>
+      <w:fldSimple w:instr=" SEQ Tabel_3. \* ARABIC ">
+        <w:r>
+          <w:rPr>
+            <w:noProof/>
+          </w:rPr>
+          <w:t>2</w:t>
+        </w:r>
+      </w:fldSimple>
       <w:r>
         <w:rPr>
           <w:noProof/>
@@ -14447,6 +14301,9 @@
       <w:r>
         <w:t xml:space="preserve"> </w:t>
       </w:r>
+      <w:r>
+        <w:t xml:space="preserve">3.3 </w:t>
+      </w:r>
       <w:proofErr w:type="spellStart"/>
       <w:r>
         <w:t>dibawah</w:t>
@@ -14541,14 +14398,27 @@
       <w:r>
         <w:t xml:space="preserve"> 3.</w:t>
       </w:r>
-      <w:fldSimple w:instr=" SEQ Tabel_3. \* ARABIC ">
-        <w:r>
-          <w:rPr>
-            <w:noProof/>
-          </w:rPr>
-          <w:t>3</w:t>
-        </w:r>
-      </w:fldSimple>
+      <w:r>
+        <w:fldChar w:fldCharType="begin"/>
+      </w:r>
+      <w:r>
+        <w:instrText xml:space="preserve"> SEQ Tabel_3. \* ARABIC </w:instrText>
+      </w:r>
+      <w:r>
+        <w:fldChar w:fldCharType="separate"/>
+      </w:r>
+      <w:r>
+        <w:rPr>
+          <w:noProof/>
+        </w:rPr>
+        <w:t>3</w:t>
+      </w:r>
+      <w:r>
+        <w:rPr>
+          <w:noProof/>
+        </w:rPr>
+        <w:fldChar w:fldCharType="end"/>
+      </w:r>
       <w:r>
         <w:rPr>
           <w:noProof/>
@@ -14689,13 +14559,7 @@
             </w:pPr>
             <w:proofErr w:type="spellStart"/>
             <w:r>
-              <w:t>UC_log</w:t>
-            </w:r>
-            <w:r>
-              <w:t>out</w:t>
-            </w:r>
-            <w:r>
-              <w:t>_untuk_semua_user</w:t>
+              <w:t>UC_logout_untuk_semua_user</w:t>
             </w:r>
             <w:proofErr w:type="spellEnd"/>
           </w:p>
@@ -15949,7 +15813,6 @@
         <w:pStyle w:val="Heading4"/>
       </w:pPr>
       <w:r>
-        <w:lastRenderedPageBreak/>
         <w:t xml:space="preserve">Proses </w:t>
       </w:r>
       <w:proofErr w:type="spellStart"/>
@@ -16571,14 +16434,27 @@
       <w:r>
         <w:t xml:space="preserve"> 3. </w:t>
       </w:r>
-      <w:fldSimple w:instr=" SEQ Tabel_3. \* ARABIC ">
-        <w:r>
-          <w:rPr>
-            <w:noProof/>
-          </w:rPr>
-          <w:t>4</w:t>
-        </w:r>
-      </w:fldSimple>
+      <w:r>
+        <w:fldChar w:fldCharType="begin"/>
+      </w:r>
+      <w:r>
+        <w:instrText xml:space="preserve"> SEQ Tabel_3. \* ARABIC </w:instrText>
+      </w:r>
+      <w:r>
+        <w:fldChar w:fldCharType="separate"/>
+      </w:r>
+      <w:r>
+        <w:rPr>
+          <w:noProof/>
+        </w:rPr>
+        <w:t>4</w:t>
+      </w:r>
+      <w:r>
+        <w:rPr>
+          <w:noProof/>
+        </w:rPr>
+        <w:fldChar w:fldCharType="end"/>
+      </w:r>
       <w:r>
         <w:rPr>
           <w:noProof/>
@@ -16703,7 +16579,10 @@
             </w:pPr>
             <w:proofErr w:type="spellStart"/>
             <w:r>
-              <w:t>UC_tampilkan_jadwal_kursus</w:t>
+              <w:t>UC_tampilkan_</w:t>
+            </w:r>
+            <w:r>
+              <w:t>beranda_pihak_kursus</w:t>
             </w:r>
             <w:proofErr w:type="spellEnd"/>
           </w:p>
@@ -16781,7 +16660,47 @@
               <w:rPr>
                 <w:i/>
               </w:rPr>
-              <w:t xml:space="preserve">dashboard </w:t>
+              <w:t>dashboard</w:t>
+            </w:r>
+            <w:r>
+              <w:rPr>
+                <w:iCs/>
+              </w:rPr>
+              <w:t xml:space="preserve"> </w:t>
+            </w:r>
+            <w:proofErr w:type="spellStart"/>
+            <w:r>
+              <w:rPr>
+                <w:iCs/>
+              </w:rPr>
+              <w:t>pihak</w:t>
+            </w:r>
+            <w:proofErr w:type="spellEnd"/>
+            <w:r>
+              <w:rPr>
+                <w:iCs/>
+              </w:rPr>
+              <w:t xml:space="preserve"> </w:t>
+            </w:r>
+            <w:proofErr w:type="spellStart"/>
+            <w:r>
+              <w:rPr>
+                <w:iCs/>
+              </w:rPr>
+              <w:t>kursus</w:t>
+            </w:r>
+            <w:proofErr w:type="spellEnd"/>
+            <w:r>
+              <w:rPr>
+                <w:iCs/>
+              </w:rPr>
+              <w:t xml:space="preserve"> dan</w:t>
+            </w:r>
+            <w:r>
+              <w:rPr>
+                <w:i/>
+              </w:rPr>
+              <w:t xml:space="preserve"> </w:t>
             </w:r>
             <w:proofErr w:type="spellStart"/>
             <w:r>
@@ -17729,7 +17648,17 @@
       </w:r>
       <w:proofErr w:type="spellEnd"/>
       <w:r>
-        <w:t xml:space="preserve"> Dashboard </w:t>
+        <w:t xml:space="preserve"> </w:t>
+      </w:r>
+      <w:r>
+        <w:rPr>
+          <w:i/>
+          <w:iCs/>
+        </w:rPr>
+        <w:t>Dashboard</w:t>
+      </w:r>
+      <w:r>
+        <w:t xml:space="preserve"> </w:t>
       </w:r>
       <w:proofErr w:type="spellStart"/>
       <w:r>
@@ -17748,9 +17677,2633 @@
       </w:r>
     </w:p>
     <w:p>
-      <w:bookmarkStart w:id="3" w:name="_GoBack"/>
+      <w:r>
+        <w:t xml:space="preserve">Sama </w:t>
+      </w:r>
+      <w:proofErr w:type="spellStart"/>
+      <w:r>
+        <w:t>seperti</w:t>
+      </w:r>
+      <w:proofErr w:type="spellEnd"/>
+      <w:r>
+        <w:t xml:space="preserve"> </w:t>
+      </w:r>
+      <w:proofErr w:type="spellStart"/>
+      <w:r>
+        <w:t>pihak</w:t>
+      </w:r>
+      <w:proofErr w:type="spellEnd"/>
+      <w:r>
+        <w:t xml:space="preserve"> </w:t>
+      </w:r>
+      <w:proofErr w:type="spellStart"/>
+      <w:r>
+        <w:t>kursus</w:t>
+      </w:r>
+      <w:proofErr w:type="spellEnd"/>
+      <w:r>
+        <w:t xml:space="preserve">, </w:t>
+      </w:r>
+      <w:proofErr w:type="spellStart"/>
+      <w:r>
+        <w:t>u</w:t>
+      </w:r>
+      <w:r>
+        <w:t>ntuk</w:t>
+      </w:r>
+      <w:proofErr w:type="spellEnd"/>
+      <w:r>
+        <w:t xml:space="preserve"> </w:t>
+      </w:r>
+      <w:proofErr w:type="spellStart"/>
+      <w:r>
+        <w:t>menampilkan</w:t>
+      </w:r>
+      <w:proofErr w:type="spellEnd"/>
+      <w:r>
+        <w:t xml:space="preserve"> </w:t>
+      </w:r>
+      <w:r>
+        <w:rPr>
+          <w:i/>
+        </w:rPr>
+        <w:t xml:space="preserve">dashboard </w:t>
+      </w:r>
+      <w:proofErr w:type="spellStart"/>
+      <w:r>
+        <w:t>bagi</w:t>
+      </w:r>
+      <w:proofErr w:type="spellEnd"/>
+      <w:r>
+        <w:t xml:space="preserve"> </w:t>
+      </w:r>
+      <w:r>
+        <w:rPr>
+          <w:i/>
+          <w:iCs/>
+        </w:rPr>
+        <w:t>General User,</w:t>
+      </w:r>
+      <w:r>
+        <w:t xml:space="preserve"> </w:t>
+      </w:r>
+      <w:proofErr w:type="spellStart"/>
+      <w:r>
+        <w:t>aktor</w:t>
+      </w:r>
+      <w:proofErr w:type="spellEnd"/>
+      <w:r>
+        <w:t xml:space="preserve"> </w:t>
+      </w:r>
+      <w:proofErr w:type="spellStart"/>
+      <w:r>
+        <w:t>terkait</w:t>
+      </w:r>
+      <w:proofErr w:type="spellEnd"/>
+      <w:r>
+        <w:t xml:space="preserve"> </w:t>
+      </w:r>
+      <w:proofErr w:type="spellStart"/>
+      <w:r>
+        <w:t>harus</w:t>
+      </w:r>
+      <w:proofErr w:type="spellEnd"/>
+      <w:r>
+        <w:t xml:space="preserve"> </w:t>
+      </w:r>
+      <w:proofErr w:type="spellStart"/>
+      <w:r>
+        <w:t>menyelesaikan</w:t>
+      </w:r>
+      <w:proofErr w:type="spellEnd"/>
+      <w:r>
+        <w:t xml:space="preserve"> </w:t>
+      </w:r>
+      <w:proofErr w:type="spellStart"/>
+      <w:r>
+        <w:t>alur</w:t>
+      </w:r>
+      <w:proofErr w:type="spellEnd"/>
+      <w:r>
+        <w:t xml:space="preserve"> </w:t>
+      </w:r>
+      <w:r>
+        <w:rPr>
+          <w:i/>
+        </w:rPr>
+        <w:t xml:space="preserve">Login </w:t>
+      </w:r>
+      <w:proofErr w:type="spellStart"/>
+      <w:r>
+        <w:t>terlebih</w:t>
+      </w:r>
+      <w:proofErr w:type="spellEnd"/>
+      <w:r>
+        <w:t xml:space="preserve"> </w:t>
+      </w:r>
+      <w:proofErr w:type="spellStart"/>
+      <w:r>
+        <w:t>dulu</w:t>
+      </w:r>
+      <w:proofErr w:type="spellEnd"/>
+      <w:r>
+        <w:t xml:space="preserve">, </w:t>
+      </w:r>
+      <w:proofErr w:type="spellStart"/>
+      <w:r>
+        <w:t>selanjutnya</w:t>
+      </w:r>
+      <w:proofErr w:type="spellEnd"/>
+      <w:r>
+        <w:t xml:space="preserve"> </w:t>
+      </w:r>
+      <w:proofErr w:type="spellStart"/>
+      <w:r>
+        <w:t>sistem</w:t>
+      </w:r>
+      <w:proofErr w:type="spellEnd"/>
+      <w:r>
+        <w:t xml:space="preserve"> </w:t>
+      </w:r>
+      <w:proofErr w:type="spellStart"/>
+      <w:r>
+        <w:t>akan</w:t>
+      </w:r>
+      <w:proofErr w:type="spellEnd"/>
+      <w:r>
+        <w:t xml:space="preserve"> </w:t>
+      </w:r>
+      <w:proofErr w:type="spellStart"/>
+      <w:r>
+        <w:t>menampilkan</w:t>
+      </w:r>
+      <w:proofErr w:type="spellEnd"/>
+      <w:r>
+        <w:t xml:space="preserve"> </w:t>
+      </w:r>
+      <w:proofErr w:type="spellStart"/>
+      <w:r>
+        <w:t>rekomendasi</w:t>
+      </w:r>
+      <w:proofErr w:type="spellEnd"/>
+      <w:r>
+        <w:t xml:space="preserve"> </w:t>
+      </w:r>
+      <w:proofErr w:type="spellStart"/>
+      <w:r>
+        <w:t>kelas</w:t>
+      </w:r>
+      <w:proofErr w:type="spellEnd"/>
+      <w:r>
+        <w:t xml:space="preserve"> </w:t>
+      </w:r>
+      <w:proofErr w:type="spellStart"/>
+      <w:r>
+        <w:t>kursus</w:t>
+      </w:r>
+      <w:proofErr w:type="spellEnd"/>
+      <w:r>
+        <w:t xml:space="preserve">, </w:t>
+      </w:r>
+      <w:proofErr w:type="spellStart"/>
+      <w:r>
+        <w:t>lembaga</w:t>
+      </w:r>
+      <w:proofErr w:type="spellEnd"/>
+      <w:r>
+        <w:t xml:space="preserve"> </w:t>
+      </w:r>
+      <w:proofErr w:type="spellStart"/>
+      <w:r>
+        <w:t>atau</w:t>
+      </w:r>
+      <w:proofErr w:type="spellEnd"/>
+      <w:r>
+        <w:t xml:space="preserve"> </w:t>
+      </w:r>
+      <w:proofErr w:type="spellStart"/>
+      <w:r>
+        <w:t>penyedia</w:t>
+      </w:r>
+      <w:proofErr w:type="spellEnd"/>
+      <w:r>
+        <w:t xml:space="preserve"> </w:t>
+      </w:r>
+      <w:proofErr w:type="spellStart"/>
+      <w:r>
+        <w:t>kursus</w:t>
+      </w:r>
+      <w:proofErr w:type="spellEnd"/>
+      <w:r>
+        <w:t xml:space="preserve"> </w:t>
+      </w:r>
+      <w:proofErr w:type="spellStart"/>
+      <w:r>
+        <w:t>mengemudi</w:t>
+      </w:r>
+      <w:proofErr w:type="spellEnd"/>
+      <w:r>
+        <w:t xml:space="preserve"> </w:t>
+      </w:r>
+      <w:proofErr w:type="spellStart"/>
+      <w:r>
+        <w:t>terdekat</w:t>
+      </w:r>
+      <w:proofErr w:type="spellEnd"/>
+      <w:r>
+        <w:t xml:space="preserve">, dan </w:t>
+      </w:r>
+      <w:r>
+        <w:rPr>
+          <w:i/>
+          <w:iCs/>
+        </w:rPr>
+        <w:t xml:space="preserve">section </w:t>
+      </w:r>
+      <w:proofErr w:type="spellStart"/>
+      <w:r>
+        <w:t>untuk</w:t>
+      </w:r>
+      <w:proofErr w:type="spellEnd"/>
+      <w:r>
+        <w:t xml:space="preserve"> </w:t>
+      </w:r>
+      <w:proofErr w:type="spellStart"/>
+      <w:r>
+        <w:t>menampilkan</w:t>
+      </w:r>
+      <w:proofErr w:type="spellEnd"/>
+      <w:r>
+        <w:t xml:space="preserve"> </w:t>
+      </w:r>
+      <w:r>
+        <w:rPr>
+          <w:i/>
+          <w:iCs/>
+        </w:rPr>
+        <w:t xml:space="preserve">progress </w:t>
+      </w:r>
+      <w:proofErr w:type="spellStart"/>
+      <w:r>
+        <w:t>kursus</w:t>
+      </w:r>
+      <w:proofErr w:type="spellEnd"/>
+      <w:r>
+        <w:t xml:space="preserve"> yang </w:t>
+      </w:r>
+      <w:proofErr w:type="spellStart"/>
+      <w:r>
+        <w:t>sedang</w:t>
+      </w:r>
+      <w:proofErr w:type="spellEnd"/>
+      <w:r>
+        <w:t xml:space="preserve"> </w:t>
+      </w:r>
+      <w:proofErr w:type="spellStart"/>
+      <w:r>
+        <w:t>aktif</w:t>
+      </w:r>
+      <w:proofErr w:type="spellEnd"/>
+      <w:r>
+        <w:t xml:space="preserve">, </w:t>
+      </w:r>
+      <w:proofErr w:type="spellStart"/>
+      <w:r>
+        <w:t>jika</w:t>
+      </w:r>
+      <w:proofErr w:type="spellEnd"/>
+      <w:r>
+        <w:t xml:space="preserve"> </w:t>
+      </w:r>
+      <w:proofErr w:type="spellStart"/>
+      <w:r>
+        <w:t>ada</w:t>
+      </w:r>
+      <w:proofErr w:type="spellEnd"/>
+      <w:r>
+        <w:t>.</w:t>
+      </w:r>
+      <w:r>
+        <w:t xml:space="preserve"> </w:t>
+      </w:r>
+      <w:proofErr w:type="spellStart"/>
+      <w:r>
+        <w:t>Tabel</w:t>
+      </w:r>
+      <w:proofErr w:type="spellEnd"/>
+      <w:r>
+        <w:t xml:space="preserve"> 3.</w:t>
+      </w:r>
+      <w:r>
+        <w:t>5</w:t>
+      </w:r>
+      <w:r>
+        <w:t xml:space="preserve"> </w:t>
+      </w:r>
+      <w:proofErr w:type="spellStart"/>
+      <w:r>
+        <w:t>dibawah</w:t>
+      </w:r>
+      <w:proofErr w:type="spellEnd"/>
+      <w:r>
+        <w:t xml:space="preserve"> </w:t>
+      </w:r>
+      <w:proofErr w:type="spellStart"/>
+      <w:r>
+        <w:t>adalah</w:t>
+      </w:r>
+      <w:proofErr w:type="spellEnd"/>
+      <w:r>
+        <w:t xml:space="preserve"> </w:t>
+      </w:r>
+      <w:proofErr w:type="spellStart"/>
+      <w:r>
+        <w:t>alur</w:t>
+      </w:r>
+      <w:proofErr w:type="spellEnd"/>
+      <w:r>
+        <w:t xml:space="preserve"> </w:t>
+      </w:r>
+      <w:proofErr w:type="spellStart"/>
+      <w:r>
+        <w:t>sistem</w:t>
+      </w:r>
+      <w:proofErr w:type="spellEnd"/>
+      <w:r>
+        <w:t xml:space="preserve"> </w:t>
+      </w:r>
+      <w:proofErr w:type="spellStart"/>
+      <w:r>
+        <w:t>menampilkan</w:t>
+      </w:r>
+      <w:proofErr w:type="spellEnd"/>
+      <w:r>
+        <w:t xml:space="preserve"> </w:t>
+      </w:r>
+      <w:proofErr w:type="spellStart"/>
+      <w:r>
+        <w:t>halaman</w:t>
+      </w:r>
+      <w:proofErr w:type="spellEnd"/>
+      <w:r>
+        <w:t xml:space="preserve"> </w:t>
+      </w:r>
+      <w:proofErr w:type="spellStart"/>
+      <w:r>
+        <w:t>beranda</w:t>
+      </w:r>
+      <w:proofErr w:type="spellEnd"/>
+      <w:r>
+        <w:t xml:space="preserve"> </w:t>
+      </w:r>
+      <w:r>
+        <w:rPr>
+          <w:i/>
+          <w:iCs/>
+        </w:rPr>
+        <w:t>General User</w:t>
+      </w:r>
+      <w:r>
+        <w:t>.</w:t>
+      </w:r>
+    </w:p>
+    <w:p>
+      <w:pPr>
+        <w:pStyle w:val="Caption"/>
+        <w:spacing w:after="160" w:line="276" w:lineRule="auto"/>
+      </w:pPr>
+      <w:proofErr w:type="spellStart"/>
+      <w:r>
+        <w:t>Tabel</w:t>
+      </w:r>
+      <w:proofErr w:type="spellEnd"/>
+      <w:r>
+        <w:t xml:space="preserve"> 3. </w:t>
+      </w:r>
+      <w:fldSimple w:instr=" SEQ Tabel_3. \* ARABIC ">
+        <w:r>
+          <w:rPr>
+            <w:noProof/>
+          </w:rPr>
+          <w:t>5</w:t>
+        </w:r>
+      </w:fldSimple>
+      <w:r>
+        <w:rPr>
+          <w:noProof/>
+        </w:rPr>
+        <w:t xml:space="preserve"> </w:t>
+      </w:r>
+      <w:r>
+        <w:rPr>
+          <w:b w:val="0"/>
+          <w:bCs w:val="0"/>
+          <w:i/>
+          <w:iCs/>
+          <w:noProof/>
+        </w:rPr>
+        <w:t>Use Case Scenario</w:t>
+      </w:r>
+      <w:r>
+        <w:rPr>
+          <w:b w:val="0"/>
+          <w:bCs w:val="0"/>
+          <w:noProof/>
+        </w:rPr>
+        <w:t xml:space="preserve"> untuk menampilkan jadwal kursus bagi Pemilik / Admin dan Instruktur</w:t>
+      </w:r>
+    </w:p>
+    <w:tbl>
+      <w:tblPr>
+        <w:tblStyle w:val="a6"/>
+        <w:tblW w:w="7929" w:type="dxa"/>
+        <w:jc w:val="center"/>
+        <w:tblBorders>
+          <w:top w:val="single" w:sz="8" w:space="0" w:color="000000"/>
+          <w:left w:val="single" w:sz="8" w:space="0" w:color="000000"/>
+          <w:bottom w:val="single" w:sz="8" w:space="0" w:color="000000"/>
+          <w:right w:val="single" w:sz="8" w:space="0" w:color="000000"/>
+          <w:insideH w:val="single" w:sz="8" w:space="0" w:color="000000"/>
+          <w:insideV w:val="single" w:sz="8" w:space="0" w:color="000000"/>
+        </w:tblBorders>
+        <w:tblLayout w:type="fixed"/>
+        <w:tblLook w:val="0600" w:firstRow="0" w:lastRow="0" w:firstColumn="0" w:lastColumn="0" w:noHBand="1" w:noVBand="1"/>
+      </w:tblPr>
+      <w:tblGrid>
+        <w:gridCol w:w="1921"/>
+        <w:gridCol w:w="6008"/>
+      </w:tblGrid>
+      <w:tr>
+        <w:trPr>
+          <w:trHeight w:val="440"/>
+          <w:jc w:val="center"/>
+        </w:trPr>
+        <w:tc>
+          <w:tcPr>
+            <w:tcW w:w="1921" w:type="dxa"/>
+            <w:shd w:val="clear" w:color="auto" w:fill="auto"/>
+            <w:tcMar>
+              <w:top w:w="100" w:type="dxa"/>
+              <w:left w:w="100" w:type="dxa"/>
+              <w:bottom w:w="100" w:type="dxa"/>
+              <w:right w:w="100" w:type="dxa"/>
+            </w:tcMar>
+          </w:tcPr>
+          <w:p>
+            <w:pPr>
+              <w:widowControl w:val="0"/>
+              <w:spacing w:after="0"/>
+              <w:ind w:firstLine="0"/>
+              <w:jc w:val="left"/>
+              <w:rPr>
+                <w:b/>
+              </w:rPr>
+            </w:pPr>
+            <w:proofErr w:type="spellStart"/>
+            <w:r>
+              <w:rPr>
+                <w:b/>
+              </w:rPr>
+              <w:t>Kode</w:t>
+            </w:r>
+            <w:proofErr w:type="spellEnd"/>
+            <w:r>
+              <w:rPr>
+                <w:b/>
+              </w:rPr>
+              <w:t xml:space="preserve"> </w:t>
+            </w:r>
+            <w:r>
+              <w:rPr>
+                <w:b/>
+                <w:i/>
+                <w:iCs/>
+              </w:rPr>
+              <w:t>Use Case</w:t>
+            </w:r>
+          </w:p>
+        </w:tc>
+        <w:tc>
+          <w:tcPr>
+            <w:tcW w:w="6008" w:type="dxa"/>
+            <w:shd w:val="clear" w:color="auto" w:fill="auto"/>
+            <w:tcMar>
+              <w:top w:w="100" w:type="dxa"/>
+              <w:left w:w="100" w:type="dxa"/>
+              <w:bottom w:w="100" w:type="dxa"/>
+              <w:right w:w="100" w:type="dxa"/>
+            </w:tcMar>
+          </w:tcPr>
+          <w:p>
+            <w:pPr>
+              <w:widowControl w:val="0"/>
+              <w:spacing w:after="0"/>
+              <w:ind w:firstLine="0"/>
+            </w:pPr>
+            <w:proofErr w:type="spellStart"/>
+            <w:r>
+              <w:t>UC_tampilkan_</w:t>
+            </w:r>
+            <w:r>
+              <w:t>beranda_</w:t>
+            </w:r>
+            <w:r>
+              <w:rPr>
+                <w:i/>
+                <w:iCs/>
+              </w:rPr>
+              <w:t>General</w:t>
+            </w:r>
+            <w:r>
+              <w:t>_</w:t>
+            </w:r>
+            <w:r>
+              <w:rPr>
+                <w:i/>
+                <w:iCs/>
+              </w:rPr>
+              <w:t>User</w:t>
+            </w:r>
+            <w:proofErr w:type="spellEnd"/>
+          </w:p>
+        </w:tc>
+      </w:tr>
+      <w:tr>
+        <w:trPr>
+          <w:trHeight w:val="440"/>
+          <w:jc w:val="center"/>
+        </w:trPr>
+        <w:tc>
+          <w:tcPr>
+            <w:tcW w:w="1921" w:type="dxa"/>
+            <w:shd w:val="clear" w:color="auto" w:fill="auto"/>
+            <w:tcMar>
+              <w:top w:w="100" w:type="dxa"/>
+              <w:left w:w="100" w:type="dxa"/>
+              <w:bottom w:w="100" w:type="dxa"/>
+              <w:right w:w="100" w:type="dxa"/>
+            </w:tcMar>
+          </w:tcPr>
+          <w:p>
+            <w:pPr>
+              <w:widowControl w:val="0"/>
+              <w:spacing w:after="0"/>
+              <w:ind w:firstLine="0"/>
+              <w:jc w:val="left"/>
+              <w:rPr>
+                <w:b/>
+              </w:rPr>
+            </w:pPr>
+            <w:r>
+              <w:rPr>
+                <w:b/>
+              </w:rPr>
+              <w:t xml:space="preserve">Nama </w:t>
+            </w:r>
+            <w:r>
+              <w:rPr>
+                <w:b/>
+                <w:i/>
+                <w:iCs/>
+              </w:rPr>
+              <w:t>Use Case</w:t>
+            </w:r>
+          </w:p>
+        </w:tc>
+        <w:tc>
+          <w:tcPr>
+            <w:tcW w:w="6008" w:type="dxa"/>
+            <w:shd w:val="clear" w:color="auto" w:fill="auto"/>
+            <w:tcMar>
+              <w:top w:w="100" w:type="dxa"/>
+              <w:left w:w="100" w:type="dxa"/>
+              <w:bottom w:w="100" w:type="dxa"/>
+              <w:right w:w="100" w:type="dxa"/>
+            </w:tcMar>
+          </w:tcPr>
+          <w:p>
+            <w:pPr>
+              <w:widowControl w:val="0"/>
+              <w:spacing w:after="0"/>
+              <w:ind w:firstLine="0"/>
+            </w:pPr>
+            <w:proofErr w:type="spellStart"/>
+            <w:r>
+              <w:t>Menampilkan</w:t>
+            </w:r>
+            <w:proofErr w:type="spellEnd"/>
+            <w:r>
+              <w:t xml:space="preserve"> </w:t>
+            </w:r>
+            <w:r>
+              <w:rPr>
+                <w:i/>
+              </w:rPr>
+              <w:t>dashboard</w:t>
+            </w:r>
+            <w:r>
+              <w:rPr>
+                <w:i/>
+              </w:rPr>
+              <w:t xml:space="preserve"> </w:t>
+            </w:r>
+            <w:proofErr w:type="spellStart"/>
+            <w:r>
+              <w:rPr>
+                <w:iCs/>
+              </w:rPr>
+              <w:t>untuk</w:t>
+            </w:r>
+            <w:proofErr w:type="spellEnd"/>
+            <w:r>
+              <w:rPr>
+                <w:iCs/>
+              </w:rPr>
+              <w:t xml:space="preserve"> </w:t>
+            </w:r>
+            <w:r>
+              <w:rPr>
+                <w:i/>
+              </w:rPr>
+              <w:t>General User</w:t>
+            </w:r>
+          </w:p>
+        </w:tc>
+      </w:tr>
+      <w:tr>
+        <w:trPr>
+          <w:trHeight w:val="440"/>
+          <w:jc w:val="center"/>
+        </w:trPr>
+        <w:tc>
+          <w:tcPr>
+            <w:tcW w:w="1921" w:type="dxa"/>
+            <w:shd w:val="clear" w:color="auto" w:fill="auto"/>
+            <w:tcMar>
+              <w:top w:w="100" w:type="dxa"/>
+              <w:left w:w="100" w:type="dxa"/>
+              <w:bottom w:w="100" w:type="dxa"/>
+              <w:right w:w="100" w:type="dxa"/>
+            </w:tcMar>
+          </w:tcPr>
+          <w:p>
+            <w:pPr>
+              <w:widowControl w:val="0"/>
+              <w:spacing w:after="0"/>
+              <w:ind w:firstLine="0"/>
+              <w:jc w:val="left"/>
+              <w:rPr>
+                <w:b/>
+              </w:rPr>
+            </w:pPr>
+            <w:proofErr w:type="spellStart"/>
+            <w:r>
+              <w:rPr>
+                <w:b/>
+              </w:rPr>
+              <w:t>Aktor</w:t>
+            </w:r>
+            <w:proofErr w:type="spellEnd"/>
+          </w:p>
+        </w:tc>
+        <w:tc>
+          <w:tcPr>
+            <w:tcW w:w="6008" w:type="dxa"/>
+            <w:shd w:val="clear" w:color="auto" w:fill="auto"/>
+            <w:tcMar>
+              <w:top w:w="100" w:type="dxa"/>
+              <w:left w:w="100" w:type="dxa"/>
+              <w:bottom w:w="100" w:type="dxa"/>
+              <w:right w:w="100" w:type="dxa"/>
+            </w:tcMar>
+          </w:tcPr>
+          <w:p>
+            <w:pPr>
+              <w:widowControl w:val="0"/>
+              <w:spacing w:after="0"/>
+              <w:ind w:firstLine="0"/>
+              <w:rPr>
+                <w:i/>
+                <w:iCs/>
+              </w:rPr>
+            </w:pPr>
+            <w:r>
+              <w:rPr>
+                <w:i/>
+                <w:iCs/>
+              </w:rPr>
+              <w:t>General User</w:t>
+            </w:r>
+          </w:p>
+        </w:tc>
+      </w:tr>
+      <w:tr>
+        <w:trPr>
+          <w:trHeight w:val="440"/>
+          <w:jc w:val="center"/>
+        </w:trPr>
+        <w:tc>
+          <w:tcPr>
+            <w:tcW w:w="1921" w:type="dxa"/>
+            <w:shd w:val="clear" w:color="auto" w:fill="auto"/>
+            <w:tcMar>
+              <w:top w:w="100" w:type="dxa"/>
+              <w:left w:w="100" w:type="dxa"/>
+              <w:bottom w:w="100" w:type="dxa"/>
+              <w:right w:w="100" w:type="dxa"/>
+            </w:tcMar>
+          </w:tcPr>
+          <w:p>
+            <w:pPr>
+              <w:widowControl w:val="0"/>
+              <w:spacing w:after="0"/>
+              <w:ind w:firstLine="0"/>
+              <w:jc w:val="left"/>
+              <w:rPr>
+                <w:b/>
+              </w:rPr>
+            </w:pPr>
+            <w:proofErr w:type="spellStart"/>
+            <w:r>
+              <w:rPr>
+                <w:b/>
+              </w:rPr>
+              <w:t>Deskripsi</w:t>
+            </w:r>
+            <w:proofErr w:type="spellEnd"/>
+          </w:p>
+        </w:tc>
+        <w:tc>
+          <w:tcPr>
+            <w:tcW w:w="6008" w:type="dxa"/>
+            <w:shd w:val="clear" w:color="auto" w:fill="auto"/>
+            <w:tcMar>
+              <w:top w:w="100" w:type="dxa"/>
+              <w:left w:w="100" w:type="dxa"/>
+              <w:bottom w:w="100" w:type="dxa"/>
+              <w:right w:w="100" w:type="dxa"/>
+            </w:tcMar>
+          </w:tcPr>
+          <w:p>
+            <w:pPr>
+              <w:widowControl w:val="0"/>
+              <w:spacing w:after="0"/>
+              <w:ind w:firstLine="0"/>
+              <w:rPr>
+                <w:i/>
+                <w:iCs/>
+              </w:rPr>
+            </w:pPr>
+            <w:proofErr w:type="spellStart"/>
+            <w:r>
+              <w:t>Skenario</w:t>
+            </w:r>
+            <w:proofErr w:type="spellEnd"/>
+            <w:r>
+              <w:t xml:space="preserve"> </w:t>
+            </w:r>
+            <w:proofErr w:type="spellStart"/>
+            <w:r>
+              <w:t>untuk</w:t>
+            </w:r>
+            <w:proofErr w:type="spellEnd"/>
+            <w:r>
+              <w:t xml:space="preserve"> </w:t>
+            </w:r>
+            <w:proofErr w:type="spellStart"/>
+            <w:r>
+              <w:t>menampilkan</w:t>
+            </w:r>
+            <w:proofErr w:type="spellEnd"/>
+            <w:r>
+              <w:t xml:space="preserve"> </w:t>
+            </w:r>
+            <w:proofErr w:type="spellStart"/>
+            <w:r>
+              <w:t>beranda</w:t>
+            </w:r>
+            <w:proofErr w:type="spellEnd"/>
+            <w:r>
+              <w:t xml:space="preserve"> </w:t>
+            </w:r>
+            <w:r>
+              <w:rPr>
+                <w:i/>
+                <w:iCs/>
+              </w:rPr>
+              <w:t>General User</w:t>
+            </w:r>
+          </w:p>
+        </w:tc>
+      </w:tr>
+      <w:tr>
+        <w:trPr>
+          <w:trHeight w:val="440"/>
+          <w:jc w:val="center"/>
+        </w:trPr>
+        <w:tc>
+          <w:tcPr>
+            <w:tcW w:w="1921" w:type="dxa"/>
+            <w:shd w:val="clear" w:color="auto" w:fill="auto"/>
+            <w:tcMar>
+              <w:top w:w="100" w:type="dxa"/>
+              <w:left w:w="100" w:type="dxa"/>
+              <w:bottom w:w="100" w:type="dxa"/>
+              <w:right w:w="100" w:type="dxa"/>
+            </w:tcMar>
+          </w:tcPr>
+          <w:p>
+            <w:pPr>
+              <w:widowControl w:val="0"/>
+              <w:spacing w:after="0"/>
+              <w:ind w:firstLine="0"/>
+              <w:jc w:val="left"/>
+              <w:rPr>
+                <w:b/>
+              </w:rPr>
+            </w:pPr>
+            <w:proofErr w:type="spellStart"/>
+            <w:r>
+              <w:rPr>
+                <w:b/>
+              </w:rPr>
+              <w:t>Kondisi</w:t>
+            </w:r>
+            <w:proofErr w:type="spellEnd"/>
+            <w:r>
+              <w:rPr>
+                <w:b/>
+              </w:rPr>
+              <w:t xml:space="preserve"> </w:t>
+            </w:r>
+            <w:proofErr w:type="spellStart"/>
+            <w:r>
+              <w:rPr>
+                <w:b/>
+              </w:rPr>
+              <w:t>Awal</w:t>
+            </w:r>
+            <w:proofErr w:type="spellEnd"/>
+          </w:p>
+        </w:tc>
+        <w:tc>
+          <w:tcPr>
+            <w:tcW w:w="6008" w:type="dxa"/>
+            <w:shd w:val="clear" w:color="auto" w:fill="auto"/>
+            <w:tcMar>
+              <w:top w:w="100" w:type="dxa"/>
+              <w:left w:w="100" w:type="dxa"/>
+              <w:bottom w:w="100" w:type="dxa"/>
+              <w:right w:w="100" w:type="dxa"/>
+            </w:tcMar>
+          </w:tcPr>
+          <w:p>
+            <w:pPr>
+              <w:widowControl w:val="0"/>
+              <w:spacing w:after="0"/>
+              <w:ind w:firstLine="0"/>
+            </w:pPr>
+            <w:proofErr w:type="spellStart"/>
+            <w:r>
+              <w:t>Aktor</w:t>
+            </w:r>
+            <w:proofErr w:type="spellEnd"/>
+            <w:r>
+              <w:t xml:space="preserve"> </w:t>
+            </w:r>
+            <w:proofErr w:type="spellStart"/>
+            <w:r>
+              <w:t>berada</w:t>
+            </w:r>
+            <w:proofErr w:type="spellEnd"/>
+            <w:r>
+              <w:t xml:space="preserve"> di </w:t>
+            </w:r>
+            <w:proofErr w:type="spellStart"/>
+            <w:r>
+              <w:t>halaman</w:t>
+            </w:r>
+            <w:proofErr w:type="spellEnd"/>
+            <w:r>
+              <w:t xml:space="preserve"> </w:t>
+            </w:r>
+            <w:proofErr w:type="spellStart"/>
+            <w:r>
+              <w:t>Beranda</w:t>
+            </w:r>
+            <w:proofErr w:type="spellEnd"/>
+          </w:p>
+        </w:tc>
+      </w:tr>
+      <w:tr>
+        <w:trPr>
+          <w:trHeight w:val="440"/>
+          <w:jc w:val="center"/>
+        </w:trPr>
+        <w:tc>
+          <w:tcPr>
+            <w:tcW w:w="1921" w:type="dxa"/>
+            <w:shd w:val="clear" w:color="auto" w:fill="auto"/>
+            <w:tcMar>
+              <w:top w:w="100" w:type="dxa"/>
+              <w:left w:w="100" w:type="dxa"/>
+              <w:bottom w:w="100" w:type="dxa"/>
+              <w:right w:w="100" w:type="dxa"/>
+            </w:tcMar>
+          </w:tcPr>
+          <w:p>
+            <w:pPr>
+              <w:widowControl w:val="0"/>
+              <w:spacing w:after="0"/>
+              <w:ind w:firstLine="0"/>
+              <w:jc w:val="left"/>
+              <w:rPr>
+                <w:b/>
+              </w:rPr>
+            </w:pPr>
+            <w:proofErr w:type="spellStart"/>
+            <w:r>
+              <w:rPr>
+                <w:b/>
+              </w:rPr>
+              <w:t>Kondisi</w:t>
+            </w:r>
+            <w:proofErr w:type="spellEnd"/>
+            <w:r>
+              <w:rPr>
+                <w:b/>
+              </w:rPr>
+              <w:t xml:space="preserve"> </w:t>
+            </w:r>
+            <w:proofErr w:type="spellStart"/>
+            <w:r>
+              <w:rPr>
+                <w:b/>
+              </w:rPr>
+              <w:t>Akhir</w:t>
+            </w:r>
+            <w:proofErr w:type="spellEnd"/>
+          </w:p>
+        </w:tc>
+        <w:tc>
+          <w:tcPr>
+            <w:tcW w:w="6008" w:type="dxa"/>
+            <w:shd w:val="clear" w:color="auto" w:fill="auto"/>
+            <w:tcMar>
+              <w:top w:w="100" w:type="dxa"/>
+              <w:left w:w="100" w:type="dxa"/>
+              <w:bottom w:w="100" w:type="dxa"/>
+              <w:right w:w="100" w:type="dxa"/>
+            </w:tcMar>
+          </w:tcPr>
+          <w:p>
+            <w:pPr>
+              <w:widowControl w:val="0"/>
+              <w:spacing w:after="0"/>
+              <w:ind w:firstLine="0"/>
+            </w:pPr>
+            <w:proofErr w:type="spellStart"/>
+            <w:r>
+              <w:t>Sistem</w:t>
+            </w:r>
+            <w:proofErr w:type="spellEnd"/>
+            <w:r>
+              <w:t xml:space="preserve"> </w:t>
+            </w:r>
+            <w:proofErr w:type="spellStart"/>
+            <w:r>
+              <w:t>menampilkan</w:t>
+            </w:r>
+            <w:proofErr w:type="spellEnd"/>
+            <w:r>
+              <w:t xml:space="preserve"> </w:t>
+            </w:r>
+            <w:proofErr w:type="spellStart"/>
+            <w:r>
+              <w:t>informasi-informasi</w:t>
+            </w:r>
+            <w:proofErr w:type="spellEnd"/>
+            <w:r>
+              <w:t xml:space="preserve"> </w:t>
+            </w:r>
+            <w:proofErr w:type="spellStart"/>
+            <w:r>
+              <w:t>terkait</w:t>
+            </w:r>
+            <w:proofErr w:type="spellEnd"/>
+            <w:r>
+              <w:t xml:space="preserve"> </w:t>
+            </w:r>
+            <w:proofErr w:type="spellStart"/>
+            <w:r>
+              <w:t>kursus</w:t>
+            </w:r>
+            <w:proofErr w:type="spellEnd"/>
+            <w:r>
+              <w:t xml:space="preserve"> </w:t>
+            </w:r>
+            <w:proofErr w:type="spellStart"/>
+            <w:r>
+              <w:t>mengemudi</w:t>
+            </w:r>
+            <w:proofErr w:type="spellEnd"/>
+          </w:p>
+        </w:tc>
+      </w:tr>
+    </w:tbl>
+    <w:p>
+      <w:pPr>
+        <w:pStyle w:val="Caption"/>
+        <w:spacing w:after="160" w:line="276" w:lineRule="auto"/>
+      </w:pPr>
+      <w:proofErr w:type="spellStart"/>
+      <w:r>
+        <w:lastRenderedPageBreak/>
+        <w:t>Tabel</w:t>
+      </w:r>
+      <w:proofErr w:type="spellEnd"/>
+      <w:r>
+        <w:t xml:space="preserve"> 3. </w:t>
+      </w:r>
+      <w:r>
+        <w:t>5</w:t>
+      </w:r>
+      <w:r>
+        <w:rPr>
+          <w:noProof/>
+        </w:rPr>
+        <w:t xml:space="preserve"> </w:t>
+      </w:r>
+      <w:r>
+        <w:rPr>
+          <w:b w:val="0"/>
+          <w:bCs w:val="0"/>
+          <w:i/>
+          <w:iCs/>
+          <w:noProof/>
+        </w:rPr>
+        <w:t>Use Case Scenario</w:t>
+      </w:r>
+      <w:r>
+        <w:rPr>
+          <w:b w:val="0"/>
+          <w:bCs w:val="0"/>
+          <w:noProof/>
+        </w:rPr>
+        <w:t xml:space="preserve"> untuk menampilkan jadwal kursus bagi Pemilik / Admin dan Instruktur</w:t>
+      </w:r>
+      <w:r>
+        <w:rPr>
+          <w:b w:val="0"/>
+          <w:bCs w:val="0"/>
+          <w:noProof/>
+        </w:rPr>
+        <w:t xml:space="preserve"> (Lanjutan-1)</w:t>
+      </w:r>
+    </w:p>
+    <w:tbl>
+      <w:tblPr>
+        <w:tblStyle w:val="a6"/>
+        <w:tblW w:w="7929" w:type="dxa"/>
+        <w:jc w:val="center"/>
+        <w:tblBorders>
+          <w:top w:val="single" w:sz="8" w:space="0" w:color="000000"/>
+          <w:left w:val="single" w:sz="8" w:space="0" w:color="000000"/>
+          <w:bottom w:val="single" w:sz="8" w:space="0" w:color="000000"/>
+          <w:right w:val="single" w:sz="8" w:space="0" w:color="000000"/>
+          <w:insideH w:val="single" w:sz="8" w:space="0" w:color="000000"/>
+          <w:insideV w:val="single" w:sz="8" w:space="0" w:color="000000"/>
+        </w:tblBorders>
+        <w:tblLayout w:type="fixed"/>
+        <w:tblLook w:val="0600" w:firstRow="0" w:lastRow="0" w:firstColumn="0" w:lastColumn="0" w:noHBand="1" w:noVBand="1"/>
+      </w:tblPr>
+      <w:tblGrid>
+        <w:gridCol w:w="1921"/>
+        <w:gridCol w:w="3004"/>
+        <w:gridCol w:w="3004"/>
+      </w:tblGrid>
+      <w:tr>
+        <w:trPr>
+          <w:trHeight w:val="440"/>
+          <w:jc w:val="center"/>
+        </w:trPr>
+        <w:tc>
+          <w:tcPr>
+            <w:tcW w:w="1921" w:type="dxa"/>
+            <w:vMerge w:val="restart"/>
+            <w:shd w:val="clear" w:color="auto" w:fill="auto"/>
+            <w:tcMar>
+              <w:top w:w="100" w:type="dxa"/>
+              <w:left w:w="100" w:type="dxa"/>
+              <w:bottom w:w="100" w:type="dxa"/>
+              <w:right w:w="100" w:type="dxa"/>
+            </w:tcMar>
+            <w:vAlign w:val="center"/>
+          </w:tcPr>
+          <w:p>
+            <w:pPr>
+              <w:widowControl w:val="0"/>
+              <w:spacing w:after="0"/>
+              <w:ind w:firstLine="0"/>
+              <w:jc w:val="center"/>
+              <w:rPr>
+                <w:b/>
+              </w:rPr>
+            </w:pPr>
+            <w:r>
+              <w:rPr>
+                <w:b/>
+              </w:rPr>
+              <w:t xml:space="preserve">Alur </w:t>
+            </w:r>
+            <w:proofErr w:type="spellStart"/>
+            <w:r>
+              <w:rPr>
+                <w:b/>
+              </w:rPr>
+              <w:t>Kejadian</w:t>
+            </w:r>
+            <w:proofErr w:type="spellEnd"/>
+          </w:p>
+        </w:tc>
+        <w:tc>
+          <w:tcPr>
+            <w:tcW w:w="3004" w:type="dxa"/>
+            <w:shd w:val="clear" w:color="auto" w:fill="auto"/>
+            <w:tcMar>
+              <w:top w:w="100" w:type="dxa"/>
+              <w:left w:w="100" w:type="dxa"/>
+              <w:bottom w:w="100" w:type="dxa"/>
+              <w:right w:w="100" w:type="dxa"/>
+            </w:tcMar>
+          </w:tcPr>
+          <w:p>
+            <w:pPr>
+              <w:widowControl w:val="0"/>
+              <w:spacing w:after="0"/>
+              <w:ind w:firstLine="0"/>
+              <w:jc w:val="center"/>
+            </w:pPr>
+            <w:proofErr w:type="spellStart"/>
+            <w:r>
+              <w:rPr>
+                <w:b/>
+              </w:rPr>
+              <w:t>Aktor</w:t>
+            </w:r>
+            <w:proofErr w:type="spellEnd"/>
+          </w:p>
+        </w:tc>
+        <w:tc>
+          <w:tcPr>
+            <w:tcW w:w="3004" w:type="dxa"/>
+            <w:shd w:val="clear" w:color="auto" w:fill="auto"/>
+          </w:tcPr>
+          <w:p>
+            <w:pPr>
+              <w:widowControl w:val="0"/>
+              <w:spacing w:after="0"/>
+              <w:ind w:firstLine="0"/>
+              <w:jc w:val="center"/>
+            </w:pPr>
+            <w:proofErr w:type="spellStart"/>
+            <w:r>
+              <w:rPr>
+                <w:b/>
+              </w:rPr>
+              <w:t>Sistem</w:t>
+            </w:r>
+            <w:proofErr w:type="spellEnd"/>
+          </w:p>
+        </w:tc>
+      </w:tr>
+      <w:tr>
+        <w:trPr>
+          <w:trHeight w:val="440"/>
+          <w:jc w:val="center"/>
+        </w:trPr>
+        <w:tc>
+          <w:tcPr>
+            <w:tcW w:w="1921" w:type="dxa"/>
+            <w:vMerge/>
+            <w:shd w:val="clear" w:color="auto" w:fill="auto"/>
+            <w:tcMar>
+              <w:top w:w="100" w:type="dxa"/>
+              <w:left w:w="100" w:type="dxa"/>
+              <w:bottom w:w="100" w:type="dxa"/>
+              <w:right w:w="100" w:type="dxa"/>
+            </w:tcMar>
+          </w:tcPr>
+          <w:p>
+            <w:pPr>
+              <w:widowControl w:val="0"/>
+              <w:spacing w:after="0"/>
+              <w:ind w:firstLine="0"/>
+              <w:jc w:val="left"/>
+              <w:rPr>
+                <w:b/>
+              </w:rPr>
+            </w:pPr>
+          </w:p>
+        </w:tc>
+        <w:tc>
+          <w:tcPr>
+            <w:tcW w:w="3004" w:type="dxa"/>
+            <w:shd w:val="clear" w:color="auto" w:fill="auto"/>
+            <w:tcMar>
+              <w:top w:w="100" w:type="dxa"/>
+              <w:left w:w="100" w:type="dxa"/>
+              <w:bottom w:w="100" w:type="dxa"/>
+              <w:right w:w="100" w:type="dxa"/>
+            </w:tcMar>
+          </w:tcPr>
+          <w:p>
+            <w:pPr>
+              <w:widowControl w:val="0"/>
+              <w:spacing w:after="0"/>
+              <w:ind w:firstLine="0"/>
+              <w:rPr>
+                <w:b/>
+              </w:rPr>
+            </w:pPr>
+          </w:p>
+        </w:tc>
+        <w:tc>
+          <w:tcPr>
+            <w:tcW w:w="3004" w:type="dxa"/>
+            <w:shd w:val="clear" w:color="auto" w:fill="auto"/>
+          </w:tcPr>
+          <w:p>
+            <w:pPr>
+              <w:widowControl w:val="0"/>
+              <w:spacing w:after="0"/>
+              <w:ind w:firstLine="0"/>
+              <w:rPr>
+                <w:b/>
+                <w:i/>
+                <w:iCs/>
+              </w:rPr>
+            </w:pPr>
+            <w:r>
+              <w:t xml:space="preserve">1. </w:t>
+            </w:r>
+            <w:proofErr w:type="spellStart"/>
+            <w:r>
+              <w:t>Sistem</w:t>
+            </w:r>
+            <w:proofErr w:type="spellEnd"/>
+            <w:r>
+              <w:t xml:space="preserve"> </w:t>
+            </w:r>
+            <w:proofErr w:type="spellStart"/>
+            <w:r>
+              <w:t>menampilkan</w:t>
+            </w:r>
+            <w:proofErr w:type="spellEnd"/>
+            <w:r>
+              <w:t xml:space="preserve"> </w:t>
+            </w:r>
+            <w:proofErr w:type="spellStart"/>
+            <w:r>
+              <w:t>kelas</w:t>
+            </w:r>
+            <w:proofErr w:type="spellEnd"/>
+            <w:r>
+              <w:t xml:space="preserve"> </w:t>
+            </w:r>
+            <w:proofErr w:type="spellStart"/>
+            <w:r>
+              <w:t>kursus</w:t>
+            </w:r>
+            <w:proofErr w:type="spellEnd"/>
+            <w:r>
+              <w:t xml:space="preserve"> </w:t>
+            </w:r>
+            <w:proofErr w:type="spellStart"/>
+            <w:r>
+              <w:t>aktif</w:t>
+            </w:r>
+            <w:proofErr w:type="spellEnd"/>
+            <w:r>
+              <w:t xml:space="preserve"> yang </w:t>
+            </w:r>
+            <w:proofErr w:type="spellStart"/>
+            <w:r>
+              <w:t>diikuti</w:t>
+            </w:r>
+            <w:proofErr w:type="spellEnd"/>
+            <w:r>
+              <w:t xml:space="preserve"> </w:t>
+            </w:r>
+            <w:proofErr w:type="spellStart"/>
+            <w:r>
+              <w:t>Aktor</w:t>
+            </w:r>
+            <w:proofErr w:type="spellEnd"/>
+          </w:p>
+        </w:tc>
+      </w:tr>
+      <w:tr>
+        <w:trPr>
+          <w:trHeight w:val="440"/>
+          <w:jc w:val="center"/>
+        </w:trPr>
+        <w:tc>
+          <w:tcPr>
+            <w:tcW w:w="1921" w:type="dxa"/>
+            <w:vMerge/>
+            <w:shd w:val="clear" w:color="auto" w:fill="auto"/>
+            <w:tcMar>
+              <w:top w:w="100" w:type="dxa"/>
+              <w:left w:w="100" w:type="dxa"/>
+              <w:bottom w:w="100" w:type="dxa"/>
+              <w:right w:w="100" w:type="dxa"/>
+            </w:tcMar>
+          </w:tcPr>
+          <w:p>
+            <w:pPr>
+              <w:widowControl w:val="0"/>
+              <w:spacing w:after="0"/>
+              <w:ind w:firstLine="0"/>
+              <w:jc w:val="left"/>
+              <w:rPr>
+                <w:b/>
+              </w:rPr>
+            </w:pPr>
+          </w:p>
+        </w:tc>
+        <w:tc>
+          <w:tcPr>
+            <w:tcW w:w="3004" w:type="dxa"/>
+            <w:shd w:val="clear" w:color="auto" w:fill="auto"/>
+            <w:tcMar>
+              <w:top w:w="100" w:type="dxa"/>
+              <w:left w:w="100" w:type="dxa"/>
+              <w:bottom w:w="100" w:type="dxa"/>
+              <w:right w:w="100" w:type="dxa"/>
+            </w:tcMar>
+          </w:tcPr>
+          <w:p>
+            <w:pPr>
+              <w:widowControl w:val="0"/>
+              <w:spacing w:after="0"/>
+              <w:ind w:firstLine="0"/>
+              <w:rPr>
+                <w:b/>
+              </w:rPr>
+            </w:pPr>
+          </w:p>
+        </w:tc>
+        <w:tc>
+          <w:tcPr>
+            <w:tcW w:w="3004" w:type="dxa"/>
+            <w:shd w:val="clear" w:color="auto" w:fill="auto"/>
+          </w:tcPr>
+          <w:p>
+            <w:pPr>
+              <w:widowControl w:val="0"/>
+              <w:spacing w:after="0"/>
+              <w:ind w:firstLine="0"/>
+            </w:pPr>
+            <w:r>
+              <w:t xml:space="preserve">2. </w:t>
+            </w:r>
+            <w:proofErr w:type="spellStart"/>
+            <w:r>
+              <w:t>Sistem</w:t>
+            </w:r>
+            <w:proofErr w:type="spellEnd"/>
+            <w:r>
+              <w:t xml:space="preserve"> </w:t>
+            </w:r>
+            <w:proofErr w:type="spellStart"/>
+            <w:r>
+              <w:t>menampilkan</w:t>
+            </w:r>
+            <w:proofErr w:type="spellEnd"/>
+            <w:r>
+              <w:t xml:space="preserve"> </w:t>
+            </w:r>
+            <w:proofErr w:type="spellStart"/>
+            <w:r>
+              <w:t>rekomendasi</w:t>
+            </w:r>
+            <w:proofErr w:type="spellEnd"/>
+            <w:r>
+              <w:t xml:space="preserve"> </w:t>
+            </w:r>
+            <w:proofErr w:type="spellStart"/>
+            <w:r>
+              <w:t>kelas</w:t>
+            </w:r>
+            <w:proofErr w:type="spellEnd"/>
+            <w:r>
+              <w:t xml:space="preserve"> </w:t>
+            </w:r>
+            <w:proofErr w:type="spellStart"/>
+            <w:r>
+              <w:t>kursus</w:t>
+            </w:r>
+            <w:proofErr w:type="spellEnd"/>
+          </w:p>
+        </w:tc>
+      </w:tr>
+      <w:tr>
+        <w:trPr>
+          <w:trHeight w:val="440"/>
+          <w:jc w:val="center"/>
+        </w:trPr>
+        <w:tc>
+          <w:tcPr>
+            <w:tcW w:w="1921" w:type="dxa"/>
+            <w:vMerge/>
+            <w:shd w:val="clear" w:color="auto" w:fill="auto"/>
+            <w:tcMar>
+              <w:top w:w="100" w:type="dxa"/>
+              <w:left w:w="100" w:type="dxa"/>
+              <w:bottom w:w="100" w:type="dxa"/>
+              <w:right w:w="100" w:type="dxa"/>
+            </w:tcMar>
+          </w:tcPr>
+          <w:p>
+            <w:pPr>
+              <w:widowControl w:val="0"/>
+              <w:spacing w:after="0"/>
+              <w:ind w:firstLine="0"/>
+              <w:jc w:val="left"/>
+              <w:rPr>
+                <w:b/>
+              </w:rPr>
+            </w:pPr>
+          </w:p>
+        </w:tc>
+        <w:tc>
+          <w:tcPr>
+            <w:tcW w:w="3004" w:type="dxa"/>
+            <w:shd w:val="clear" w:color="auto" w:fill="auto"/>
+            <w:tcMar>
+              <w:top w:w="100" w:type="dxa"/>
+              <w:left w:w="100" w:type="dxa"/>
+              <w:bottom w:w="100" w:type="dxa"/>
+              <w:right w:w="100" w:type="dxa"/>
+            </w:tcMar>
+          </w:tcPr>
+          <w:p>
+            <w:pPr>
+              <w:widowControl w:val="0"/>
+              <w:spacing w:after="0"/>
+              <w:ind w:firstLine="0"/>
+              <w:rPr>
+                <w:b/>
+              </w:rPr>
+            </w:pPr>
+          </w:p>
+        </w:tc>
+        <w:tc>
+          <w:tcPr>
+            <w:tcW w:w="3004" w:type="dxa"/>
+            <w:shd w:val="clear" w:color="auto" w:fill="auto"/>
+          </w:tcPr>
+          <w:p>
+            <w:pPr>
+              <w:widowControl w:val="0"/>
+              <w:spacing w:after="0"/>
+              <w:ind w:firstLine="0"/>
+            </w:pPr>
+            <w:r>
+              <w:t xml:space="preserve">3. </w:t>
+            </w:r>
+            <w:proofErr w:type="spellStart"/>
+            <w:r>
+              <w:t>Sistem</w:t>
+            </w:r>
+            <w:proofErr w:type="spellEnd"/>
+            <w:r>
+              <w:t xml:space="preserve"> </w:t>
+            </w:r>
+            <w:proofErr w:type="spellStart"/>
+            <w:r>
+              <w:t>menampilkan</w:t>
+            </w:r>
+            <w:proofErr w:type="spellEnd"/>
+            <w:r>
+              <w:t xml:space="preserve"> </w:t>
+            </w:r>
+            <w:proofErr w:type="spellStart"/>
+            <w:r>
+              <w:t>penyedia</w:t>
+            </w:r>
+            <w:proofErr w:type="spellEnd"/>
+            <w:r>
+              <w:t xml:space="preserve"> </w:t>
+            </w:r>
+            <w:proofErr w:type="spellStart"/>
+            <w:r>
+              <w:t>kursus</w:t>
+            </w:r>
+            <w:proofErr w:type="spellEnd"/>
+            <w:r>
+              <w:t xml:space="preserve"> yang </w:t>
+            </w:r>
+            <w:proofErr w:type="spellStart"/>
+            <w:r>
+              <w:t>terdekat</w:t>
+            </w:r>
+            <w:proofErr w:type="spellEnd"/>
+            <w:r>
+              <w:t xml:space="preserve"> </w:t>
+            </w:r>
+            <w:proofErr w:type="spellStart"/>
+            <w:r>
+              <w:t>dari</w:t>
+            </w:r>
+            <w:proofErr w:type="spellEnd"/>
+            <w:r>
+              <w:t xml:space="preserve"> </w:t>
+            </w:r>
+            <w:proofErr w:type="spellStart"/>
+            <w:r>
+              <w:t>lokasi</w:t>
+            </w:r>
+            <w:proofErr w:type="spellEnd"/>
+            <w:r>
+              <w:t xml:space="preserve"> </w:t>
+            </w:r>
+            <w:proofErr w:type="spellStart"/>
+            <w:r>
+              <w:t>Aktor</w:t>
+            </w:r>
+            <w:proofErr w:type="spellEnd"/>
+          </w:p>
+        </w:tc>
+      </w:tr>
+    </w:tbl>
+    <w:p/>
+    <w:p>
+      <w:pPr>
+        <w:pStyle w:val="Heading4"/>
+      </w:pPr>
+      <w:r>
+        <w:t xml:space="preserve">Proses </w:t>
+      </w:r>
+      <w:proofErr w:type="spellStart"/>
+      <w:r>
+        <w:t>Mengubah</w:t>
+      </w:r>
+      <w:proofErr w:type="spellEnd"/>
+      <w:r>
+        <w:t xml:space="preserve"> Data pada </w:t>
+      </w:r>
+      <w:proofErr w:type="spellStart"/>
+      <w:r>
+        <w:t>Akun</w:t>
+      </w:r>
+      <w:proofErr w:type="spellEnd"/>
+      <w:r>
+        <w:t xml:space="preserve"> </w:t>
+      </w:r>
+      <w:proofErr w:type="spellStart"/>
+      <w:r>
+        <w:t>Profil</w:t>
+      </w:r>
+      <w:proofErr w:type="spellEnd"/>
+    </w:p>
+    <w:p>
+      <w:proofErr w:type="spellStart"/>
+      <w:r>
+        <w:t>Ketiga</w:t>
+      </w:r>
+      <w:proofErr w:type="spellEnd"/>
+      <w:r>
+        <w:t xml:space="preserve"> </w:t>
+      </w:r>
+      <w:proofErr w:type="spellStart"/>
+      <w:r>
+        <w:t>aktor</w:t>
+      </w:r>
+      <w:proofErr w:type="spellEnd"/>
+      <w:r>
+        <w:t xml:space="preserve"> </w:t>
+      </w:r>
+      <w:proofErr w:type="spellStart"/>
+      <w:r>
+        <w:t>bisa</w:t>
+      </w:r>
+      <w:proofErr w:type="spellEnd"/>
+      <w:r>
+        <w:t xml:space="preserve"> </w:t>
+      </w:r>
+      <w:proofErr w:type="spellStart"/>
+      <w:r>
+        <w:t>mengubah</w:t>
+      </w:r>
+      <w:proofErr w:type="spellEnd"/>
+      <w:r>
+        <w:t xml:space="preserve"> data yang </w:t>
+      </w:r>
+      <w:proofErr w:type="spellStart"/>
+      <w:r>
+        <w:t>terkait</w:t>
+      </w:r>
+      <w:proofErr w:type="spellEnd"/>
+      <w:r>
+        <w:t xml:space="preserve"> </w:t>
+      </w:r>
+      <w:proofErr w:type="spellStart"/>
+      <w:r>
+        <w:t>dengan</w:t>
+      </w:r>
+      <w:proofErr w:type="spellEnd"/>
+      <w:r>
+        <w:t xml:space="preserve"> </w:t>
+      </w:r>
+      <w:proofErr w:type="spellStart"/>
+      <w:r>
+        <w:t>profil</w:t>
+      </w:r>
+      <w:proofErr w:type="spellEnd"/>
+      <w:r>
+        <w:t xml:space="preserve"> </w:t>
+      </w:r>
+      <w:proofErr w:type="spellStart"/>
+      <w:r>
+        <w:t>mereka</w:t>
+      </w:r>
+      <w:proofErr w:type="spellEnd"/>
+      <w:r>
+        <w:t xml:space="preserve">, </w:t>
+      </w:r>
+      <w:proofErr w:type="spellStart"/>
+      <w:r>
+        <w:t>diantaranya</w:t>
+      </w:r>
+      <w:proofErr w:type="spellEnd"/>
+      <w:r>
+        <w:t xml:space="preserve"> </w:t>
+      </w:r>
+      <w:proofErr w:type="spellStart"/>
+      <w:r>
+        <w:t>adalah</w:t>
+      </w:r>
+      <w:proofErr w:type="spellEnd"/>
+      <w:r>
+        <w:t xml:space="preserve"> </w:t>
+      </w:r>
+      <w:r>
+        <w:rPr>
+          <w:i/>
+          <w:iCs/>
+        </w:rPr>
+        <w:t xml:space="preserve">username, password, </w:t>
+      </w:r>
+      <w:proofErr w:type="spellStart"/>
+      <w:r>
+        <w:t>tentang</w:t>
+      </w:r>
+      <w:proofErr w:type="spellEnd"/>
+      <w:r>
+        <w:t xml:space="preserve"> </w:t>
+      </w:r>
+      <w:proofErr w:type="spellStart"/>
+      <w:r>
+        <w:t>pengguna</w:t>
+      </w:r>
+      <w:proofErr w:type="spellEnd"/>
+      <w:r>
+        <w:t xml:space="preserve">, </w:t>
+      </w:r>
+      <w:proofErr w:type="spellStart"/>
+      <w:r>
+        <w:t>foto</w:t>
+      </w:r>
+      <w:proofErr w:type="spellEnd"/>
+      <w:r>
+        <w:t xml:space="preserve"> </w:t>
+      </w:r>
+      <w:proofErr w:type="spellStart"/>
+      <w:r>
+        <w:t>profil</w:t>
+      </w:r>
+      <w:proofErr w:type="spellEnd"/>
+      <w:r>
+        <w:t xml:space="preserve">, </w:t>
+      </w:r>
+      <w:proofErr w:type="spellStart"/>
+      <w:r>
+        <w:t>nomor</w:t>
+      </w:r>
+      <w:proofErr w:type="spellEnd"/>
+      <w:r>
+        <w:t xml:space="preserve"> </w:t>
+      </w:r>
+      <w:proofErr w:type="spellStart"/>
+      <w:r>
+        <w:t>whatsapp</w:t>
+      </w:r>
+      <w:proofErr w:type="spellEnd"/>
+      <w:r>
+        <w:t xml:space="preserve">, </w:t>
+      </w:r>
+      <w:proofErr w:type="spellStart"/>
+      <w:r>
+        <w:t>dll</w:t>
+      </w:r>
+      <w:proofErr w:type="spellEnd"/>
+      <w:r>
+        <w:t xml:space="preserve">. </w:t>
+      </w:r>
+      <w:proofErr w:type="spellStart"/>
+      <w:r>
+        <w:t>Untuk</w:t>
+      </w:r>
+      <w:proofErr w:type="spellEnd"/>
+      <w:r>
+        <w:t xml:space="preserve"> </w:t>
+      </w:r>
+      <w:proofErr w:type="spellStart"/>
+      <w:r>
+        <w:t>lebih</w:t>
+      </w:r>
+      <w:proofErr w:type="spellEnd"/>
+      <w:r>
+        <w:t xml:space="preserve"> </w:t>
+      </w:r>
+      <w:proofErr w:type="spellStart"/>
+      <w:r>
+        <w:t>jelasnya</w:t>
+      </w:r>
+      <w:proofErr w:type="spellEnd"/>
+      <w:r>
+        <w:t xml:space="preserve"> </w:t>
+      </w:r>
+      <w:proofErr w:type="spellStart"/>
+      <w:r>
+        <w:t>akan</w:t>
+      </w:r>
+      <w:proofErr w:type="spellEnd"/>
+      <w:r>
+        <w:t xml:space="preserve"> kami </w:t>
+      </w:r>
+      <w:proofErr w:type="spellStart"/>
+      <w:r>
+        <w:t>jelaskan</w:t>
+      </w:r>
+      <w:proofErr w:type="spellEnd"/>
+      <w:r>
+        <w:t xml:space="preserve"> </w:t>
+      </w:r>
+      <w:proofErr w:type="spellStart"/>
+      <w:r>
+        <w:t>menggunakan</w:t>
+      </w:r>
+      <w:proofErr w:type="spellEnd"/>
+      <w:r>
+        <w:t xml:space="preserve"> </w:t>
+      </w:r>
+      <w:proofErr w:type="spellStart"/>
+      <w:r>
+        <w:t>tabel</w:t>
+      </w:r>
+      <w:proofErr w:type="spellEnd"/>
+      <w:r>
+        <w:t xml:space="preserve"> 3.6 </w:t>
+      </w:r>
+      <w:proofErr w:type="spellStart"/>
+      <w:r>
+        <w:t>dibawah</w:t>
+      </w:r>
+      <w:proofErr w:type="spellEnd"/>
+      <w:r>
+        <w:t xml:space="preserve"> </w:t>
+      </w:r>
+      <w:proofErr w:type="spellStart"/>
+      <w:r>
+        <w:t>ini</w:t>
+      </w:r>
+      <w:proofErr w:type="spellEnd"/>
+      <w:r>
+        <w:t>.</w:t>
+      </w:r>
+    </w:p>
+    <w:p>
+      <w:pPr>
+        <w:pStyle w:val="Caption"/>
+        <w:spacing w:after="160" w:line="276" w:lineRule="auto"/>
+      </w:pPr>
+      <w:proofErr w:type="spellStart"/>
+      <w:r>
+        <w:t>Tabel</w:t>
+      </w:r>
+      <w:proofErr w:type="spellEnd"/>
+      <w:r>
+        <w:t xml:space="preserve"> 3. </w:t>
+      </w:r>
+      <w:fldSimple w:instr=" SEQ Tabel_3. \* ARABIC ">
+        <w:r>
+          <w:rPr>
+            <w:noProof/>
+          </w:rPr>
+          <w:t>6</w:t>
+        </w:r>
+      </w:fldSimple>
+      <w:r>
+        <w:rPr>
+          <w:noProof/>
+        </w:rPr>
+        <w:t xml:space="preserve"> </w:t>
+      </w:r>
+      <w:r>
+        <w:rPr>
+          <w:b w:val="0"/>
+          <w:bCs w:val="0"/>
+          <w:i/>
+          <w:iCs/>
+          <w:noProof/>
+        </w:rPr>
+        <w:t>Use Case Scenario</w:t>
+      </w:r>
+      <w:r>
+        <w:rPr>
+          <w:b w:val="0"/>
+          <w:bCs w:val="0"/>
+          <w:noProof/>
+        </w:rPr>
+        <w:t xml:space="preserve"> untuk </w:t>
+      </w:r>
+      <w:r>
+        <w:rPr>
+          <w:b w:val="0"/>
+          <w:bCs w:val="0"/>
+          <w:noProof/>
+        </w:rPr>
+        <w:t>mengubah data pada akun profil</w:t>
+      </w:r>
+    </w:p>
+    <w:tbl>
+      <w:tblPr>
+        <w:tblStyle w:val="a6"/>
+        <w:tblW w:w="7929" w:type="dxa"/>
+        <w:jc w:val="center"/>
+        <w:tblBorders>
+          <w:top w:val="single" w:sz="8" w:space="0" w:color="000000"/>
+          <w:left w:val="single" w:sz="8" w:space="0" w:color="000000"/>
+          <w:bottom w:val="single" w:sz="8" w:space="0" w:color="000000"/>
+          <w:right w:val="single" w:sz="8" w:space="0" w:color="000000"/>
+          <w:insideH w:val="single" w:sz="8" w:space="0" w:color="000000"/>
+          <w:insideV w:val="single" w:sz="8" w:space="0" w:color="000000"/>
+        </w:tblBorders>
+        <w:tblLayout w:type="fixed"/>
+        <w:tblLook w:val="0600" w:firstRow="0" w:lastRow="0" w:firstColumn="0" w:lastColumn="0" w:noHBand="1" w:noVBand="1"/>
+      </w:tblPr>
+      <w:tblGrid>
+        <w:gridCol w:w="1921"/>
+        <w:gridCol w:w="6008"/>
+      </w:tblGrid>
+      <w:tr>
+        <w:trPr>
+          <w:trHeight w:val="440"/>
+          <w:jc w:val="center"/>
+        </w:trPr>
+        <w:tc>
+          <w:tcPr>
+            <w:tcW w:w="1921" w:type="dxa"/>
+            <w:shd w:val="clear" w:color="auto" w:fill="auto"/>
+            <w:tcMar>
+              <w:top w:w="100" w:type="dxa"/>
+              <w:left w:w="100" w:type="dxa"/>
+              <w:bottom w:w="100" w:type="dxa"/>
+              <w:right w:w="100" w:type="dxa"/>
+            </w:tcMar>
+          </w:tcPr>
+          <w:p>
+            <w:pPr>
+              <w:widowControl w:val="0"/>
+              <w:spacing w:after="0"/>
+              <w:ind w:firstLine="0"/>
+              <w:jc w:val="left"/>
+              <w:rPr>
+                <w:b/>
+              </w:rPr>
+            </w:pPr>
+            <w:proofErr w:type="spellStart"/>
+            <w:r>
+              <w:rPr>
+                <w:b/>
+              </w:rPr>
+              <w:t>Kode</w:t>
+            </w:r>
+            <w:proofErr w:type="spellEnd"/>
+            <w:r>
+              <w:rPr>
+                <w:b/>
+              </w:rPr>
+              <w:t xml:space="preserve"> </w:t>
+            </w:r>
+            <w:r>
+              <w:rPr>
+                <w:b/>
+                <w:i/>
+                <w:iCs/>
+              </w:rPr>
+              <w:t>Use Case</w:t>
+            </w:r>
+          </w:p>
+        </w:tc>
+        <w:tc>
+          <w:tcPr>
+            <w:tcW w:w="6008" w:type="dxa"/>
+            <w:shd w:val="clear" w:color="auto" w:fill="auto"/>
+            <w:tcMar>
+              <w:top w:w="100" w:type="dxa"/>
+              <w:left w:w="100" w:type="dxa"/>
+              <w:bottom w:w="100" w:type="dxa"/>
+              <w:right w:w="100" w:type="dxa"/>
+            </w:tcMar>
+          </w:tcPr>
+          <w:p>
+            <w:pPr>
+              <w:widowControl w:val="0"/>
+              <w:spacing w:after="0"/>
+              <w:ind w:firstLine="0"/>
+            </w:pPr>
+            <w:proofErr w:type="spellStart"/>
+            <w:r>
+              <w:t>UC_</w:t>
+            </w:r>
+            <w:r>
+              <w:t>ubah_data_akun</w:t>
+            </w:r>
+            <w:proofErr w:type="spellEnd"/>
+          </w:p>
+        </w:tc>
+      </w:tr>
+      <w:tr>
+        <w:trPr>
+          <w:trHeight w:val="440"/>
+          <w:jc w:val="center"/>
+        </w:trPr>
+        <w:tc>
+          <w:tcPr>
+            <w:tcW w:w="1921" w:type="dxa"/>
+            <w:shd w:val="clear" w:color="auto" w:fill="auto"/>
+            <w:tcMar>
+              <w:top w:w="100" w:type="dxa"/>
+              <w:left w:w="100" w:type="dxa"/>
+              <w:bottom w:w="100" w:type="dxa"/>
+              <w:right w:w="100" w:type="dxa"/>
+            </w:tcMar>
+          </w:tcPr>
+          <w:p>
+            <w:pPr>
+              <w:widowControl w:val="0"/>
+              <w:spacing w:after="0"/>
+              <w:ind w:firstLine="0"/>
+              <w:jc w:val="left"/>
+              <w:rPr>
+                <w:b/>
+              </w:rPr>
+            </w:pPr>
+            <w:r>
+              <w:rPr>
+                <w:b/>
+              </w:rPr>
+              <w:t xml:space="preserve">Nama </w:t>
+            </w:r>
+            <w:r>
+              <w:rPr>
+                <w:b/>
+                <w:i/>
+                <w:iCs/>
+              </w:rPr>
+              <w:t>Use Case</w:t>
+            </w:r>
+          </w:p>
+        </w:tc>
+        <w:tc>
+          <w:tcPr>
+            <w:tcW w:w="6008" w:type="dxa"/>
+            <w:shd w:val="clear" w:color="auto" w:fill="auto"/>
+            <w:tcMar>
+              <w:top w:w="100" w:type="dxa"/>
+              <w:left w:w="100" w:type="dxa"/>
+              <w:bottom w:w="100" w:type="dxa"/>
+              <w:right w:w="100" w:type="dxa"/>
+            </w:tcMar>
+          </w:tcPr>
+          <w:p>
+            <w:pPr>
+              <w:widowControl w:val="0"/>
+              <w:spacing w:after="0"/>
+              <w:ind w:firstLine="0"/>
+            </w:pPr>
+            <w:proofErr w:type="spellStart"/>
+            <w:r>
+              <w:t>Mengubah</w:t>
+            </w:r>
+            <w:proofErr w:type="spellEnd"/>
+            <w:r>
+              <w:t xml:space="preserve"> data </w:t>
+            </w:r>
+            <w:proofErr w:type="spellStart"/>
+            <w:r>
+              <w:t>terkait</w:t>
+            </w:r>
+            <w:proofErr w:type="spellEnd"/>
+            <w:r>
+              <w:t xml:space="preserve"> </w:t>
+            </w:r>
+            <w:proofErr w:type="spellStart"/>
+            <w:r>
+              <w:t>dengan</w:t>
+            </w:r>
+            <w:proofErr w:type="spellEnd"/>
+            <w:r>
+              <w:t xml:space="preserve"> </w:t>
+            </w:r>
+            <w:proofErr w:type="spellStart"/>
+            <w:r>
+              <w:t>akun</w:t>
+            </w:r>
+            <w:proofErr w:type="spellEnd"/>
+            <w:r>
+              <w:t xml:space="preserve"> </w:t>
+            </w:r>
+            <w:proofErr w:type="spellStart"/>
+            <w:r>
+              <w:t>Aktor</w:t>
+            </w:r>
+            <w:proofErr w:type="spellEnd"/>
+          </w:p>
+        </w:tc>
+      </w:tr>
+      <w:tr>
+        <w:trPr>
+          <w:trHeight w:val="440"/>
+          <w:jc w:val="center"/>
+        </w:trPr>
+        <w:tc>
+          <w:tcPr>
+            <w:tcW w:w="1921" w:type="dxa"/>
+            <w:shd w:val="clear" w:color="auto" w:fill="auto"/>
+            <w:tcMar>
+              <w:top w:w="100" w:type="dxa"/>
+              <w:left w:w="100" w:type="dxa"/>
+              <w:bottom w:w="100" w:type="dxa"/>
+              <w:right w:w="100" w:type="dxa"/>
+            </w:tcMar>
+          </w:tcPr>
+          <w:p>
+            <w:pPr>
+              <w:widowControl w:val="0"/>
+              <w:spacing w:after="0"/>
+              <w:ind w:firstLine="0"/>
+              <w:jc w:val="left"/>
+              <w:rPr>
+                <w:b/>
+              </w:rPr>
+            </w:pPr>
+            <w:proofErr w:type="spellStart"/>
+            <w:r>
+              <w:rPr>
+                <w:b/>
+              </w:rPr>
+              <w:t>Aktor</w:t>
+            </w:r>
+            <w:proofErr w:type="spellEnd"/>
+          </w:p>
+        </w:tc>
+        <w:tc>
+          <w:tcPr>
+            <w:tcW w:w="6008" w:type="dxa"/>
+            <w:shd w:val="clear" w:color="auto" w:fill="auto"/>
+            <w:tcMar>
+              <w:top w:w="100" w:type="dxa"/>
+              <w:left w:w="100" w:type="dxa"/>
+              <w:bottom w:w="100" w:type="dxa"/>
+              <w:right w:w="100" w:type="dxa"/>
+            </w:tcMar>
+          </w:tcPr>
+          <w:p>
+            <w:pPr>
+              <w:widowControl w:val="0"/>
+              <w:spacing w:after="0"/>
+              <w:ind w:firstLine="0"/>
+            </w:pPr>
+            <w:r>
+              <w:rPr>
+                <w:i/>
+                <w:iCs/>
+              </w:rPr>
+              <w:t>General User</w:t>
+            </w:r>
+            <w:r>
+              <w:t xml:space="preserve">, </w:t>
+            </w:r>
+            <w:proofErr w:type="spellStart"/>
+            <w:r>
+              <w:t>Pemilik</w:t>
+            </w:r>
+            <w:proofErr w:type="spellEnd"/>
+            <w:r>
+              <w:t xml:space="preserve"> / Admin, </w:t>
+            </w:r>
+            <w:proofErr w:type="spellStart"/>
+            <w:r>
+              <w:t>Instruktur</w:t>
+            </w:r>
+            <w:proofErr w:type="spellEnd"/>
+          </w:p>
+        </w:tc>
+      </w:tr>
+      <w:tr>
+        <w:trPr>
+          <w:trHeight w:val="440"/>
+          <w:jc w:val="center"/>
+        </w:trPr>
+        <w:tc>
+          <w:tcPr>
+            <w:tcW w:w="1921" w:type="dxa"/>
+            <w:shd w:val="clear" w:color="auto" w:fill="auto"/>
+            <w:tcMar>
+              <w:top w:w="100" w:type="dxa"/>
+              <w:left w:w="100" w:type="dxa"/>
+              <w:bottom w:w="100" w:type="dxa"/>
+              <w:right w:w="100" w:type="dxa"/>
+            </w:tcMar>
+          </w:tcPr>
+          <w:p>
+            <w:pPr>
+              <w:widowControl w:val="0"/>
+              <w:spacing w:after="0"/>
+              <w:ind w:firstLine="0"/>
+              <w:jc w:val="left"/>
+              <w:rPr>
+                <w:b/>
+              </w:rPr>
+            </w:pPr>
+            <w:proofErr w:type="spellStart"/>
+            <w:r>
+              <w:rPr>
+                <w:b/>
+              </w:rPr>
+              <w:t>Deskripsi</w:t>
+            </w:r>
+            <w:proofErr w:type="spellEnd"/>
+          </w:p>
+        </w:tc>
+        <w:tc>
+          <w:tcPr>
+            <w:tcW w:w="6008" w:type="dxa"/>
+            <w:shd w:val="clear" w:color="auto" w:fill="auto"/>
+            <w:tcMar>
+              <w:top w:w="100" w:type="dxa"/>
+              <w:left w:w="100" w:type="dxa"/>
+              <w:bottom w:w="100" w:type="dxa"/>
+              <w:right w:w="100" w:type="dxa"/>
+            </w:tcMar>
+          </w:tcPr>
+          <w:p>
+            <w:pPr>
+              <w:widowControl w:val="0"/>
+              <w:spacing w:after="0"/>
+              <w:ind w:firstLine="0"/>
+              <w:rPr>
+                <w:i/>
+                <w:iCs/>
+              </w:rPr>
+            </w:pPr>
+            <w:proofErr w:type="spellStart"/>
+            <w:r>
+              <w:t>Skenario</w:t>
+            </w:r>
+            <w:proofErr w:type="spellEnd"/>
+            <w:r>
+              <w:t xml:space="preserve"> </w:t>
+            </w:r>
+            <w:proofErr w:type="spellStart"/>
+            <w:r>
+              <w:t>untuk</w:t>
+            </w:r>
+            <w:proofErr w:type="spellEnd"/>
+            <w:r>
+              <w:t xml:space="preserve"> </w:t>
+            </w:r>
+            <w:proofErr w:type="spellStart"/>
+            <w:r>
+              <w:t>mengubah</w:t>
+            </w:r>
+            <w:proofErr w:type="spellEnd"/>
+            <w:r>
+              <w:t xml:space="preserve"> data </w:t>
+            </w:r>
+            <w:proofErr w:type="spellStart"/>
+            <w:r>
+              <w:t>akun</w:t>
+            </w:r>
+            <w:proofErr w:type="spellEnd"/>
+            <w:r>
+              <w:t xml:space="preserve"> </w:t>
+            </w:r>
+            <w:proofErr w:type="spellStart"/>
+            <w:r>
+              <w:t>Aktor</w:t>
+            </w:r>
+            <w:proofErr w:type="spellEnd"/>
+          </w:p>
+        </w:tc>
+      </w:tr>
+      <w:tr>
+        <w:trPr>
+          <w:trHeight w:val="440"/>
+          <w:jc w:val="center"/>
+        </w:trPr>
+        <w:tc>
+          <w:tcPr>
+            <w:tcW w:w="1921" w:type="dxa"/>
+            <w:shd w:val="clear" w:color="auto" w:fill="auto"/>
+            <w:tcMar>
+              <w:top w:w="100" w:type="dxa"/>
+              <w:left w:w="100" w:type="dxa"/>
+              <w:bottom w:w="100" w:type="dxa"/>
+              <w:right w:w="100" w:type="dxa"/>
+            </w:tcMar>
+          </w:tcPr>
+          <w:p>
+            <w:pPr>
+              <w:widowControl w:val="0"/>
+              <w:spacing w:after="0"/>
+              <w:ind w:firstLine="0"/>
+              <w:jc w:val="left"/>
+              <w:rPr>
+                <w:b/>
+              </w:rPr>
+            </w:pPr>
+            <w:proofErr w:type="spellStart"/>
+            <w:r>
+              <w:rPr>
+                <w:b/>
+              </w:rPr>
+              <w:t>Kondisi</w:t>
+            </w:r>
+            <w:proofErr w:type="spellEnd"/>
+            <w:r>
+              <w:rPr>
+                <w:b/>
+              </w:rPr>
+              <w:t xml:space="preserve"> </w:t>
+            </w:r>
+            <w:proofErr w:type="spellStart"/>
+            <w:r>
+              <w:rPr>
+                <w:b/>
+              </w:rPr>
+              <w:t>Awal</w:t>
+            </w:r>
+            <w:proofErr w:type="spellEnd"/>
+          </w:p>
+        </w:tc>
+        <w:tc>
+          <w:tcPr>
+            <w:tcW w:w="6008" w:type="dxa"/>
+            <w:shd w:val="clear" w:color="auto" w:fill="auto"/>
+            <w:tcMar>
+              <w:top w:w="100" w:type="dxa"/>
+              <w:left w:w="100" w:type="dxa"/>
+              <w:bottom w:w="100" w:type="dxa"/>
+              <w:right w:w="100" w:type="dxa"/>
+            </w:tcMar>
+          </w:tcPr>
+          <w:p>
+            <w:pPr>
+              <w:widowControl w:val="0"/>
+              <w:spacing w:after="0"/>
+              <w:ind w:firstLine="0"/>
+            </w:pPr>
+            <w:proofErr w:type="spellStart"/>
+            <w:r>
+              <w:t>Aktor</w:t>
+            </w:r>
+            <w:proofErr w:type="spellEnd"/>
+            <w:r>
+              <w:t xml:space="preserve"> </w:t>
+            </w:r>
+            <w:proofErr w:type="spellStart"/>
+            <w:r>
+              <w:t>berada</w:t>
+            </w:r>
+            <w:proofErr w:type="spellEnd"/>
+            <w:r>
+              <w:t xml:space="preserve"> di </w:t>
+            </w:r>
+            <w:proofErr w:type="spellStart"/>
+            <w:r>
+              <w:t>halaman</w:t>
+            </w:r>
+            <w:proofErr w:type="spellEnd"/>
+            <w:r>
+              <w:t xml:space="preserve"> </w:t>
+            </w:r>
+            <w:proofErr w:type="spellStart"/>
+            <w:r>
+              <w:t>Profil</w:t>
+            </w:r>
+            <w:proofErr w:type="spellEnd"/>
+          </w:p>
+        </w:tc>
+      </w:tr>
+    </w:tbl>
+    <w:p/>
+    <w:tbl>
+      <w:tblPr>
+        <w:tblStyle w:val="a6"/>
+        <w:tblW w:w="7929" w:type="dxa"/>
+        <w:jc w:val="center"/>
+        <w:tblBorders>
+          <w:top w:val="single" w:sz="8" w:space="0" w:color="000000"/>
+          <w:left w:val="single" w:sz="8" w:space="0" w:color="000000"/>
+          <w:bottom w:val="single" w:sz="8" w:space="0" w:color="000000"/>
+          <w:right w:val="single" w:sz="8" w:space="0" w:color="000000"/>
+          <w:insideH w:val="single" w:sz="8" w:space="0" w:color="000000"/>
+          <w:insideV w:val="single" w:sz="8" w:space="0" w:color="000000"/>
+        </w:tblBorders>
+        <w:tblLayout w:type="fixed"/>
+        <w:tblLook w:val="0600" w:firstRow="0" w:lastRow="0" w:firstColumn="0" w:lastColumn="0" w:noHBand="1" w:noVBand="1"/>
+      </w:tblPr>
+      <w:tblGrid>
+        <w:gridCol w:w="1921"/>
+        <w:gridCol w:w="3004"/>
+        <w:gridCol w:w="3004"/>
+      </w:tblGrid>
+      <w:tr>
+        <w:trPr>
+          <w:trHeight w:val="440"/>
+          <w:jc w:val="center"/>
+        </w:trPr>
+        <w:tc>
+          <w:tcPr>
+            <w:tcW w:w="1921" w:type="dxa"/>
+            <w:shd w:val="clear" w:color="auto" w:fill="auto"/>
+            <w:tcMar>
+              <w:top w:w="100" w:type="dxa"/>
+              <w:left w:w="100" w:type="dxa"/>
+              <w:bottom w:w="100" w:type="dxa"/>
+              <w:right w:w="100" w:type="dxa"/>
+            </w:tcMar>
+          </w:tcPr>
+          <w:p>
+            <w:pPr>
+              <w:widowControl w:val="0"/>
+              <w:spacing w:after="0"/>
+              <w:ind w:firstLine="0"/>
+              <w:jc w:val="left"/>
+              <w:rPr>
+                <w:b/>
+              </w:rPr>
+            </w:pPr>
+            <w:proofErr w:type="spellStart"/>
+            <w:r>
+              <w:rPr>
+                <w:b/>
+              </w:rPr>
+              <w:t>Kondisi</w:t>
+            </w:r>
+            <w:proofErr w:type="spellEnd"/>
+            <w:r>
+              <w:rPr>
+                <w:b/>
+              </w:rPr>
+              <w:t xml:space="preserve"> </w:t>
+            </w:r>
+            <w:proofErr w:type="spellStart"/>
+            <w:r>
+              <w:rPr>
+                <w:b/>
+              </w:rPr>
+              <w:t>Akhir</w:t>
+            </w:r>
+            <w:proofErr w:type="spellEnd"/>
+          </w:p>
+        </w:tc>
+        <w:tc>
+          <w:tcPr>
+            <w:tcW w:w="6008" w:type="dxa"/>
+            <w:gridSpan w:val="2"/>
+            <w:shd w:val="clear" w:color="auto" w:fill="auto"/>
+            <w:tcMar>
+              <w:top w:w="100" w:type="dxa"/>
+              <w:left w:w="100" w:type="dxa"/>
+              <w:bottom w:w="100" w:type="dxa"/>
+              <w:right w:w="100" w:type="dxa"/>
+            </w:tcMar>
+          </w:tcPr>
+          <w:p>
+            <w:pPr>
+              <w:widowControl w:val="0"/>
+              <w:spacing w:after="0"/>
+              <w:ind w:firstLine="0"/>
+            </w:pPr>
+            <w:proofErr w:type="spellStart"/>
+            <w:r>
+              <w:t>Aktor</w:t>
+            </w:r>
+            <w:proofErr w:type="spellEnd"/>
+            <w:r>
+              <w:t xml:space="preserve"> </w:t>
+            </w:r>
+            <w:proofErr w:type="spellStart"/>
+            <w:r>
+              <w:t>berhasil</w:t>
+            </w:r>
+            <w:proofErr w:type="spellEnd"/>
+            <w:r>
+              <w:t xml:space="preserve"> </w:t>
+            </w:r>
+            <w:proofErr w:type="spellStart"/>
+            <w:r>
+              <w:t>mengubah</w:t>
+            </w:r>
+            <w:proofErr w:type="spellEnd"/>
+            <w:r>
+              <w:t xml:space="preserve"> data pada </w:t>
+            </w:r>
+            <w:proofErr w:type="spellStart"/>
+            <w:r>
+              <w:t>akun</w:t>
+            </w:r>
+            <w:proofErr w:type="spellEnd"/>
+            <w:r>
+              <w:t xml:space="preserve"> </w:t>
+            </w:r>
+          </w:p>
+        </w:tc>
+      </w:tr>
+      <w:tr>
+        <w:trPr>
+          <w:trHeight w:val="440"/>
+          <w:jc w:val="center"/>
+        </w:trPr>
+        <w:tc>
+          <w:tcPr>
+            <w:tcW w:w="1921" w:type="dxa"/>
+            <w:vMerge w:val="restart"/>
+            <w:shd w:val="clear" w:color="auto" w:fill="auto"/>
+            <w:tcMar>
+              <w:top w:w="100" w:type="dxa"/>
+              <w:left w:w="100" w:type="dxa"/>
+              <w:bottom w:w="100" w:type="dxa"/>
+              <w:right w:w="100" w:type="dxa"/>
+            </w:tcMar>
+            <w:vAlign w:val="center"/>
+          </w:tcPr>
+          <w:p>
+            <w:pPr>
+              <w:widowControl w:val="0"/>
+              <w:spacing w:after="0"/>
+              <w:ind w:firstLine="0"/>
+              <w:jc w:val="center"/>
+              <w:rPr>
+                <w:b/>
+              </w:rPr>
+            </w:pPr>
+            <w:bookmarkStart w:id="3" w:name="_GoBack" w:colFirst="0" w:colLast="0"/>
+            <w:r>
+              <w:rPr>
+                <w:b/>
+              </w:rPr>
+              <w:t xml:space="preserve">Alur </w:t>
+            </w:r>
+            <w:proofErr w:type="spellStart"/>
+            <w:r>
+              <w:rPr>
+                <w:b/>
+              </w:rPr>
+              <w:t>Kejadian</w:t>
+            </w:r>
+            <w:proofErr w:type="spellEnd"/>
+          </w:p>
+        </w:tc>
+        <w:tc>
+          <w:tcPr>
+            <w:tcW w:w="3004" w:type="dxa"/>
+            <w:shd w:val="clear" w:color="auto" w:fill="auto"/>
+            <w:tcMar>
+              <w:top w:w="100" w:type="dxa"/>
+              <w:left w:w="100" w:type="dxa"/>
+              <w:bottom w:w="100" w:type="dxa"/>
+              <w:right w:w="100" w:type="dxa"/>
+            </w:tcMar>
+          </w:tcPr>
+          <w:p>
+            <w:pPr>
+              <w:widowControl w:val="0"/>
+              <w:spacing w:after="0"/>
+              <w:ind w:firstLine="0"/>
+              <w:jc w:val="center"/>
+            </w:pPr>
+            <w:proofErr w:type="spellStart"/>
+            <w:r>
+              <w:rPr>
+                <w:b/>
+              </w:rPr>
+              <w:t>Aktor</w:t>
+            </w:r>
+            <w:proofErr w:type="spellEnd"/>
+          </w:p>
+        </w:tc>
+        <w:tc>
+          <w:tcPr>
+            <w:tcW w:w="3004" w:type="dxa"/>
+            <w:shd w:val="clear" w:color="auto" w:fill="auto"/>
+          </w:tcPr>
+          <w:p>
+            <w:pPr>
+              <w:widowControl w:val="0"/>
+              <w:spacing w:after="0"/>
+              <w:ind w:firstLine="0"/>
+              <w:jc w:val="center"/>
+            </w:pPr>
+            <w:proofErr w:type="spellStart"/>
+            <w:r>
+              <w:rPr>
+                <w:b/>
+              </w:rPr>
+              <w:t>Sistem</w:t>
+            </w:r>
+            <w:proofErr w:type="spellEnd"/>
+          </w:p>
+        </w:tc>
+      </w:tr>
       <w:bookmarkEnd w:id="3"/>
-    </w:p>
+      <w:tr>
+        <w:trPr>
+          <w:trHeight w:val="440"/>
+          <w:jc w:val="center"/>
+        </w:trPr>
+        <w:tc>
+          <w:tcPr>
+            <w:tcW w:w="1921" w:type="dxa"/>
+            <w:vMerge/>
+            <w:shd w:val="clear" w:color="auto" w:fill="auto"/>
+            <w:tcMar>
+              <w:top w:w="100" w:type="dxa"/>
+              <w:left w:w="100" w:type="dxa"/>
+              <w:bottom w:w="100" w:type="dxa"/>
+              <w:right w:w="100" w:type="dxa"/>
+            </w:tcMar>
+          </w:tcPr>
+          <w:p>
+            <w:pPr>
+              <w:widowControl w:val="0"/>
+              <w:spacing w:after="0"/>
+              <w:ind w:firstLine="0"/>
+              <w:jc w:val="left"/>
+              <w:rPr>
+                <w:b/>
+              </w:rPr>
+            </w:pPr>
+          </w:p>
+        </w:tc>
+        <w:tc>
+          <w:tcPr>
+            <w:tcW w:w="3004" w:type="dxa"/>
+            <w:shd w:val="clear" w:color="auto" w:fill="auto"/>
+            <w:tcMar>
+              <w:top w:w="100" w:type="dxa"/>
+              <w:left w:w="100" w:type="dxa"/>
+              <w:bottom w:w="100" w:type="dxa"/>
+              <w:right w:w="100" w:type="dxa"/>
+            </w:tcMar>
+          </w:tcPr>
+          <w:p>
+            <w:pPr>
+              <w:widowControl w:val="0"/>
+              <w:spacing w:after="0"/>
+              <w:ind w:firstLine="0"/>
+              <w:rPr>
+                <w:bCs/>
+              </w:rPr>
+            </w:pPr>
+          </w:p>
+        </w:tc>
+        <w:tc>
+          <w:tcPr>
+            <w:tcW w:w="3004" w:type="dxa"/>
+            <w:shd w:val="clear" w:color="auto" w:fill="auto"/>
+          </w:tcPr>
+          <w:p>
+            <w:pPr>
+              <w:widowControl w:val="0"/>
+              <w:spacing w:after="0"/>
+              <w:ind w:firstLine="0"/>
+              <w:rPr>
+                <w:bCs/>
+              </w:rPr>
+            </w:pPr>
+          </w:p>
+        </w:tc>
+      </w:tr>
+    </w:tbl>
+    <w:p/>
     <w:p>
       <w:pPr>
         <w:pStyle w:val="Heading3"/>
@@ -18208,27 +20761,14 @@
       <w:r>
         <w:t xml:space="preserve">Gambar 3. </w:t>
       </w:r>
-      <w:r>
-        <w:fldChar w:fldCharType="begin"/>
-      </w:r>
-      <w:r>
-        <w:instrText xml:space="preserve"> SEQ Gambar_3. \* ARABIC </w:instrText>
-      </w:r>
-      <w:r>
-        <w:fldChar w:fldCharType="separate"/>
-      </w:r>
-      <w:r>
-        <w:rPr>
-          <w:noProof/>
-        </w:rPr>
-        <w:t>10</w:t>
-      </w:r>
-      <w:r>
-        <w:rPr>
-          <w:noProof/>
-        </w:rPr>
-        <w:fldChar w:fldCharType="end"/>
-      </w:r>
+      <w:fldSimple w:instr=" SEQ Gambar_3. \* ARABIC ">
+        <w:r>
+          <w:rPr>
+            <w:noProof/>
+          </w:rPr>
+          <w:t>10</w:t>
+        </w:r>
+      </w:fldSimple>
       <w:r>
         <w:t xml:space="preserve"> </w:t>
       </w:r>
@@ -20680,27 +23220,14 @@
       <w:r>
         <w:t xml:space="preserve"> 3. </w:t>
       </w:r>
-      <w:r>
-        <w:fldChar w:fldCharType="begin"/>
-      </w:r>
-      <w:r>
-        <w:instrText xml:space="preserve"> SEQ Tabel_3. \* ARABIC </w:instrText>
-      </w:r>
-      <w:r>
-        <w:fldChar w:fldCharType="separate"/>
-      </w:r>
-      <w:r>
-        <w:rPr>
-          <w:noProof/>
-        </w:rPr>
-        <w:t>5</w:t>
-      </w:r>
-      <w:r>
-        <w:rPr>
-          <w:noProof/>
-        </w:rPr>
-        <w:fldChar w:fldCharType="end"/>
-      </w:r>
+      <w:fldSimple w:instr=" SEQ Tabel_3. \* ARABIC ">
+        <w:r>
+          <w:rPr>
+            <w:noProof/>
+          </w:rPr>
+          <w:t>7</w:t>
+        </w:r>
+      </w:fldSimple>
       <w:r>
         <w:rPr>
           <w:noProof/>
@@ -22025,27 +24552,14 @@
       <w:r>
         <w:t xml:space="preserve"> 3. </w:t>
       </w:r>
-      <w:r>
-        <w:fldChar w:fldCharType="begin"/>
-      </w:r>
-      <w:r>
-        <w:instrText xml:space="preserve"> SEQ Tabel_3. \* ARABIC </w:instrText>
-      </w:r>
-      <w:r>
-        <w:fldChar w:fldCharType="separate"/>
-      </w:r>
-      <w:r>
-        <w:rPr>
-          <w:noProof/>
-        </w:rPr>
-        <w:t>6</w:t>
-      </w:r>
-      <w:r>
-        <w:rPr>
-          <w:noProof/>
-        </w:rPr>
-        <w:fldChar w:fldCharType="end"/>
-      </w:r>
+      <w:fldSimple w:instr=" SEQ Tabel_3. \* ARABIC ">
+        <w:r>
+          <w:rPr>
+            <w:noProof/>
+          </w:rPr>
+          <w:t>8</w:t>
+        </w:r>
+      </w:fldSimple>
       <w:r>
         <w:rPr>
           <w:noProof/>
@@ -23049,27 +25563,14 @@
       <w:r>
         <w:t xml:space="preserve"> 3. </w:t>
       </w:r>
-      <w:r>
-        <w:fldChar w:fldCharType="begin"/>
-      </w:r>
-      <w:r>
-        <w:instrText xml:space="preserve"> SEQ Tabel_3. \* ARABIC </w:instrText>
-      </w:r>
-      <w:r>
-        <w:fldChar w:fldCharType="separate"/>
-      </w:r>
-      <w:r>
-        <w:rPr>
-          <w:noProof/>
-        </w:rPr>
-        <w:t>7</w:t>
-      </w:r>
-      <w:r>
-        <w:rPr>
-          <w:noProof/>
-        </w:rPr>
-        <w:fldChar w:fldCharType="end"/>
-      </w:r>
+      <w:fldSimple w:instr=" SEQ Tabel_3. \* ARABIC ">
+        <w:r>
+          <w:rPr>
+            <w:noProof/>
+          </w:rPr>
+          <w:t>9</w:t>
+        </w:r>
+      </w:fldSimple>
       <w:r>
         <w:rPr>
           <w:noProof/>
@@ -23803,27 +26304,14 @@
       <w:r>
         <w:t xml:space="preserve"> 3. </w:t>
       </w:r>
-      <w:r>
-        <w:fldChar w:fldCharType="begin"/>
-      </w:r>
-      <w:r>
-        <w:instrText xml:space="preserve"> SEQ Tabel_3. \* ARABIC </w:instrText>
-      </w:r>
-      <w:r>
-        <w:fldChar w:fldCharType="separate"/>
-      </w:r>
-      <w:r>
-        <w:rPr>
-          <w:noProof/>
-        </w:rPr>
-        <w:t>8</w:t>
-      </w:r>
-      <w:r>
-        <w:rPr>
-          <w:noProof/>
-        </w:rPr>
-        <w:fldChar w:fldCharType="end"/>
-      </w:r>
+      <w:fldSimple w:instr=" SEQ Tabel_3. \* ARABIC ">
+        <w:r>
+          <w:rPr>
+            <w:noProof/>
+          </w:rPr>
+          <w:t>10</w:t>
+        </w:r>
+      </w:fldSimple>
       <w:r>
         <w:rPr>
           <w:noProof/>
@@ -26156,27 +28644,14 @@
       <w:r>
         <w:t xml:space="preserve"> 3. </w:t>
       </w:r>
-      <w:r>
-        <w:fldChar w:fldCharType="begin"/>
-      </w:r>
-      <w:r>
-        <w:instrText xml:space="preserve"> SEQ Tabel_3. \* ARABIC </w:instrText>
-      </w:r>
-      <w:r>
-        <w:fldChar w:fldCharType="separate"/>
-      </w:r>
-      <w:r>
-        <w:rPr>
-          <w:noProof/>
-        </w:rPr>
-        <w:t>9</w:t>
-      </w:r>
-      <w:r>
-        <w:rPr>
-          <w:noProof/>
-        </w:rPr>
-        <w:fldChar w:fldCharType="end"/>
-      </w:r>
+      <w:fldSimple w:instr=" SEQ Tabel_3. \* ARABIC ">
+        <w:r>
+          <w:rPr>
+            <w:noProof/>
+          </w:rPr>
+          <w:t>11</w:t>
+        </w:r>
+      </w:fldSimple>
       <w:r>
         <w:rPr>
           <w:noProof/>
@@ -29571,7 +32046,7 @@
 </file>
 
 <file path=customXml/itemProps1.xml><?xml version="1.0" encoding="utf-8"?>
-<ds:datastoreItem xmlns:ds="http://schemas.openxmlformats.org/officeDocument/2006/customXml" ds:itemID="{3AD3BD05-0C2B-44E6-9477-2608E2E914A9}">
+<ds:datastoreItem xmlns:ds="http://schemas.openxmlformats.org/officeDocument/2006/customXml" ds:itemID="{717E2AEC-FE55-4B51-88F9-138E1E0EE136}">
   <ds:schemaRefs>
     <ds:schemaRef ds:uri="http://schemas.openxmlformats.org/officeDocument/2006/bibliography"/>
   </ds:schemaRefs>

</xml_diff>

<commit_message>
cicilan use case scenario dan updated use case diagram
</commit_message>
<xml_diff>
--- a/Dokumen-Skripsi/Bab 3 - Incremental.docx
+++ b/Dokumen-Skripsi/Bab 3 - Incremental.docx
@@ -14097,10 +14097,7 @@
       </w:r>
       <w:proofErr w:type="spellEnd"/>
       <w:r>
-        <w:t xml:space="preserve"> 3. </w:t>
-      </w:r>
-      <w:r>
-        <w:t>2</w:t>
+        <w:t xml:space="preserve"> 3. 2</w:t>
       </w:r>
       <w:r>
         <w:rPr>
@@ -15632,10 +15629,7 @@
       </w:r>
       <w:proofErr w:type="spellEnd"/>
       <w:r>
-        <w:t xml:space="preserve"> 3.</w:t>
-      </w:r>
-      <w:r>
-        <w:t>3</w:t>
+        <w:t xml:space="preserve"> 3.3</w:t>
       </w:r>
       <w:r>
         <w:rPr>
@@ -15669,17 +15663,7 @@
           <w:iCs/>
           <w:noProof/>
         </w:rPr>
-        <w:t>Logout</w:t>
-      </w:r>
-      <w:r>
-        <w:rPr>
-          <w:b w:val="0"/>
-          <w:bCs w:val="0"/>
-          <w:i/>
-          <w:iCs/>
-          <w:noProof/>
-        </w:rPr>
-        <w:t xml:space="preserve"> </w:t>
+        <w:t xml:space="preserve">Logout </w:t>
       </w:r>
       <w:r>
         <w:rPr>
@@ -21476,10 +21460,7 @@
       </w:r>
       <w:proofErr w:type="spellEnd"/>
       <w:r>
-        <w:t xml:space="preserve"> 3. </w:t>
-      </w:r>
-      <w:r>
-        <w:t>6</w:t>
+        <w:t xml:space="preserve"> 3. 6</w:t>
       </w:r>
       <w:r>
         <w:rPr>
@@ -21511,15 +21492,7 @@
           <w:bCs w:val="0"/>
           <w:noProof/>
         </w:rPr>
-        <w:t>Mengubah Data pada Akun Profil</w:t>
-      </w:r>
-      <w:r>
-        <w:rPr>
-          <w:b w:val="0"/>
-          <w:bCs w:val="0"/>
-          <w:noProof/>
-        </w:rPr>
-        <w:t xml:space="preserve">  (Lanjutan-1)</w:t>
+        <w:t>Mengubah Data pada Akun Profil  (Lanjutan-1)</w:t>
       </w:r>
     </w:p>
     <w:tbl>
@@ -24120,10 +24093,7 @@
       </w:r>
       <w:proofErr w:type="spellEnd"/>
       <w:r>
-        <w:t xml:space="preserve"> 3. </w:t>
-      </w:r>
-      <w:r>
-        <w:t>7</w:t>
+        <w:t xml:space="preserve"> 3. 7</w:t>
       </w:r>
       <w:r>
         <w:rPr>
@@ -24863,10 +24833,7 @@
       </w:r>
       <w:proofErr w:type="spellEnd"/>
       <w:r>
-        <w:t xml:space="preserve"> </w:t>
-      </w:r>
-      <w:r>
-        <w:t xml:space="preserve">yang </w:t>
+        <w:t xml:space="preserve"> yang </w:t>
       </w:r>
       <w:proofErr w:type="spellStart"/>
       <w:r>
@@ -24906,10 +24873,7 @@
       </w:r>
       <w:proofErr w:type="spellEnd"/>
       <w:r>
-        <w:t xml:space="preserve"> detail</w:t>
-      </w:r>
-      <w:r>
-        <w:t xml:space="preserve"> </w:t>
+        <w:t xml:space="preserve"> detail </w:t>
       </w:r>
       <w:proofErr w:type="spellStart"/>
       <w:r>
@@ -25021,13 +24985,7 @@
       </w:r>
       <w:proofErr w:type="spellEnd"/>
       <w:r>
-        <w:t xml:space="preserve"> 3.</w:t>
-      </w:r>
-      <w:r>
-        <w:t>8</w:t>
-      </w:r>
-      <w:r>
-        <w:t xml:space="preserve"> </w:t>
+        <w:t xml:space="preserve"> 3.8 </w:t>
       </w:r>
       <w:proofErr w:type="spellStart"/>
       <w:r>
@@ -25245,10 +25203,7 @@
             </w:pPr>
             <w:proofErr w:type="spellStart"/>
             <w:r>
-              <w:t>UC_</w:t>
-            </w:r>
-            <w:r>
-              <w:t>ubah_kelas_kursus</w:t>
+              <w:t>UC_ubah_kelas_kursus</w:t>
             </w:r>
             <w:proofErr w:type="spellEnd"/>
           </w:p>
@@ -25500,10 +25455,7 @@
             </w:r>
             <w:proofErr w:type="spellEnd"/>
             <w:r>
-              <w:t xml:space="preserve"> detail</w:t>
-            </w:r>
-            <w:r>
-              <w:t xml:space="preserve"> </w:t>
+              <w:t xml:space="preserve"> detail </w:t>
             </w:r>
             <w:proofErr w:type="spellStart"/>
             <w:r>
@@ -25645,10 +25597,7 @@
       </w:r>
       <w:proofErr w:type="spellEnd"/>
       <w:r>
-        <w:t xml:space="preserve"> 3. </w:t>
-      </w:r>
-      <w:r>
-        <w:t>8</w:t>
+        <w:t xml:space="preserve"> 3. 8</w:t>
       </w:r>
       <w:r>
         <w:rPr>
@@ -27300,7 +27249,23 @@
           <w:bCs w:val="0"/>
           <w:noProof/>
         </w:rPr>
-        <w:t xml:space="preserve"> untuk Mengubah Detail Kelas Kursus</w:t>
+        <w:t xml:space="preserve"> untuk </w:t>
+      </w:r>
+      <w:r>
+        <w:rPr>
+          <w:b w:val="0"/>
+          <w:bCs w:val="0"/>
+          <w:noProof/>
+        </w:rPr>
+        <w:t>Menghapus atau Menonaktifkan</w:t>
+      </w:r>
+      <w:r>
+        <w:rPr>
+          <w:b w:val="0"/>
+          <w:bCs w:val="0"/>
+          <w:noProof/>
+        </w:rPr>
+        <w:t xml:space="preserve"> Kelas Kursus</w:t>
       </w:r>
     </w:p>
     <w:tbl>
@@ -27394,13 +27359,7 @@
             </w:pPr>
             <w:proofErr w:type="spellStart"/>
             <w:r>
-              <w:t>UC_</w:t>
-            </w:r>
-            <w:r>
-              <w:t>hapus</w:t>
-            </w:r>
-            <w:r>
-              <w:t>_kelas_kursus</w:t>
+              <w:t>UC_hapus_kelas_kursus</w:t>
             </w:r>
             <w:proofErr w:type="spellEnd"/>
           </w:p>
@@ -28531,7 +28490,69 @@
         </w:tc>
       </w:tr>
     </w:tbl>
-    <w:p/>
+    <w:p>
+      <w:pPr>
+        <w:pStyle w:val="Caption"/>
+        <w:spacing w:after="160" w:line="276" w:lineRule="auto"/>
+      </w:pPr>
+      <w:proofErr w:type="spellStart"/>
+      <w:r>
+        <w:lastRenderedPageBreak/>
+        <w:t>Tabel</w:t>
+      </w:r>
+      <w:proofErr w:type="spellEnd"/>
+      <w:r>
+        <w:t xml:space="preserve"> 3. 9</w:t>
+      </w:r>
+      <w:r>
+        <w:rPr>
+          <w:noProof/>
+        </w:rPr>
+        <w:t xml:space="preserve"> </w:t>
+      </w:r>
+      <w:r>
+        <w:rPr>
+          <w:b w:val="0"/>
+          <w:bCs w:val="0"/>
+          <w:i/>
+          <w:iCs/>
+          <w:noProof/>
+        </w:rPr>
+        <w:t>Use Case Scenario</w:t>
+      </w:r>
+      <w:r>
+        <w:rPr>
+          <w:b w:val="0"/>
+          <w:bCs w:val="0"/>
+          <w:noProof/>
+        </w:rPr>
+        <w:t xml:space="preserve"> untuk </w:t>
+      </w:r>
+      <w:r>
+        <w:rPr>
+          <w:b w:val="0"/>
+          <w:bCs w:val="0"/>
+          <w:noProof/>
+        </w:rPr>
+        <w:t>Menghapus atau Menonaktifkan</w:t>
+      </w:r>
+      <w:r>
+        <w:rPr>
+          <w:b w:val="0"/>
+          <w:bCs w:val="0"/>
+          <w:noProof/>
+        </w:rPr>
+        <w:t xml:space="preserve"> Kelas Kursus</w:t>
+      </w:r>
+      <w:r>
+        <w:rPr>
+          <w:b w:val="0"/>
+          <w:bCs w:val="0"/>
+          <w:noProof/>
+        </w:rPr>
+        <w:t xml:space="preserve"> (Lanjutan-1)</w:t>
+      </w:r>
+    </w:p>
     <w:tbl>
       <w:tblPr>
         <w:tblStyle w:val="a6"/>
@@ -29147,14 +29168,3004 @@
             </w:r>
             <w:proofErr w:type="spellEnd"/>
             <w:r>
-              <w:t xml:space="preserve"> Aktor</w:t>
-            </w:r>
-            <w:bookmarkStart w:id="3" w:name="_GoBack"/>
-            <w:bookmarkEnd w:id="3"/>
+              <w:t xml:space="preserve"> </w:t>
+            </w:r>
+            <w:proofErr w:type="spellStart"/>
+            <w:r>
+              <w:t>Aktor</w:t>
+            </w:r>
+            <w:proofErr w:type="spellEnd"/>
           </w:p>
         </w:tc>
       </w:tr>
     </w:tbl>
+    <w:p>
+      <w:pPr>
+        <w:pStyle w:val="Heading4"/>
+      </w:pPr>
+      <w:r>
+        <w:t xml:space="preserve">Proses </w:t>
+      </w:r>
+      <w:proofErr w:type="spellStart"/>
+      <w:r>
+        <w:t>Menambah</w:t>
+      </w:r>
+      <w:proofErr w:type="spellEnd"/>
+      <w:r>
+        <w:t xml:space="preserve"> </w:t>
+      </w:r>
+      <w:proofErr w:type="spellStart"/>
+      <w:r>
+        <w:t>Instruktur</w:t>
+      </w:r>
+      <w:proofErr w:type="spellEnd"/>
+      <w:r>
+        <w:t xml:space="preserve"> </w:t>
+      </w:r>
+      <w:proofErr w:type="spellStart"/>
+      <w:r>
+        <w:t>Kursus</w:t>
+      </w:r>
+      <w:proofErr w:type="spellEnd"/>
+    </w:p>
+    <w:p>
+      <w:proofErr w:type="spellStart"/>
+      <w:r>
+        <w:t>Pemilik</w:t>
+      </w:r>
+      <w:proofErr w:type="spellEnd"/>
+      <w:r>
+        <w:t xml:space="preserve"> / Admin </w:t>
+      </w:r>
+      <w:proofErr w:type="spellStart"/>
+      <w:r>
+        <w:t>Kursus</w:t>
+      </w:r>
+      <w:proofErr w:type="spellEnd"/>
+      <w:r>
+        <w:t xml:space="preserve"> </w:t>
+      </w:r>
+      <w:proofErr w:type="spellStart"/>
+      <w:r>
+        <w:t>dapat</w:t>
+      </w:r>
+      <w:proofErr w:type="spellEnd"/>
+      <w:r>
+        <w:t xml:space="preserve"> </w:t>
+      </w:r>
+      <w:proofErr w:type="spellStart"/>
+      <w:r>
+        <w:t>melakukan</w:t>
+      </w:r>
+      <w:proofErr w:type="spellEnd"/>
+      <w:r>
+        <w:t xml:space="preserve"> </w:t>
+      </w:r>
+      <w:proofErr w:type="spellStart"/>
+      <w:r>
+        <w:t>penambahan</w:t>
+      </w:r>
+      <w:proofErr w:type="spellEnd"/>
+      <w:r>
+        <w:t xml:space="preserve"> </w:t>
+      </w:r>
+      <w:proofErr w:type="spellStart"/>
+      <w:r>
+        <w:t>personil</w:t>
+      </w:r>
+      <w:proofErr w:type="spellEnd"/>
+      <w:r>
+        <w:t xml:space="preserve"> </w:t>
+      </w:r>
+      <w:proofErr w:type="spellStart"/>
+      <w:r>
+        <w:t>Instruktur</w:t>
+      </w:r>
+      <w:proofErr w:type="spellEnd"/>
+      <w:r>
+        <w:t xml:space="preserve">. </w:t>
+      </w:r>
+      <w:proofErr w:type="spellStart"/>
+      <w:r>
+        <w:t>Penambahan</w:t>
+      </w:r>
+      <w:proofErr w:type="spellEnd"/>
+      <w:r>
+        <w:t xml:space="preserve"> </w:t>
+      </w:r>
+      <w:proofErr w:type="spellStart"/>
+      <w:r>
+        <w:t>Instruktur</w:t>
+      </w:r>
+      <w:proofErr w:type="spellEnd"/>
+      <w:r>
+        <w:t xml:space="preserve"> </w:t>
+      </w:r>
+      <w:proofErr w:type="spellStart"/>
+      <w:r>
+        <w:t>dapat</w:t>
+      </w:r>
+      <w:proofErr w:type="spellEnd"/>
+      <w:r>
+        <w:t xml:space="preserve"> </w:t>
+      </w:r>
+      <w:proofErr w:type="spellStart"/>
+      <w:r>
+        <w:t>dilakukan</w:t>
+      </w:r>
+      <w:proofErr w:type="spellEnd"/>
+      <w:r>
+        <w:t xml:space="preserve"> </w:t>
+      </w:r>
+      <w:proofErr w:type="spellStart"/>
+      <w:r>
+        <w:t>selama</w:t>
+      </w:r>
+      <w:proofErr w:type="spellEnd"/>
+      <w:r>
+        <w:t xml:space="preserve"> </w:t>
+      </w:r>
+      <w:proofErr w:type="spellStart"/>
+      <w:r>
+        <w:t>instruktur</w:t>
+      </w:r>
+      <w:proofErr w:type="spellEnd"/>
+      <w:r>
+        <w:t xml:space="preserve"> </w:t>
+      </w:r>
+      <w:proofErr w:type="spellStart"/>
+      <w:r>
+        <w:t>terkait</w:t>
+      </w:r>
+      <w:proofErr w:type="spellEnd"/>
+      <w:r>
+        <w:t xml:space="preserve"> </w:t>
+      </w:r>
+      <w:proofErr w:type="spellStart"/>
+      <w:r>
+        <w:t>sudah</w:t>
+      </w:r>
+      <w:proofErr w:type="spellEnd"/>
+      <w:r>
+        <w:t xml:space="preserve"> </w:t>
+      </w:r>
+      <w:proofErr w:type="spellStart"/>
+      <w:r>
+        <w:t>mempunyai</w:t>
+      </w:r>
+      <w:proofErr w:type="spellEnd"/>
+      <w:r>
+        <w:t xml:space="preserve"> </w:t>
+      </w:r>
+      <w:proofErr w:type="spellStart"/>
+      <w:r>
+        <w:t>sertifikat</w:t>
+      </w:r>
+      <w:proofErr w:type="spellEnd"/>
+      <w:r>
+        <w:t xml:space="preserve"> </w:t>
+      </w:r>
+      <w:proofErr w:type="spellStart"/>
+      <w:r>
+        <w:t>Instruktur</w:t>
+      </w:r>
+      <w:proofErr w:type="spellEnd"/>
+      <w:r>
+        <w:t xml:space="preserve">. </w:t>
+      </w:r>
+      <w:proofErr w:type="spellStart"/>
+      <w:r>
+        <w:t>Untuk</w:t>
+      </w:r>
+      <w:proofErr w:type="spellEnd"/>
+      <w:r>
+        <w:t xml:space="preserve"> detail </w:t>
+      </w:r>
+      <w:proofErr w:type="spellStart"/>
+      <w:r>
+        <w:t>alur</w:t>
+      </w:r>
+      <w:proofErr w:type="spellEnd"/>
+      <w:r>
+        <w:t xml:space="preserve"> </w:t>
+      </w:r>
+      <w:proofErr w:type="spellStart"/>
+      <w:r>
+        <w:t>menambah</w:t>
+      </w:r>
+      <w:proofErr w:type="spellEnd"/>
+      <w:r>
+        <w:t xml:space="preserve"> </w:t>
+      </w:r>
+      <w:proofErr w:type="spellStart"/>
+      <w:r>
+        <w:t>instruktur</w:t>
+      </w:r>
+      <w:proofErr w:type="spellEnd"/>
+      <w:r>
+        <w:t xml:space="preserve"> </w:t>
+      </w:r>
+      <w:proofErr w:type="spellStart"/>
+      <w:r>
+        <w:t>kursus</w:t>
+      </w:r>
+      <w:proofErr w:type="spellEnd"/>
+      <w:r>
+        <w:t xml:space="preserve"> </w:t>
+      </w:r>
+      <w:proofErr w:type="spellStart"/>
+      <w:r>
+        <w:t>akan</w:t>
+      </w:r>
+      <w:proofErr w:type="spellEnd"/>
+      <w:r>
+        <w:t xml:space="preserve"> </w:t>
+      </w:r>
+      <w:proofErr w:type="spellStart"/>
+      <w:r>
+        <w:t>dijelaskan</w:t>
+      </w:r>
+      <w:proofErr w:type="spellEnd"/>
+      <w:r>
+        <w:t xml:space="preserve"> </w:t>
+      </w:r>
+      <w:proofErr w:type="spellStart"/>
+      <w:r>
+        <w:t>melalui</w:t>
+      </w:r>
+      <w:proofErr w:type="spellEnd"/>
+      <w:r>
+        <w:t xml:space="preserve"> </w:t>
+      </w:r>
+      <w:proofErr w:type="spellStart"/>
+      <w:r>
+        <w:t>tabel</w:t>
+      </w:r>
+      <w:proofErr w:type="spellEnd"/>
+      <w:r>
+        <w:t xml:space="preserve"> 3.10 </w:t>
+      </w:r>
+      <w:proofErr w:type="spellStart"/>
+      <w:r>
+        <w:t>dibawah</w:t>
+      </w:r>
+      <w:proofErr w:type="spellEnd"/>
+      <w:r>
+        <w:t xml:space="preserve"> </w:t>
+      </w:r>
+      <w:proofErr w:type="spellStart"/>
+      <w:r>
+        <w:t>ini</w:t>
+      </w:r>
+      <w:proofErr w:type="spellEnd"/>
+      <w:r>
+        <w:t>.</w:t>
+      </w:r>
+    </w:p>
+    <w:p>
+      <w:pPr>
+        <w:pStyle w:val="Caption"/>
+        <w:spacing w:after="160" w:line="276" w:lineRule="auto"/>
+      </w:pPr>
+      <w:proofErr w:type="spellStart"/>
+      <w:r>
+        <w:t>Tabel</w:t>
+      </w:r>
+      <w:proofErr w:type="spellEnd"/>
+      <w:r>
+        <w:t xml:space="preserve"> 3. </w:t>
+      </w:r>
+      <w:fldSimple w:instr=" SEQ Tabel_3. \* ARABIC ">
+        <w:r>
+          <w:rPr>
+            <w:noProof/>
+          </w:rPr>
+          <w:t>10</w:t>
+        </w:r>
+      </w:fldSimple>
+      <w:r>
+        <w:rPr>
+          <w:noProof/>
+        </w:rPr>
+        <w:t xml:space="preserve"> </w:t>
+      </w:r>
+      <w:r>
+        <w:rPr>
+          <w:b w:val="0"/>
+          <w:bCs w:val="0"/>
+          <w:i/>
+          <w:iCs/>
+          <w:noProof/>
+        </w:rPr>
+        <w:t>Use Case Scenario</w:t>
+      </w:r>
+      <w:r>
+        <w:rPr>
+          <w:b w:val="0"/>
+          <w:bCs w:val="0"/>
+          <w:noProof/>
+        </w:rPr>
+        <w:t xml:space="preserve"> untuk Menambah Instruktur Kursus</w:t>
+      </w:r>
+    </w:p>
+    <w:tbl>
+      <w:tblPr>
+        <w:tblW w:w="7935" w:type="dxa"/>
+        <w:jc w:val="center"/>
+        <w:tblBorders>
+          <w:top w:val="single" w:sz="8" w:space="0" w:color="000000"/>
+          <w:left w:val="single" w:sz="8" w:space="0" w:color="000000"/>
+          <w:bottom w:val="single" w:sz="8" w:space="0" w:color="000000"/>
+          <w:right w:val="single" w:sz="8" w:space="0" w:color="000000"/>
+          <w:insideH w:val="single" w:sz="8" w:space="0" w:color="000000"/>
+          <w:insideV w:val="single" w:sz="8" w:space="0" w:color="000000"/>
+        </w:tblBorders>
+        <w:tblLayout w:type="fixed"/>
+        <w:tblLook w:val="0600" w:firstRow="0" w:lastRow="0" w:firstColumn="0" w:lastColumn="0" w:noHBand="1" w:noVBand="1"/>
+      </w:tblPr>
+      <w:tblGrid>
+        <w:gridCol w:w="1923"/>
+        <w:gridCol w:w="6012"/>
+      </w:tblGrid>
+      <w:tr>
+        <w:trPr>
+          <w:trHeight w:val="440"/>
+          <w:jc w:val="center"/>
+        </w:trPr>
+        <w:tc>
+          <w:tcPr>
+            <w:tcW w:w="1923" w:type="dxa"/>
+            <w:tcBorders>
+              <w:top w:val="single" w:sz="8" w:space="0" w:color="000000"/>
+              <w:left w:val="single" w:sz="8" w:space="0" w:color="000000"/>
+              <w:bottom w:val="single" w:sz="8" w:space="0" w:color="000000"/>
+              <w:right w:val="single" w:sz="8" w:space="0" w:color="000000"/>
+            </w:tcBorders>
+            <w:tcMar>
+              <w:top w:w="100" w:type="dxa"/>
+              <w:left w:w="100" w:type="dxa"/>
+              <w:bottom w:w="100" w:type="dxa"/>
+              <w:right w:w="100" w:type="dxa"/>
+            </w:tcMar>
+            <w:hideMark/>
+          </w:tcPr>
+          <w:p>
+            <w:pPr>
+              <w:widowControl w:val="0"/>
+              <w:spacing w:after="0"/>
+              <w:ind w:firstLine="0"/>
+              <w:jc w:val="left"/>
+              <w:rPr>
+                <w:b/>
+              </w:rPr>
+            </w:pPr>
+            <w:proofErr w:type="spellStart"/>
+            <w:r>
+              <w:rPr>
+                <w:b/>
+              </w:rPr>
+              <w:t>Kode</w:t>
+            </w:r>
+            <w:proofErr w:type="spellEnd"/>
+            <w:r>
+              <w:rPr>
+                <w:b/>
+              </w:rPr>
+              <w:t xml:space="preserve"> </w:t>
+            </w:r>
+            <w:r>
+              <w:rPr>
+                <w:b/>
+                <w:i/>
+                <w:iCs/>
+              </w:rPr>
+              <w:t>Use Case</w:t>
+            </w:r>
+          </w:p>
+        </w:tc>
+        <w:tc>
+          <w:tcPr>
+            <w:tcW w:w="6012" w:type="dxa"/>
+            <w:tcBorders>
+              <w:top w:val="single" w:sz="8" w:space="0" w:color="000000"/>
+              <w:left w:val="single" w:sz="8" w:space="0" w:color="000000"/>
+              <w:bottom w:val="single" w:sz="8" w:space="0" w:color="000000"/>
+              <w:right w:val="single" w:sz="8" w:space="0" w:color="000000"/>
+            </w:tcBorders>
+            <w:tcMar>
+              <w:top w:w="100" w:type="dxa"/>
+              <w:left w:w="100" w:type="dxa"/>
+              <w:bottom w:w="100" w:type="dxa"/>
+              <w:right w:w="100" w:type="dxa"/>
+            </w:tcMar>
+            <w:hideMark/>
+          </w:tcPr>
+          <w:p>
+            <w:pPr>
+              <w:widowControl w:val="0"/>
+              <w:spacing w:after="0"/>
+              <w:ind w:firstLine="0"/>
+            </w:pPr>
+            <w:proofErr w:type="spellStart"/>
+            <w:r>
+              <w:t>UC_tambah_</w:t>
+            </w:r>
+            <w:r>
+              <w:t>instruktur_kursus</w:t>
+            </w:r>
+            <w:proofErr w:type="spellEnd"/>
+          </w:p>
+        </w:tc>
+      </w:tr>
+      <w:tr>
+        <w:trPr>
+          <w:trHeight w:val="440"/>
+          <w:jc w:val="center"/>
+        </w:trPr>
+        <w:tc>
+          <w:tcPr>
+            <w:tcW w:w="1923" w:type="dxa"/>
+            <w:tcBorders>
+              <w:top w:val="single" w:sz="8" w:space="0" w:color="000000"/>
+              <w:left w:val="single" w:sz="8" w:space="0" w:color="000000"/>
+              <w:bottom w:val="single" w:sz="8" w:space="0" w:color="000000"/>
+              <w:right w:val="single" w:sz="8" w:space="0" w:color="000000"/>
+            </w:tcBorders>
+            <w:tcMar>
+              <w:top w:w="100" w:type="dxa"/>
+              <w:left w:w="100" w:type="dxa"/>
+              <w:bottom w:w="100" w:type="dxa"/>
+              <w:right w:w="100" w:type="dxa"/>
+            </w:tcMar>
+            <w:hideMark/>
+          </w:tcPr>
+          <w:p>
+            <w:pPr>
+              <w:widowControl w:val="0"/>
+              <w:spacing w:after="0"/>
+              <w:ind w:firstLine="0"/>
+              <w:jc w:val="left"/>
+              <w:rPr>
+                <w:b/>
+              </w:rPr>
+            </w:pPr>
+            <w:r>
+              <w:rPr>
+                <w:b/>
+              </w:rPr>
+              <w:t xml:space="preserve">Nama </w:t>
+            </w:r>
+            <w:r>
+              <w:rPr>
+                <w:b/>
+                <w:i/>
+                <w:iCs/>
+              </w:rPr>
+              <w:t>Use Case</w:t>
+            </w:r>
+          </w:p>
+        </w:tc>
+        <w:tc>
+          <w:tcPr>
+            <w:tcW w:w="6012" w:type="dxa"/>
+            <w:tcBorders>
+              <w:top w:val="single" w:sz="8" w:space="0" w:color="000000"/>
+              <w:left w:val="single" w:sz="8" w:space="0" w:color="000000"/>
+              <w:bottom w:val="single" w:sz="8" w:space="0" w:color="000000"/>
+              <w:right w:val="single" w:sz="8" w:space="0" w:color="000000"/>
+            </w:tcBorders>
+            <w:tcMar>
+              <w:top w:w="100" w:type="dxa"/>
+              <w:left w:w="100" w:type="dxa"/>
+              <w:bottom w:w="100" w:type="dxa"/>
+              <w:right w:w="100" w:type="dxa"/>
+            </w:tcMar>
+            <w:hideMark/>
+          </w:tcPr>
+          <w:p>
+            <w:pPr>
+              <w:widowControl w:val="0"/>
+              <w:spacing w:after="0"/>
+              <w:ind w:firstLine="0"/>
+            </w:pPr>
+            <w:proofErr w:type="spellStart"/>
+            <w:r>
+              <w:t>Menambah</w:t>
+            </w:r>
+            <w:proofErr w:type="spellEnd"/>
+            <w:r>
+              <w:t xml:space="preserve"> </w:t>
+            </w:r>
+            <w:proofErr w:type="spellStart"/>
+            <w:r>
+              <w:t>personil</w:t>
+            </w:r>
+            <w:proofErr w:type="spellEnd"/>
+            <w:r>
+              <w:t xml:space="preserve"> </w:t>
+            </w:r>
+            <w:proofErr w:type="spellStart"/>
+            <w:r>
+              <w:t>instruktur</w:t>
+            </w:r>
+            <w:proofErr w:type="spellEnd"/>
+            <w:r>
+              <w:t xml:space="preserve"> </w:t>
+            </w:r>
+            <w:proofErr w:type="spellStart"/>
+            <w:r>
+              <w:t>kursus</w:t>
+            </w:r>
+            <w:proofErr w:type="spellEnd"/>
+          </w:p>
+        </w:tc>
+      </w:tr>
+      <w:tr>
+        <w:trPr>
+          <w:trHeight w:val="440"/>
+          <w:jc w:val="center"/>
+        </w:trPr>
+        <w:tc>
+          <w:tcPr>
+            <w:tcW w:w="1923" w:type="dxa"/>
+            <w:tcBorders>
+              <w:top w:val="single" w:sz="8" w:space="0" w:color="000000"/>
+              <w:left w:val="single" w:sz="8" w:space="0" w:color="000000"/>
+              <w:bottom w:val="single" w:sz="8" w:space="0" w:color="000000"/>
+              <w:right w:val="single" w:sz="8" w:space="0" w:color="000000"/>
+            </w:tcBorders>
+            <w:tcMar>
+              <w:top w:w="100" w:type="dxa"/>
+              <w:left w:w="100" w:type="dxa"/>
+              <w:bottom w:w="100" w:type="dxa"/>
+              <w:right w:w="100" w:type="dxa"/>
+            </w:tcMar>
+            <w:hideMark/>
+          </w:tcPr>
+          <w:p>
+            <w:pPr>
+              <w:widowControl w:val="0"/>
+              <w:spacing w:after="0"/>
+              <w:ind w:firstLine="0"/>
+              <w:jc w:val="left"/>
+              <w:rPr>
+                <w:b/>
+              </w:rPr>
+            </w:pPr>
+            <w:proofErr w:type="spellStart"/>
+            <w:r>
+              <w:rPr>
+                <w:b/>
+              </w:rPr>
+              <w:t>Aktor</w:t>
+            </w:r>
+            <w:proofErr w:type="spellEnd"/>
+          </w:p>
+        </w:tc>
+        <w:tc>
+          <w:tcPr>
+            <w:tcW w:w="6012" w:type="dxa"/>
+            <w:tcBorders>
+              <w:top w:val="single" w:sz="8" w:space="0" w:color="000000"/>
+              <w:left w:val="single" w:sz="8" w:space="0" w:color="000000"/>
+              <w:bottom w:val="single" w:sz="8" w:space="0" w:color="000000"/>
+              <w:right w:val="single" w:sz="8" w:space="0" w:color="000000"/>
+            </w:tcBorders>
+            <w:tcMar>
+              <w:top w:w="100" w:type="dxa"/>
+              <w:left w:w="100" w:type="dxa"/>
+              <w:bottom w:w="100" w:type="dxa"/>
+              <w:right w:w="100" w:type="dxa"/>
+            </w:tcMar>
+            <w:hideMark/>
+          </w:tcPr>
+          <w:p>
+            <w:pPr>
+              <w:widowControl w:val="0"/>
+              <w:spacing w:after="0"/>
+              <w:ind w:firstLine="0"/>
+            </w:pPr>
+            <w:proofErr w:type="spellStart"/>
+            <w:r>
+              <w:t>Pemilik</w:t>
+            </w:r>
+            <w:proofErr w:type="spellEnd"/>
+            <w:r>
+              <w:t xml:space="preserve"> / Admin </w:t>
+            </w:r>
+            <w:proofErr w:type="spellStart"/>
+            <w:r>
+              <w:t>Kursus</w:t>
+            </w:r>
+            <w:proofErr w:type="spellEnd"/>
+          </w:p>
+        </w:tc>
+      </w:tr>
+    </w:tbl>
+    <w:p>
+      <w:pPr>
+        <w:pStyle w:val="Caption"/>
+        <w:spacing w:after="160" w:line="276" w:lineRule="auto"/>
+      </w:pPr>
+      <w:proofErr w:type="spellStart"/>
+      <w:r>
+        <w:lastRenderedPageBreak/>
+        <w:t>Tabel</w:t>
+      </w:r>
+      <w:proofErr w:type="spellEnd"/>
+      <w:r>
+        <w:t xml:space="preserve"> 3. </w:t>
+      </w:r>
+      <w:r>
+        <w:t>10</w:t>
+      </w:r>
+      <w:r>
+        <w:rPr>
+          <w:noProof/>
+        </w:rPr>
+        <w:t xml:space="preserve"> </w:t>
+      </w:r>
+      <w:r>
+        <w:rPr>
+          <w:b w:val="0"/>
+          <w:bCs w:val="0"/>
+          <w:i/>
+          <w:iCs/>
+          <w:noProof/>
+        </w:rPr>
+        <w:t>Use Case Scenario</w:t>
+      </w:r>
+      <w:r>
+        <w:rPr>
+          <w:b w:val="0"/>
+          <w:bCs w:val="0"/>
+          <w:noProof/>
+        </w:rPr>
+        <w:t xml:space="preserve"> untuk Menambah Instruktur Kursus</w:t>
+      </w:r>
+      <w:r>
+        <w:rPr>
+          <w:b w:val="0"/>
+          <w:bCs w:val="0"/>
+          <w:noProof/>
+        </w:rPr>
+        <w:t xml:space="preserve"> (Lanjutan-1)</w:t>
+      </w:r>
+    </w:p>
+    <w:tbl>
+      <w:tblPr>
+        <w:tblW w:w="7935" w:type="dxa"/>
+        <w:jc w:val="center"/>
+        <w:tblBorders>
+          <w:top w:val="single" w:sz="8" w:space="0" w:color="000000"/>
+          <w:left w:val="single" w:sz="8" w:space="0" w:color="000000"/>
+          <w:bottom w:val="single" w:sz="8" w:space="0" w:color="000000"/>
+          <w:right w:val="single" w:sz="8" w:space="0" w:color="000000"/>
+          <w:insideH w:val="single" w:sz="8" w:space="0" w:color="000000"/>
+          <w:insideV w:val="single" w:sz="8" w:space="0" w:color="000000"/>
+        </w:tblBorders>
+        <w:tblLayout w:type="fixed"/>
+        <w:tblLook w:val="0600" w:firstRow="0" w:lastRow="0" w:firstColumn="0" w:lastColumn="0" w:noHBand="1" w:noVBand="1"/>
+      </w:tblPr>
+      <w:tblGrid>
+        <w:gridCol w:w="1923"/>
+        <w:gridCol w:w="3006"/>
+        <w:gridCol w:w="3006"/>
+      </w:tblGrid>
+      <w:tr>
+        <w:trPr>
+          <w:trHeight w:val="440"/>
+          <w:jc w:val="center"/>
+        </w:trPr>
+        <w:tc>
+          <w:tcPr>
+            <w:tcW w:w="1923" w:type="dxa"/>
+            <w:tcBorders>
+              <w:top w:val="single" w:sz="8" w:space="0" w:color="000000"/>
+              <w:left w:val="single" w:sz="8" w:space="0" w:color="000000"/>
+              <w:bottom w:val="single" w:sz="8" w:space="0" w:color="000000"/>
+              <w:right w:val="single" w:sz="8" w:space="0" w:color="000000"/>
+            </w:tcBorders>
+            <w:tcMar>
+              <w:top w:w="100" w:type="dxa"/>
+              <w:left w:w="100" w:type="dxa"/>
+              <w:bottom w:w="100" w:type="dxa"/>
+              <w:right w:w="100" w:type="dxa"/>
+            </w:tcMar>
+            <w:hideMark/>
+          </w:tcPr>
+          <w:p>
+            <w:pPr>
+              <w:widowControl w:val="0"/>
+              <w:spacing w:after="0"/>
+              <w:ind w:firstLine="0"/>
+              <w:jc w:val="left"/>
+              <w:rPr>
+                <w:b/>
+              </w:rPr>
+            </w:pPr>
+            <w:proofErr w:type="spellStart"/>
+            <w:r>
+              <w:rPr>
+                <w:b/>
+              </w:rPr>
+              <w:t>Deskripsi</w:t>
+            </w:r>
+            <w:proofErr w:type="spellEnd"/>
+          </w:p>
+        </w:tc>
+        <w:tc>
+          <w:tcPr>
+            <w:tcW w:w="6012" w:type="dxa"/>
+            <w:gridSpan w:val="2"/>
+            <w:tcBorders>
+              <w:top w:val="single" w:sz="8" w:space="0" w:color="000000"/>
+              <w:left w:val="single" w:sz="8" w:space="0" w:color="000000"/>
+              <w:bottom w:val="single" w:sz="8" w:space="0" w:color="000000"/>
+              <w:right w:val="single" w:sz="8" w:space="0" w:color="000000"/>
+            </w:tcBorders>
+            <w:tcMar>
+              <w:top w:w="100" w:type="dxa"/>
+              <w:left w:w="100" w:type="dxa"/>
+              <w:bottom w:w="100" w:type="dxa"/>
+              <w:right w:w="100" w:type="dxa"/>
+            </w:tcMar>
+            <w:hideMark/>
+          </w:tcPr>
+          <w:p>
+            <w:pPr>
+              <w:widowControl w:val="0"/>
+              <w:spacing w:after="0"/>
+              <w:ind w:firstLine="0"/>
+            </w:pPr>
+            <w:proofErr w:type="spellStart"/>
+            <w:r>
+              <w:t>Skenario</w:t>
+            </w:r>
+            <w:proofErr w:type="spellEnd"/>
+            <w:r>
+              <w:t xml:space="preserve"> </w:t>
+            </w:r>
+            <w:proofErr w:type="spellStart"/>
+            <w:r>
+              <w:t>untuk</w:t>
+            </w:r>
+            <w:proofErr w:type="spellEnd"/>
+            <w:r>
+              <w:t xml:space="preserve"> </w:t>
+            </w:r>
+            <w:proofErr w:type="spellStart"/>
+            <w:r>
+              <w:t>menambah</w:t>
+            </w:r>
+            <w:proofErr w:type="spellEnd"/>
+            <w:r>
+              <w:t xml:space="preserve"> </w:t>
+            </w:r>
+            <w:proofErr w:type="spellStart"/>
+            <w:r>
+              <w:t>Instruktur</w:t>
+            </w:r>
+            <w:proofErr w:type="spellEnd"/>
+            <w:r>
+              <w:t xml:space="preserve"> </w:t>
+            </w:r>
+            <w:proofErr w:type="spellStart"/>
+            <w:r>
+              <w:t>Kursus</w:t>
+            </w:r>
+            <w:proofErr w:type="spellEnd"/>
+          </w:p>
+        </w:tc>
+      </w:tr>
+      <w:tr>
+        <w:trPr>
+          <w:trHeight w:val="440"/>
+          <w:jc w:val="center"/>
+        </w:trPr>
+        <w:tc>
+          <w:tcPr>
+            <w:tcW w:w="1923" w:type="dxa"/>
+            <w:tcBorders>
+              <w:top w:val="single" w:sz="8" w:space="0" w:color="000000"/>
+              <w:left w:val="single" w:sz="8" w:space="0" w:color="000000"/>
+              <w:bottom w:val="single" w:sz="8" w:space="0" w:color="000000"/>
+              <w:right w:val="single" w:sz="8" w:space="0" w:color="000000"/>
+            </w:tcBorders>
+            <w:tcMar>
+              <w:top w:w="100" w:type="dxa"/>
+              <w:left w:w="100" w:type="dxa"/>
+              <w:bottom w:w="100" w:type="dxa"/>
+              <w:right w:w="100" w:type="dxa"/>
+            </w:tcMar>
+            <w:hideMark/>
+          </w:tcPr>
+          <w:p>
+            <w:pPr>
+              <w:widowControl w:val="0"/>
+              <w:spacing w:after="0"/>
+              <w:ind w:firstLine="0"/>
+              <w:jc w:val="left"/>
+              <w:rPr>
+                <w:b/>
+              </w:rPr>
+            </w:pPr>
+            <w:proofErr w:type="spellStart"/>
+            <w:r>
+              <w:rPr>
+                <w:b/>
+              </w:rPr>
+              <w:t>Kondisi</w:t>
+            </w:r>
+            <w:proofErr w:type="spellEnd"/>
+            <w:r>
+              <w:rPr>
+                <w:b/>
+              </w:rPr>
+              <w:t xml:space="preserve"> </w:t>
+            </w:r>
+            <w:proofErr w:type="spellStart"/>
+            <w:r>
+              <w:rPr>
+                <w:b/>
+              </w:rPr>
+              <w:t>Awal</w:t>
+            </w:r>
+            <w:proofErr w:type="spellEnd"/>
+          </w:p>
+        </w:tc>
+        <w:tc>
+          <w:tcPr>
+            <w:tcW w:w="6012" w:type="dxa"/>
+            <w:gridSpan w:val="2"/>
+            <w:tcBorders>
+              <w:top w:val="single" w:sz="8" w:space="0" w:color="000000"/>
+              <w:left w:val="single" w:sz="8" w:space="0" w:color="000000"/>
+              <w:bottom w:val="single" w:sz="8" w:space="0" w:color="000000"/>
+              <w:right w:val="single" w:sz="8" w:space="0" w:color="000000"/>
+            </w:tcBorders>
+            <w:tcMar>
+              <w:top w:w="100" w:type="dxa"/>
+              <w:left w:w="100" w:type="dxa"/>
+              <w:bottom w:w="100" w:type="dxa"/>
+              <w:right w:w="100" w:type="dxa"/>
+            </w:tcMar>
+            <w:hideMark/>
+          </w:tcPr>
+          <w:p>
+            <w:pPr>
+              <w:widowControl w:val="0"/>
+              <w:spacing w:after="0"/>
+              <w:ind w:firstLine="0"/>
+            </w:pPr>
+            <w:proofErr w:type="spellStart"/>
+            <w:r>
+              <w:t>Aktor</w:t>
+            </w:r>
+            <w:proofErr w:type="spellEnd"/>
+            <w:r>
+              <w:t xml:space="preserve"> </w:t>
+            </w:r>
+            <w:proofErr w:type="spellStart"/>
+            <w:r>
+              <w:t>berada</w:t>
+            </w:r>
+            <w:proofErr w:type="spellEnd"/>
+            <w:r>
+              <w:t xml:space="preserve"> di </w:t>
+            </w:r>
+            <w:proofErr w:type="spellStart"/>
+            <w:r>
+              <w:t>halaman</w:t>
+            </w:r>
+            <w:proofErr w:type="spellEnd"/>
+            <w:r>
+              <w:t xml:space="preserve"> </w:t>
+            </w:r>
+            <w:proofErr w:type="spellStart"/>
+            <w:r>
+              <w:t>profil</w:t>
+            </w:r>
+            <w:proofErr w:type="spellEnd"/>
+            <w:r>
+              <w:t xml:space="preserve"> </w:t>
+            </w:r>
+            <w:proofErr w:type="spellStart"/>
+            <w:r>
+              <w:t>Pemilik</w:t>
+            </w:r>
+            <w:proofErr w:type="spellEnd"/>
+            <w:r>
+              <w:t xml:space="preserve"> / Admin </w:t>
+            </w:r>
+            <w:proofErr w:type="spellStart"/>
+            <w:r>
+              <w:t>Kursus</w:t>
+            </w:r>
+            <w:proofErr w:type="spellEnd"/>
+          </w:p>
+        </w:tc>
+      </w:tr>
+      <w:tr>
+        <w:trPr>
+          <w:trHeight w:val="440"/>
+          <w:jc w:val="center"/>
+        </w:trPr>
+        <w:tc>
+          <w:tcPr>
+            <w:tcW w:w="1923" w:type="dxa"/>
+            <w:tcBorders>
+              <w:top w:val="single" w:sz="8" w:space="0" w:color="000000"/>
+              <w:left w:val="single" w:sz="8" w:space="0" w:color="000000"/>
+              <w:bottom w:val="single" w:sz="8" w:space="0" w:color="000000"/>
+              <w:right w:val="single" w:sz="8" w:space="0" w:color="000000"/>
+            </w:tcBorders>
+            <w:tcMar>
+              <w:top w:w="100" w:type="dxa"/>
+              <w:left w:w="100" w:type="dxa"/>
+              <w:bottom w:w="100" w:type="dxa"/>
+              <w:right w:w="100" w:type="dxa"/>
+            </w:tcMar>
+            <w:hideMark/>
+          </w:tcPr>
+          <w:p>
+            <w:pPr>
+              <w:widowControl w:val="0"/>
+              <w:spacing w:after="0"/>
+              <w:ind w:firstLine="0"/>
+              <w:rPr>
+                <w:b/>
+              </w:rPr>
+            </w:pPr>
+            <w:proofErr w:type="spellStart"/>
+            <w:r>
+              <w:rPr>
+                <w:b/>
+              </w:rPr>
+              <w:t>Kondisi</w:t>
+            </w:r>
+            <w:proofErr w:type="spellEnd"/>
+            <w:r>
+              <w:rPr>
+                <w:b/>
+              </w:rPr>
+              <w:t xml:space="preserve"> </w:t>
+            </w:r>
+            <w:proofErr w:type="spellStart"/>
+            <w:r>
+              <w:rPr>
+                <w:b/>
+              </w:rPr>
+              <w:t>Akhir</w:t>
+            </w:r>
+            <w:proofErr w:type="spellEnd"/>
+          </w:p>
+        </w:tc>
+        <w:tc>
+          <w:tcPr>
+            <w:tcW w:w="6012" w:type="dxa"/>
+            <w:gridSpan w:val="2"/>
+            <w:tcBorders>
+              <w:top w:val="single" w:sz="8" w:space="0" w:color="000000"/>
+              <w:left w:val="single" w:sz="8" w:space="0" w:color="000000"/>
+              <w:bottom w:val="single" w:sz="8" w:space="0" w:color="000000"/>
+              <w:right w:val="single" w:sz="8" w:space="0" w:color="000000"/>
+            </w:tcBorders>
+            <w:tcMar>
+              <w:top w:w="100" w:type="dxa"/>
+              <w:left w:w="100" w:type="dxa"/>
+              <w:bottom w:w="100" w:type="dxa"/>
+              <w:right w:w="100" w:type="dxa"/>
+            </w:tcMar>
+            <w:hideMark/>
+          </w:tcPr>
+          <w:p>
+            <w:pPr>
+              <w:widowControl w:val="0"/>
+              <w:spacing w:after="0"/>
+              <w:ind w:firstLine="0"/>
+              <w:rPr>
+                <w:b/>
+              </w:rPr>
+            </w:pPr>
+            <w:proofErr w:type="spellStart"/>
+            <w:r>
+              <w:t>Sistem</w:t>
+            </w:r>
+            <w:proofErr w:type="spellEnd"/>
+            <w:r>
+              <w:t xml:space="preserve"> </w:t>
+            </w:r>
+            <w:proofErr w:type="spellStart"/>
+            <w:r>
+              <w:t>menampilkan</w:t>
+            </w:r>
+            <w:proofErr w:type="spellEnd"/>
+            <w:r>
+              <w:t xml:space="preserve"> data </w:t>
+            </w:r>
+            <w:proofErr w:type="spellStart"/>
+            <w:r>
+              <w:t>Instruktur</w:t>
+            </w:r>
+            <w:proofErr w:type="spellEnd"/>
+            <w:r>
+              <w:t xml:space="preserve"> </w:t>
+            </w:r>
+            <w:proofErr w:type="spellStart"/>
+            <w:r>
+              <w:t>Kursus</w:t>
+            </w:r>
+            <w:proofErr w:type="spellEnd"/>
+            <w:r>
+              <w:t xml:space="preserve"> </w:t>
+            </w:r>
+            <w:proofErr w:type="spellStart"/>
+            <w:r>
+              <w:t>baru</w:t>
+            </w:r>
+            <w:proofErr w:type="spellEnd"/>
+          </w:p>
+        </w:tc>
+      </w:tr>
+      <w:tr>
+        <w:trPr>
+          <w:trHeight w:val="440"/>
+          <w:jc w:val="center"/>
+        </w:trPr>
+        <w:tc>
+          <w:tcPr>
+            <w:tcW w:w="1923" w:type="dxa"/>
+            <w:vMerge w:val="restart"/>
+            <w:tcBorders>
+              <w:top w:val="single" w:sz="8" w:space="0" w:color="000000"/>
+              <w:left w:val="single" w:sz="8" w:space="0" w:color="000000"/>
+              <w:right w:val="single" w:sz="8" w:space="0" w:color="000000"/>
+            </w:tcBorders>
+            <w:tcMar>
+              <w:top w:w="100" w:type="dxa"/>
+              <w:left w:w="100" w:type="dxa"/>
+              <w:bottom w:w="100" w:type="dxa"/>
+              <w:right w:w="100" w:type="dxa"/>
+            </w:tcMar>
+            <w:vAlign w:val="center"/>
+            <w:hideMark/>
+          </w:tcPr>
+          <w:p>
+            <w:pPr>
+              <w:widowControl w:val="0"/>
+              <w:spacing w:after="0"/>
+              <w:ind w:firstLine="0"/>
+              <w:jc w:val="center"/>
+              <w:rPr>
+                <w:b/>
+              </w:rPr>
+            </w:pPr>
+            <w:r>
+              <w:rPr>
+                <w:b/>
+              </w:rPr>
+              <w:t xml:space="preserve">Alur </w:t>
+            </w:r>
+            <w:proofErr w:type="spellStart"/>
+            <w:r>
+              <w:rPr>
+                <w:b/>
+              </w:rPr>
+              <w:t>Kejadian</w:t>
+            </w:r>
+            <w:proofErr w:type="spellEnd"/>
+          </w:p>
+        </w:tc>
+        <w:tc>
+          <w:tcPr>
+            <w:tcW w:w="3006" w:type="dxa"/>
+            <w:tcBorders>
+              <w:top w:val="single" w:sz="8" w:space="0" w:color="000000"/>
+              <w:left w:val="single" w:sz="8" w:space="0" w:color="000000"/>
+              <w:bottom w:val="single" w:sz="8" w:space="0" w:color="000000"/>
+              <w:right w:val="single" w:sz="8" w:space="0" w:color="000000"/>
+            </w:tcBorders>
+            <w:tcMar>
+              <w:top w:w="100" w:type="dxa"/>
+              <w:left w:w="100" w:type="dxa"/>
+              <w:bottom w:w="100" w:type="dxa"/>
+              <w:right w:w="100" w:type="dxa"/>
+            </w:tcMar>
+            <w:hideMark/>
+          </w:tcPr>
+          <w:p>
+            <w:pPr>
+              <w:widowControl w:val="0"/>
+              <w:spacing w:after="0"/>
+              <w:ind w:firstLine="0"/>
+              <w:jc w:val="center"/>
+            </w:pPr>
+            <w:proofErr w:type="spellStart"/>
+            <w:r>
+              <w:rPr>
+                <w:b/>
+              </w:rPr>
+              <w:t>Aktor</w:t>
+            </w:r>
+            <w:proofErr w:type="spellEnd"/>
+          </w:p>
+        </w:tc>
+        <w:tc>
+          <w:tcPr>
+            <w:tcW w:w="3006" w:type="dxa"/>
+            <w:tcBorders>
+              <w:top w:val="single" w:sz="8" w:space="0" w:color="000000"/>
+              <w:left w:val="single" w:sz="8" w:space="0" w:color="000000"/>
+              <w:bottom w:val="single" w:sz="8" w:space="0" w:color="000000"/>
+              <w:right w:val="single" w:sz="8" w:space="0" w:color="000000"/>
+            </w:tcBorders>
+            <w:hideMark/>
+          </w:tcPr>
+          <w:p>
+            <w:pPr>
+              <w:widowControl w:val="0"/>
+              <w:spacing w:after="0"/>
+              <w:ind w:firstLine="0"/>
+              <w:jc w:val="center"/>
+            </w:pPr>
+            <w:proofErr w:type="spellStart"/>
+            <w:r>
+              <w:rPr>
+                <w:b/>
+              </w:rPr>
+              <w:t>Sistem</w:t>
+            </w:r>
+            <w:proofErr w:type="spellEnd"/>
+          </w:p>
+        </w:tc>
+      </w:tr>
+      <w:tr>
+        <w:trPr>
+          <w:trHeight w:val="440"/>
+          <w:jc w:val="center"/>
+        </w:trPr>
+        <w:tc>
+          <w:tcPr>
+            <w:tcW w:w="1923" w:type="dxa"/>
+            <w:vMerge/>
+            <w:tcBorders>
+              <w:left w:val="single" w:sz="8" w:space="0" w:color="000000"/>
+              <w:right w:val="single" w:sz="8" w:space="0" w:color="000000"/>
+            </w:tcBorders>
+            <w:vAlign w:val="center"/>
+            <w:hideMark/>
+          </w:tcPr>
+          <w:p>
+            <w:pPr>
+              <w:spacing w:after="0"/>
+              <w:rPr>
+                <w:b/>
+              </w:rPr>
+            </w:pPr>
+          </w:p>
+        </w:tc>
+        <w:tc>
+          <w:tcPr>
+            <w:tcW w:w="3006" w:type="dxa"/>
+            <w:tcBorders>
+              <w:top w:val="single" w:sz="8" w:space="0" w:color="000000"/>
+              <w:left w:val="single" w:sz="8" w:space="0" w:color="000000"/>
+              <w:bottom w:val="single" w:sz="8" w:space="0" w:color="000000"/>
+              <w:right w:val="single" w:sz="8" w:space="0" w:color="000000"/>
+            </w:tcBorders>
+            <w:tcMar>
+              <w:top w:w="100" w:type="dxa"/>
+              <w:left w:w="100" w:type="dxa"/>
+              <w:bottom w:w="100" w:type="dxa"/>
+              <w:right w:w="100" w:type="dxa"/>
+            </w:tcMar>
+            <w:hideMark/>
+          </w:tcPr>
+          <w:p>
+            <w:pPr>
+              <w:widowControl w:val="0"/>
+              <w:spacing w:after="0"/>
+              <w:ind w:firstLine="0"/>
+              <w:rPr>
+                <w:b/>
+              </w:rPr>
+            </w:pPr>
+            <w:r>
+              <w:rPr>
+                <w:bCs/>
+              </w:rPr>
+              <w:t xml:space="preserve">1. </w:t>
+            </w:r>
+            <w:proofErr w:type="spellStart"/>
+            <w:r>
+              <w:rPr>
+                <w:bCs/>
+              </w:rPr>
+              <w:t>Aktor</w:t>
+            </w:r>
+            <w:proofErr w:type="spellEnd"/>
+            <w:r>
+              <w:rPr>
+                <w:bCs/>
+              </w:rPr>
+              <w:t xml:space="preserve"> </w:t>
+            </w:r>
+            <w:proofErr w:type="spellStart"/>
+            <w:r>
+              <w:rPr>
+                <w:bCs/>
+              </w:rPr>
+              <w:t>menekan</w:t>
+            </w:r>
+            <w:proofErr w:type="spellEnd"/>
+            <w:r>
+              <w:rPr>
+                <w:bCs/>
+              </w:rPr>
+              <w:t xml:space="preserve"> </w:t>
+            </w:r>
+            <w:proofErr w:type="spellStart"/>
+            <w:r>
+              <w:rPr>
+                <w:bCs/>
+              </w:rPr>
+              <w:t>tombol</w:t>
+            </w:r>
+            <w:proofErr w:type="spellEnd"/>
+            <w:r>
+              <w:rPr>
+                <w:bCs/>
+              </w:rPr>
+              <w:t xml:space="preserve"> “</w:t>
+            </w:r>
+            <w:proofErr w:type="spellStart"/>
+            <w:r>
+              <w:rPr>
+                <w:bCs/>
+              </w:rPr>
+              <w:t>Kelola</w:t>
+            </w:r>
+            <w:proofErr w:type="spellEnd"/>
+            <w:r>
+              <w:rPr>
+                <w:bCs/>
+              </w:rPr>
+              <w:t xml:space="preserve"> </w:t>
+            </w:r>
+            <w:proofErr w:type="spellStart"/>
+            <w:r>
+              <w:rPr>
+                <w:bCs/>
+              </w:rPr>
+              <w:t>Instruktur</w:t>
+            </w:r>
+            <w:proofErr w:type="spellEnd"/>
+            <w:r>
+              <w:rPr>
+                <w:bCs/>
+              </w:rPr>
+              <w:t xml:space="preserve">” </w:t>
+            </w:r>
+          </w:p>
+        </w:tc>
+        <w:tc>
+          <w:tcPr>
+            <w:tcW w:w="3006" w:type="dxa"/>
+            <w:tcBorders>
+              <w:top w:val="single" w:sz="8" w:space="0" w:color="000000"/>
+              <w:left w:val="single" w:sz="8" w:space="0" w:color="000000"/>
+              <w:bottom w:val="single" w:sz="8" w:space="0" w:color="000000"/>
+              <w:right w:val="single" w:sz="8" w:space="0" w:color="000000"/>
+            </w:tcBorders>
+          </w:tcPr>
+          <w:p>
+            <w:pPr>
+              <w:widowControl w:val="0"/>
+              <w:spacing w:after="0"/>
+              <w:ind w:firstLine="0"/>
+              <w:rPr>
+                <w:b/>
+              </w:rPr>
+            </w:pPr>
+          </w:p>
+        </w:tc>
+      </w:tr>
+      <w:tr>
+        <w:trPr>
+          <w:trHeight w:val="440"/>
+          <w:jc w:val="center"/>
+        </w:trPr>
+        <w:tc>
+          <w:tcPr>
+            <w:tcW w:w="1923" w:type="dxa"/>
+            <w:vMerge/>
+            <w:tcBorders>
+              <w:left w:val="single" w:sz="8" w:space="0" w:color="000000"/>
+              <w:right w:val="single" w:sz="8" w:space="0" w:color="000000"/>
+            </w:tcBorders>
+            <w:vAlign w:val="center"/>
+            <w:hideMark/>
+          </w:tcPr>
+          <w:p>
+            <w:pPr>
+              <w:spacing w:after="0"/>
+              <w:rPr>
+                <w:b/>
+              </w:rPr>
+            </w:pPr>
+          </w:p>
+        </w:tc>
+        <w:tc>
+          <w:tcPr>
+            <w:tcW w:w="3006" w:type="dxa"/>
+            <w:tcBorders>
+              <w:top w:val="single" w:sz="8" w:space="0" w:color="000000"/>
+              <w:left w:val="single" w:sz="8" w:space="0" w:color="000000"/>
+              <w:bottom w:val="single" w:sz="8" w:space="0" w:color="000000"/>
+              <w:right w:val="single" w:sz="8" w:space="0" w:color="000000"/>
+            </w:tcBorders>
+            <w:tcMar>
+              <w:top w:w="100" w:type="dxa"/>
+              <w:left w:w="100" w:type="dxa"/>
+              <w:bottom w:w="100" w:type="dxa"/>
+              <w:right w:w="100" w:type="dxa"/>
+            </w:tcMar>
+          </w:tcPr>
+          <w:p>
+            <w:pPr>
+              <w:widowControl w:val="0"/>
+              <w:spacing w:after="0"/>
+              <w:ind w:firstLine="0"/>
+              <w:rPr>
+                <w:bCs/>
+              </w:rPr>
+            </w:pPr>
+          </w:p>
+        </w:tc>
+        <w:tc>
+          <w:tcPr>
+            <w:tcW w:w="3006" w:type="dxa"/>
+            <w:tcBorders>
+              <w:top w:val="single" w:sz="8" w:space="0" w:color="000000"/>
+              <w:left w:val="single" w:sz="8" w:space="0" w:color="000000"/>
+              <w:bottom w:val="single" w:sz="8" w:space="0" w:color="000000"/>
+              <w:right w:val="single" w:sz="8" w:space="0" w:color="000000"/>
+            </w:tcBorders>
+            <w:hideMark/>
+          </w:tcPr>
+          <w:p>
+            <w:pPr>
+              <w:widowControl w:val="0"/>
+              <w:spacing w:after="0"/>
+              <w:ind w:firstLine="0"/>
+              <w:rPr>
+                <w:b/>
+              </w:rPr>
+            </w:pPr>
+            <w:r>
+              <w:rPr>
+                <w:bCs/>
+              </w:rPr>
+              <w:t xml:space="preserve">2. </w:t>
+            </w:r>
+            <w:proofErr w:type="spellStart"/>
+            <w:r>
+              <w:rPr>
+                <w:bCs/>
+              </w:rPr>
+              <w:t>Sistem</w:t>
+            </w:r>
+            <w:proofErr w:type="spellEnd"/>
+            <w:r>
+              <w:rPr>
+                <w:bCs/>
+              </w:rPr>
+              <w:t xml:space="preserve"> </w:t>
+            </w:r>
+            <w:proofErr w:type="spellStart"/>
+            <w:r>
+              <w:rPr>
+                <w:bCs/>
+              </w:rPr>
+              <w:t>mengarahkan</w:t>
+            </w:r>
+            <w:proofErr w:type="spellEnd"/>
+            <w:r>
+              <w:rPr>
+                <w:bCs/>
+              </w:rPr>
+              <w:t xml:space="preserve"> </w:t>
+            </w:r>
+            <w:proofErr w:type="spellStart"/>
+            <w:r>
+              <w:rPr>
+                <w:bCs/>
+              </w:rPr>
+              <w:t>Aktor</w:t>
+            </w:r>
+            <w:proofErr w:type="spellEnd"/>
+            <w:r>
+              <w:rPr>
+                <w:bCs/>
+              </w:rPr>
+              <w:t xml:space="preserve"> </w:t>
+            </w:r>
+            <w:proofErr w:type="spellStart"/>
+            <w:r>
+              <w:rPr>
+                <w:bCs/>
+              </w:rPr>
+              <w:t>ke</w:t>
+            </w:r>
+            <w:proofErr w:type="spellEnd"/>
+            <w:r>
+              <w:rPr>
+                <w:bCs/>
+              </w:rPr>
+              <w:t xml:space="preserve"> </w:t>
+            </w:r>
+            <w:proofErr w:type="spellStart"/>
+            <w:r>
+              <w:rPr>
+                <w:bCs/>
+              </w:rPr>
+              <w:t>halaman</w:t>
+            </w:r>
+            <w:proofErr w:type="spellEnd"/>
+            <w:r>
+              <w:rPr>
+                <w:bCs/>
+              </w:rPr>
+              <w:t xml:space="preserve"> “Daftar </w:t>
+            </w:r>
+            <w:proofErr w:type="spellStart"/>
+            <w:r>
+              <w:rPr>
+                <w:bCs/>
+              </w:rPr>
+              <w:t>Instruktur</w:t>
+            </w:r>
+            <w:proofErr w:type="spellEnd"/>
+            <w:r>
+              <w:rPr>
+                <w:bCs/>
+              </w:rPr>
+              <w:t xml:space="preserve">” </w:t>
+            </w:r>
+            <w:proofErr w:type="spellStart"/>
+            <w:r>
+              <w:rPr>
+                <w:bCs/>
+              </w:rPr>
+              <w:t>menampilkan</w:t>
+            </w:r>
+            <w:proofErr w:type="spellEnd"/>
+            <w:r>
+              <w:rPr>
+                <w:bCs/>
+              </w:rPr>
+              <w:t xml:space="preserve"> data </w:t>
+            </w:r>
+            <w:proofErr w:type="spellStart"/>
+            <w:r>
+              <w:rPr>
+                <w:bCs/>
+              </w:rPr>
+              <w:t>semua</w:t>
+            </w:r>
+            <w:proofErr w:type="spellEnd"/>
+            <w:r>
+              <w:rPr>
+                <w:bCs/>
+              </w:rPr>
+              <w:t xml:space="preserve"> </w:t>
+            </w:r>
+            <w:proofErr w:type="spellStart"/>
+            <w:r>
+              <w:rPr>
+                <w:bCs/>
+              </w:rPr>
+              <w:t>instruktur</w:t>
+            </w:r>
+            <w:proofErr w:type="spellEnd"/>
+            <w:r>
+              <w:rPr>
+                <w:bCs/>
+              </w:rPr>
+              <w:t xml:space="preserve"> yang </w:t>
+            </w:r>
+            <w:proofErr w:type="spellStart"/>
+            <w:r>
+              <w:rPr>
+                <w:bCs/>
+              </w:rPr>
+              <w:t>terkait</w:t>
+            </w:r>
+            <w:proofErr w:type="spellEnd"/>
+            <w:r>
+              <w:rPr>
+                <w:bCs/>
+              </w:rPr>
+              <w:t xml:space="preserve"> </w:t>
+            </w:r>
+            <w:proofErr w:type="spellStart"/>
+            <w:r>
+              <w:rPr>
+                <w:bCs/>
+              </w:rPr>
+              <w:t>dengan</w:t>
+            </w:r>
+            <w:proofErr w:type="spellEnd"/>
+            <w:r>
+              <w:rPr>
+                <w:bCs/>
+              </w:rPr>
+              <w:t xml:space="preserve"> </w:t>
+            </w:r>
+            <w:proofErr w:type="spellStart"/>
+            <w:r>
+              <w:rPr>
+                <w:bCs/>
+              </w:rPr>
+              <w:t>lembaga</w:t>
+            </w:r>
+            <w:proofErr w:type="spellEnd"/>
+            <w:r>
+              <w:rPr>
+                <w:bCs/>
+              </w:rPr>
+              <w:t xml:space="preserve"> </w:t>
+            </w:r>
+            <w:proofErr w:type="spellStart"/>
+            <w:r>
+              <w:rPr>
+                <w:bCs/>
+              </w:rPr>
+              <w:t>kursus</w:t>
+            </w:r>
+            <w:proofErr w:type="spellEnd"/>
+          </w:p>
+        </w:tc>
+      </w:tr>
+      <w:tr>
+        <w:trPr>
+          <w:trHeight w:val="440"/>
+          <w:jc w:val="center"/>
+        </w:trPr>
+        <w:tc>
+          <w:tcPr>
+            <w:tcW w:w="1923" w:type="dxa"/>
+            <w:vMerge/>
+            <w:tcBorders>
+              <w:left w:val="single" w:sz="8" w:space="0" w:color="000000"/>
+              <w:right w:val="single" w:sz="8" w:space="0" w:color="000000"/>
+            </w:tcBorders>
+            <w:vAlign w:val="center"/>
+            <w:hideMark/>
+          </w:tcPr>
+          <w:p>
+            <w:pPr>
+              <w:spacing w:after="0"/>
+              <w:rPr>
+                <w:b/>
+              </w:rPr>
+            </w:pPr>
+          </w:p>
+        </w:tc>
+        <w:tc>
+          <w:tcPr>
+            <w:tcW w:w="3006" w:type="dxa"/>
+            <w:tcBorders>
+              <w:top w:val="single" w:sz="8" w:space="0" w:color="000000"/>
+              <w:left w:val="single" w:sz="8" w:space="0" w:color="000000"/>
+              <w:bottom w:val="single" w:sz="8" w:space="0" w:color="000000"/>
+              <w:right w:val="single" w:sz="8" w:space="0" w:color="000000"/>
+            </w:tcBorders>
+            <w:tcMar>
+              <w:top w:w="100" w:type="dxa"/>
+              <w:left w:w="100" w:type="dxa"/>
+              <w:bottom w:w="100" w:type="dxa"/>
+              <w:right w:w="100" w:type="dxa"/>
+            </w:tcMar>
+            <w:hideMark/>
+          </w:tcPr>
+          <w:p>
+            <w:pPr>
+              <w:widowControl w:val="0"/>
+              <w:spacing w:after="0"/>
+              <w:ind w:firstLine="0"/>
+              <w:rPr>
+                <w:bCs/>
+              </w:rPr>
+            </w:pPr>
+            <w:r>
+              <w:rPr>
+                <w:bCs/>
+              </w:rPr>
+              <w:t xml:space="preserve">3. </w:t>
+            </w:r>
+            <w:proofErr w:type="spellStart"/>
+            <w:r>
+              <w:rPr>
+                <w:bCs/>
+              </w:rPr>
+              <w:t>Aktor</w:t>
+            </w:r>
+            <w:proofErr w:type="spellEnd"/>
+            <w:r>
+              <w:rPr>
+                <w:bCs/>
+              </w:rPr>
+              <w:t xml:space="preserve"> </w:t>
+            </w:r>
+            <w:proofErr w:type="spellStart"/>
+            <w:r>
+              <w:rPr>
+                <w:bCs/>
+              </w:rPr>
+              <w:t>menekan</w:t>
+            </w:r>
+            <w:proofErr w:type="spellEnd"/>
+            <w:r>
+              <w:rPr>
+                <w:bCs/>
+              </w:rPr>
+              <w:t xml:space="preserve"> </w:t>
+            </w:r>
+            <w:proofErr w:type="spellStart"/>
+            <w:r>
+              <w:rPr>
+                <w:bCs/>
+              </w:rPr>
+              <w:t>tombol</w:t>
+            </w:r>
+            <w:proofErr w:type="spellEnd"/>
+            <w:r>
+              <w:rPr>
+                <w:bCs/>
+              </w:rPr>
+              <w:t xml:space="preserve"> “</w:t>
+            </w:r>
+            <w:proofErr w:type="spellStart"/>
+            <w:r>
+              <w:rPr>
+                <w:bCs/>
+              </w:rPr>
+              <w:t>Tambah</w:t>
+            </w:r>
+            <w:proofErr w:type="spellEnd"/>
+            <w:r>
+              <w:rPr>
+                <w:bCs/>
+              </w:rPr>
+              <w:t xml:space="preserve"> </w:t>
+            </w:r>
+            <w:proofErr w:type="spellStart"/>
+            <w:r>
+              <w:rPr>
+                <w:bCs/>
+              </w:rPr>
+              <w:t>Instruktur</w:t>
+            </w:r>
+            <w:proofErr w:type="spellEnd"/>
+            <w:r>
+              <w:rPr>
+                <w:bCs/>
+              </w:rPr>
+              <w:t>”</w:t>
+            </w:r>
+          </w:p>
+        </w:tc>
+        <w:tc>
+          <w:tcPr>
+            <w:tcW w:w="3006" w:type="dxa"/>
+            <w:tcBorders>
+              <w:top w:val="single" w:sz="8" w:space="0" w:color="000000"/>
+              <w:left w:val="single" w:sz="8" w:space="0" w:color="000000"/>
+              <w:bottom w:val="single" w:sz="8" w:space="0" w:color="000000"/>
+              <w:right w:val="single" w:sz="8" w:space="0" w:color="000000"/>
+            </w:tcBorders>
+          </w:tcPr>
+          <w:p>
+            <w:pPr>
+              <w:widowControl w:val="0"/>
+              <w:spacing w:after="0"/>
+              <w:ind w:firstLine="0"/>
+              <w:rPr>
+                <w:bCs/>
+              </w:rPr>
+            </w:pPr>
+          </w:p>
+        </w:tc>
+      </w:tr>
+      <w:tr>
+        <w:trPr>
+          <w:trHeight w:val="440"/>
+          <w:jc w:val="center"/>
+        </w:trPr>
+        <w:tc>
+          <w:tcPr>
+            <w:tcW w:w="1923" w:type="dxa"/>
+            <w:vMerge/>
+            <w:tcBorders>
+              <w:left w:val="single" w:sz="8" w:space="0" w:color="000000"/>
+              <w:right w:val="single" w:sz="8" w:space="0" w:color="000000"/>
+            </w:tcBorders>
+            <w:vAlign w:val="center"/>
+          </w:tcPr>
+          <w:p>
+            <w:pPr>
+              <w:spacing w:after="0"/>
+              <w:rPr>
+                <w:b/>
+              </w:rPr>
+            </w:pPr>
+          </w:p>
+        </w:tc>
+        <w:tc>
+          <w:tcPr>
+            <w:tcW w:w="3006" w:type="dxa"/>
+            <w:tcBorders>
+              <w:top w:val="single" w:sz="8" w:space="0" w:color="000000"/>
+              <w:left w:val="single" w:sz="8" w:space="0" w:color="000000"/>
+              <w:bottom w:val="single" w:sz="8" w:space="0" w:color="000000"/>
+              <w:right w:val="single" w:sz="8" w:space="0" w:color="000000"/>
+            </w:tcBorders>
+            <w:tcMar>
+              <w:top w:w="100" w:type="dxa"/>
+              <w:left w:w="100" w:type="dxa"/>
+              <w:bottom w:w="100" w:type="dxa"/>
+              <w:right w:w="100" w:type="dxa"/>
+            </w:tcMar>
+          </w:tcPr>
+          <w:p>
+            <w:pPr>
+              <w:widowControl w:val="0"/>
+              <w:spacing w:after="0"/>
+              <w:ind w:firstLine="0"/>
+              <w:rPr>
+                <w:bCs/>
+              </w:rPr>
+            </w:pPr>
+          </w:p>
+        </w:tc>
+        <w:tc>
+          <w:tcPr>
+            <w:tcW w:w="3006" w:type="dxa"/>
+            <w:tcBorders>
+              <w:top w:val="single" w:sz="8" w:space="0" w:color="000000"/>
+              <w:left w:val="single" w:sz="8" w:space="0" w:color="000000"/>
+              <w:bottom w:val="single" w:sz="8" w:space="0" w:color="000000"/>
+              <w:right w:val="single" w:sz="8" w:space="0" w:color="000000"/>
+            </w:tcBorders>
+          </w:tcPr>
+          <w:p>
+            <w:pPr>
+              <w:widowControl w:val="0"/>
+              <w:spacing w:after="0"/>
+              <w:ind w:firstLine="0"/>
+              <w:rPr>
+                <w:bCs/>
+              </w:rPr>
+            </w:pPr>
+            <w:r>
+              <w:rPr>
+                <w:bCs/>
+              </w:rPr>
+              <w:t xml:space="preserve">4. </w:t>
+            </w:r>
+            <w:proofErr w:type="spellStart"/>
+            <w:r>
+              <w:rPr>
+                <w:bCs/>
+              </w:rPr>
+              <w:t>Sistem</w:t>
+            </w:r>
+            <w:proofErr w:type="spellEnd"/>
+            <w:r>
+              <w:rPr>
+                <w:bCs/>
+              </w:rPr>
+              <w:t xml:space="preserve"> </w:t>
+            </w:r>
+            <w:proofErr w:type="spellStart"/>
+            <w:r>
+              <w:rPr>
+                <w:bCs/>
+              </w:rPr>
+              <w:t>menampilkan</w:t>
+            </w:r>
+            <w:proofErr w:type="spellEnd"/>
+            <w:r>
+              <w:rPr>
+                <w:bCs/>
+              </w:rPr>
+              <w:t xml:space="preserve"> </w:t>
+            </w:r>
+            <w:r>
+              <w:rPr>
+                <w:bCs/>
+                <w:i/>
+                <w:iCs/>
+              </w:rPr>
+              <w:t xml:space="preserve">form </w:t>
+            </w:r>
+            <w:proofErr w:type="spellStart"/>
+            <w:r>
+              <w:rPr>
+                <w:bCs/>
+              </w:rPr>
+              <w:t>untuk</w:t>
+            </w:r>
+            <w:proofErr w:type="spellEnd"/>
+            <w:r>
+              <w:rPr>
+                <w:bCs/>
+              </w:rPr>
+              <w:t xml:space="preserve"> </w:t>
+            </w:r>
+            <w:proofErr w:type="spellStart"/>
+            <w:r>
+              <w:rPr>
+                <w:bCs/>
+              </w:rPr>
+              <w:t>mengisi</w:t>
+            </w:r>
+            <w:proofErr w:type="spellEnd"/>
+            <w:r>
+              <w:rPr>
+                <w:bCs/>
+              </w:rPr>
+              <w:t xml:space="preserve"> data </w:t>
+            </w:r>
+            <w:proofErr w:type="spellStart"/>
+            <w:r>
+              <w:rPr>
+                <w:bCs/>
+              </w:rPr>
+              <w:t>terkait</w:t>
+            </w:r>
+            <w:proofErr w:type="spellEnd"/>
+            <w:r>
+              <w:rPr>
+                <w:bCs/>
+              </w:rPr>
+              <w:t xml:space="preserve"> </w:t>
+            </w:r>
+            <w:proofErr w:type="spellStart"/>
+            <w:r>
+              <w:rPr>
+                <w:bCs/>
+              </w:rPr>
+              <w:t>Instruktur</w:t>
+            </w:r>
+            <w:proofErr w:type="spellEnd"/>
+          </w:p>
+        </w:tc>
+      </w:tr>
+      <w:tr>
+        <w:trPr>
+          <w:trHeight w:val="440"/>
+          <w:jc w:val="center"/>
+        </w:trPr>
+        <w:tc>
+          <w:tcPr>
+            <w:tcW w:w="1923" w:type="dxa"/>
+            <w:vMerge/>
+            <w:tcBorders>
+              <w:left w:val="single" w:sz="8" w:space="0" w:color="000000"/>
+              <w:right w:val="single" w:sz="8" w:space="0" w:color="000000"/>
+            </w:tcBorders>
+            <w:vAlign w:val="center"/>
+          </w:tcPr>
+          <w:p>
+            <w:pPr>
+              <w:spacing w:after="0"/>
+              <w:rPr>
+                <w:b/>
+              </w:rPr>
+            </w:pPr>
+          </w:p>
+        </w:tc>
+        <w:tc>
+          <w:tcPr>
+            <w:tcW w:w="3006" w:type="dxa"/>
+            <w:tcBorders>
+              <w:top w:val="single" w:sz="8" w:space="0" w:color="000000"/>
+              <w:left w:val="single" w:sz="8" w:space="0" w:color="000000"/>
+              <w:bottom w:val="single" w:sz="8" w:space="0" w:color="000000"/>
+              <w:right w:val="single" w:sz="8" w:space="0" w:color="000000"/>
+            </w:tcBorders>
+            <w:tcMar>
+              <w:top w:w="100" w:type="dxa"/>
+              <w:left w:w="100" w:type="dxa"/>
+              <w:bottom w:w="100" w:type="dxa"/>
+              <w:right w:w="100" w:type="dxa"/>
+            </w:tcMar>
+          </w:tcPr>
+          <w:p>
+            <w:pPr>
+              <w:widowControl w:val="0"/>
+              <w:spacing w:after="0"/>
+              <w:ind w:firstLine="0"/>
+              <w:rPr>
+                <w:bCs/>
+              </w:rPr>
+            </w:pPr>
+            <w:r>
+              <w:rPr>
+                <w:bCs/>
+              </w:rPr>
+              <w:t xml:space="preserve">5. </w:t>
+            </w:r>
+            <w:proofErr w:type="spellStart"/>
+            <w:r>
+              <w:rPr>
+                <w:bCs/>
+              </w:rPr>
+              <w:t>Aktor</w:t>
+            </w:r>
+            <w:proofErr w:type="spellEnd"/>
+            <w:r>
+              <w:rPr>
+                <w:bCs/>
+              </w:rPr>
+              <w:t xml:space="preserve"> </w:t>
+            </w:r>
+            <w:proofErr w:type="spellStart"/>
+            <w:r>
+              <w:rPr>
+                <w:bCs/>
+              </w:rPr>
+              <w:t>mengisi</w:t>
+            </w:r>
+            <w:proofErr w:type="spellEnd"/>
+            <w:r>
+              <w:rPr>
+                <w:bCs/>
+              </w:rPr>
+              <w:t xml:space="preserve"> </w:t>
+            </w:r>
+            <w:proofErr w:type="spellStart"/>
+            <w:r>
+              <w:rPr>
+                <w:bCs/>
+              </w:rPr>
+              <w:t>semua</w:t>
+            </w:r>
+            <w:proofErr w:type="spellEnd"/>
+            <w:r>
+              <w:rPr>
+                <w:bCs/>
+              </w:rPr>
+              <w:t xml:space="preserve"> </w:t>
+            </w:r>
+            <w:proofErr w:type="spellStart"/>
+            <w:r>
+              <w:rPr>
+                <w:bCs/>
+              </w:rPr>
+              <w:t>kolom</w:t>
+            </w:r>
+            <w:proofErr w:type="spellEnd"/>
+            <w:r>
+              <w:rPr>
+                <w:bCs/>
+              </w:rPr>
+              <w:t xml:space="preserve"> yang </w:t>
+            </w:r>
+            <w:proofErr w:type="spellStart"/>
+            <w:r>
+              <w:rPr>
+                <w:bCs/>
+              </w:rPr>
+              <w:t>ditampilkan</w:t>
+            </w:r>
+            <w:proofErr w:type="spellEnd"/>
+          </w:p>
+        </w:tc>
+        <w:tc>
+          <w:tcPr>
+            <w:tcW w:w="3006" w:type="dxa"/>
+            <w:tcBorders>
+              <w:top w:val="single" w:sz="8" w:space="0" w:color="000000"/>
+              <w:left w:val="single" w:sz="8" w:space="0" w:color="000000"/>
+              <w:bottom w:val="single" w:sz="8" w:space="0" w:color="000000"/>
+              <w:right w:val="single" w:sz="8" w:space="0" w:color="000000"/>
+            </w:tcBorders>
+          </w:tcPr>
+          <w:p>
+            <w:pPr>
+              <w:widowControl w:val="0"/>
+              <w:spacing w:after="0"/>
+              <w:ind w:firstLine="0"/>
+              <w:rPr>
+                <w:bCs/>
+              </w:rPr>
+            </w:pPr>
+          </w:p>
+        </w:tc>
+      </w:tr>
+      <w:tr>
+        <w:trPr>
+          <w:trHeight w:val="440"/>
+          <w:jc w:val="center"/>
+        </w:trPr>
+        <w:tc>
+          <w:tcPr>
+            <w:tcW w:w="1923" w:type="dxa"/>
+            <w:vMerge/>
+            <w:tcBorders>
+              <w:left w:val="single" w:sz="8" w:space="0" w:color="000000"/>
+              <w:right w:val="single" w:sz="8" w:space="0" w:color="000000"/>
+            </w:tcBorders>
+            <w:vAlign w:val="center"/>
+          </w:tcPr>
+          <w:p>
+            <w:pPr>
+              <w:spacing w:after="0"/>
+              <w:rPr>
+                <w:b/>
+              </w:rPr>
+            </w:pPr>
+          </w:p>
+        </w:tc>
+        <w:tc>
+          <w:tcPr>
+            <w:tcW w:w="3006" w:type="dxa"/>
+            <w:tcBorders>
+              <w:top w:val="single" w:sz="8" w:space="0" w:color="000000"/>
+              <w:left w:val="single" w:sz="8" w:space="0" w:color="000000"/>
+              <w:bottom w:val="single" w:sz="8" w:space="0" w:color="000000"/>
+              <w:right w:val="single" w:sz="8" w:space="0" w:color="000000"/>
+            </w:tcBorders>
+            <w:tcMar>
+              <w:top w:w="100" w:type="dxa"/>
+              <w:left w:w="100" w:type="dxa"/>
+              <w:bottom w:w="100" w:type="dxa"/>
+              <w:right w:w="100" w:type="dxa"/>
+            </w:tcMar>
+          </w:tcPr>
+          <w:p>
+            <w:pPr>
+              <w:widowControl w:val="0"/>
+              <w:spacing w:after="0"/>
+              <w:ind w:firstLine="0"/>
+              <w:rPr>
+                <w:bCs/>
+              </w:rPr>
+            </w:pPr>
+            <w:r>
+              <w:rPr>
+                <w:bCs/>
+              </w:rPr>
+              <w:t xml:space="preserve">6. </w:t>
+            </w:r>
+            <w:proofErr w:type="spellStart"/>
+            <w:r>
+              <w:rPr>
+                <w:bCs/>
+              </w:rPr>
+              <w:t>Aktor</w:t>
+            </w:r>
+            <w:proofErr w:type="spellEnd"/>
+            <w:r>
+              <w:rPr>
+                <w:bCs/>
+              </w:rPr>
+              <w:t xml:space="preserve"> </w:t>
+            </w:r>
+            <w:proofErr w:type="spellStart"/>
+            <w:r>
+              <w:rPr>
+                <w:bCs/>
+              </w:rPr>
+              <w:t>mengkonfirmasi</w:t>
+            </w:r>
+            <w:proofErr w:type="spellEnd"/>
+            <w:r>
+              <w:rPr>
+                <w:bCs/>
+              </w:rPr>
+              <w:t xml:space="preserve"> </w:t>
+            </w:r>
+            <w:proofErr w:type="spellStart"/>
+            <w:r>
+              <w:rPr>
+                <w:bCs/>
+              </w:rPr>
+              <w:t>penambahan</w:t>
+            </w:r>
+            <w:proofErr w:type="spellEnd"/>
+            <w:r>
+              <w:rPr>
+                <w:bCs/>
+              </w:rPr>
+              <w:t xml:space="preserve"> </w:t>
+            </w:r>
+            <w:proofErr w:type="spellStart"/>
+            <w:r>
+              <w:rPr>
+                <w:bCs/>
+              </w:rPr>
+              <w:t>Instruktur</w:t>
+            </w:r>
+            <w:proofErr w:type="spellEnd"/>
+            <w:r>
+              <w:rPr>
+                <w:bCs/>
+              </w:rPr>
+              <w:t xml:space="preserve"> </w:t>
+            </w:r>
+          </w:p>
+        </w:tc>
+        <w:tc>
+          <w:tcPr>
+            <w:tcW w:w="3006" w:type="dxa"/>
+            <w:tcBorders>
+              <w:top w:val="single" w:sz="8" w:space="0" w:color="000000"/>
+              <w:left w:val="single" w:sz="8" w:space="0" w:color="000000"/>
+              <w:bottom w:val="single" w:sz="8" w:space="0" w:color="000000"/>
+              <w:right w:val="single" w:sz="8" w:space="0" w:color="000000"/>
+            </w:tcBorders>
+          </w:tcPr>
+          <w:p>
+            <w:pPr>
+              <w:widowControl w:val="0"/>
+              <w:spacing w:after="0"/>
+              <w:ind w:firstLine="0"/>
+              <w:rPr>
+                <w:bCs/>
+              </w:rPr>
+            </w:pPr>
+          </w:p>
+        </w:tc>
+      </w:tr>
+    </w:tbl>
+    <w:p>
+      <w:pPr>
+        <w:pStyle w:val="Caption"/>
+        <w:spacing w:after="160" w:line="276" w:lineRule="auto"/>
+      </w:pPr>
+    </w:p>
+    <w:p>
+      <w:pPr>
+        <w:rPr>
+          <w:b/>
+          <w:bCs/>
+          <w:color w:val="000000" w:themeColor="text1"/>
+        </w:rPr>
+      </w:pPr>
+      <w:r>
+        <w:br w:type="page"/>
+      </w:r>
+    </w:p>
+    <w:p>
+      <w:pPr>
+        <w:pStyle w:val="Caption"/>
+        <w:spacing w:after="160" w:line="276" w:lineRule="auto"/>
+      </w:pPr>
+      <w:proofErr w:type="spellStart"/>
+      <w:r>
+        <w:lastRenderedPageBreak/>
+        <w:t>Tabel</w:t>
+      </w:r>
+      <w:proofErr w:type="spellEnd"/>
+      <w:r>
+        <w:t xml:space="preserve"> 3. 10</w:t>
+      </w:r>
+      <w:r>
+        <w:rPr>
+          <w:noProof/>
+        </w:rPr>
+        <w:t xml:space="preserve"> </w:t>
+      </w:r>
+      <w:r>
+        <w:rPr>
+          <w:b w:val="0"/>
+          <w:bCs w:val="0"/>
+          <w:i/>
+          <w:iCs/>
+          <w:noProof/>
+        </w:rPr>
+        <w:t>Use Case Scenario</w:t>
+      </w:r>
+      <w:r>
+        <w:rPr>
+          <w:b w:val="0"/>
+          <w:bCs w:val="0"/>
+          <w:noProof/>
+        </w:rPr>
+        <w:t xml:space="preserve"> untuk Menambah Instruktur Kursus</w:t>
+      </w:r>
+      <w:r>
+        <w:rPr>
+          <w:b w:val="0"/>
+          <w:bCs w:val="0"/>
+          <w:noProof/>
+        </w:rPr>
+        <w:t xml:space="preserve"> (Lanjutan-</w:t>
+      </w:r>
+      <w:r>
+        <w:rPr>
+          <w:b w:val="0"/>
+          <w:bCs w:val="0"/>
+          <w:noProof/>
+        </w:rPr>
+        <w:t>2</w:t>
+      </w:r>
+      <w:r>
+        <w:rPr>
+          <w:b w:val="0"/>
+          <w:bCs w:val="0"/>
+          <w:noProof/>
+        </w:rPr>
+        <w:t>)</w:t>
+      </w:r>
+    </w:p>
+    <w:tbl>
+      <w:tblPr>
+        <w:tblW w:w="7935" w:type="dxa"/>
+        <w:jc w:val="center"/>
+        <w:tblBorders>
+          <w:top w:val="single" w:sz="8" w:space="0" w:color="000000"/>
+          <w:left w:val="single" w:sz="8" w:space="0" w:color="000000"/>
+          <w:bottom w:val="single" w:sz="8" w:space="0" w:color="000000"/>
+          <w:right w:val="single" w:sz="8" w:space="0" w:color="000000"/>
+          <w:insideH w:val="single" w:sz="8" w:space="0" w:color="000000"/>
+          <w:insideV w:val="single" w:sz="8" w:space="0" w:color="000000"/>
+        </w:tblBorders>
+        <w:tblLayout w:type="fixed"/>
+        <w:tblLook w:val="0600" w:firstRow="0" w:lastRow="0" w:firstColumn="0" w:lastColumn="0" w:noHBand="1" w:noVBand="1"/>
+      </w:tblPr>
+      <w:tblGrid>
+        <w:gridCol w:w="1923"/>
+        <w:gridCol w:w="3006"/>
+        <w:gridCol w:w="3006"/>
+      </w:tblGrid>
+      <w:tr>
+        <w:trPr>
+          <w:trHeight w:val="440"/>
+          <w:jc w:val="center"/>
+        </w:trPr>
+        <w:tc>
+          <w:tcPr>
+            <w:tcW w:w="1923" w:type="dxa"/>
+            <w:vMerge w:val="restart"/>
+            <w:tcBorders>
+              <w:top w:val="single" w:sz="8" w:space="0" w:color="000000"/>
+              <w:left w:val="single" w:sz="8" w:space="0" w:color="000000"/>
+              <w:right w:val="single" w:sz="8" w:space="0" w:color="000000"/>
+            </w:tcBorders>
+            <w:vAlign w:val="center"/>
+          </w:tcPr>
+          <w:p>
+            <w:pPr>
+              <w:spacing w:after="0"/>
+              <w:rPr>
+                <w:b/>
+              </w:rPr>
+            </w:pPr>
+          </w:p>
+        </w:tc>
+        <w:tc>
+          <w:tcPr>
+            <w:tcW w:w="3006" w:type="dxa"/>
+            <w:tcBorders>
+              <w:top w:val="single" w:sz="8" w:space="0" w:color="000000"/>
+              <w:left w:val="single" w:sz="8" w:space="0" w:color="000000"/>
+              <w:bottom w:val="single" w:sz="8" w:space="0" w:color="000000"/>
+              <w:right w:val="single" w:sz="8" w:space="0" w:color="000000"/>
+            </w:tcBorders>
+            <w:tcMar>
+              <w:top w:w="100" w:type="dxa"/>
+              <w:left w:w="100" w:type="dxa"/>
+              <w:bottom w:w="100" w:type="dxa"/>
+              <w:right w:w="100" w:type="dxa"/>
+            </w:tcMar>
+          </w:tcPr>
+          <w:p>
+            <w:pPr>
+              <w:widowControl w:val="0"/>
+              <w:spacing w:after="0"/>
+              <w:ind w:firstLine="0"/>
+              <w:jc w:val="center"/>
+              <w:rPr>
+                <w:b/>
+              </w:rPr>
+            </w:pPr>
+            <w:proofErr w:type="spellStart"/>
+            <w:r>
+              <w:rPr>
+                <w:b/>
+              </w:rPr>
+              <w:t>Aktor</w:t>
+            </w:r>
+            <w:proofErr w:type="spellEnd"/>
+          </w:p>
+        </w:tc>
+        <w:tc>
+          <w:tcPr>
+            <w:tcW w:w="3006" w:type="dxa"/>
+            <w:tcBorders>
+              <w:top w:val="single" w:sz="8" w:space="0" w:color="000000"/>
+              <w:left w:val="single" w:sz="8" w:space="0" w:color="000000"/>
+              <w:bottom w:val="single" w:sz="8" w:space="0" w:color="000000"/>
+              <w:right w:val="single" w:sz="8" w:space="0" w:color="000000"/>
+            </w:tcBorders>
+          </w:tcPr>
+          <w:p>
+            <w:pPr>
+              <w:widowControl w:val="0"/>
+              <w:spacing w:after="0"/>
+              <w:ind w:firstLine="0"/>
+              <w:jc w:val="center"/>
+              <w:rPr>
+                <w:b/>
+              </w:rPr>
+            </w:pPr>
+            <w:proofErr w:type="spellStart"/>
+            <w:r>
+              <w:rPr>
+                <w:b/>
+              </w:rPr>
+              <w:t>Sistem</w:t>
+            </w:r>
+            <w:proofErr w:type="spellEnd"/>
+          </w:p>
+        </w:tc>
+      </w:tr>
+      <w:tr>
+        <w:trPr>
+          <w:trHeight w:val="440"/>
+          <w:jc w:val="center"/>
+        </w:trPr>
+        <w:tc>
+          <w:tcPr>
+            <w:tcW w:w="1923" w:type="dxa"/>
+            <w:vMerge/>
+            <w:tcBorders>
+              <w:left w:val="single" w:sz="8" w:space="0" w:color="000000"/>
+              <w:right w:val="single" w:sz="8" w:space="0" w:color="000000"/>
+            </w:tcBorders>
+            <w:vAlign w:val="center"/>
+          </w:tcPr>
+          <w:p>
+            <w:pPr>
+              <w:spacing w:after="0"/>
+              <w:rPr>
+                <w:b/>
+              </w:rPr>
+            </w:pPr>
+          </w:p>
+        </w:tc>
+        <w:tc>
+          <w:tcPr>
+            <w:tcW w:w="3006" w:type="dxa"/>
+            <w:tcBorders>
+              <w:top w:val="single" w:sz="8" w:space="0" w:color="000000"/>
+              <w:left w:val="single" w:sz="8" w:space="0" w:color="000000"/>
+              <w:bottom w:val="single" w:sz="8" w:space="0" w:color="000000"/>
+              <w:right w:val="single" w:sz="8" w:space="0" w:color="000000"/>
+            </w:tcBorders>
+            <w:tcMar>
+              <w:top w:w="100" w:type="dxa"/>
+              <w:left w:w="100" w:type="dxa"/>
+              <w:bottom w:w="100" w:type="dxa"/>
+              <w:right w:w="100" w:type="dxa"/>
+            </w:tcMar>
+          </w:tcPr>
+          <w:p>
+            <w:pPr>
+              <w:widowControl w:val="0"/>
+              <w:spacing w:after="0"/>
+              <w:ind w:firstLine="0"/>
+              <w:rPr>
+                <w:bCs/>
+              </w:rPr>
+            </w:pPr>
+          </w:p>
+        </w:tc>
+        <w:tc>
+          <w:tcPr>
+            <w:tcW w:w="3006" w:type="dxa"/>
+            <w:tcBorders>
+              <w:top w:val="single" w:sz="8" w:space="0" w:color="000000"/>
+              <w:left w:val="single" w:sz="8" w:space="0" w:color="000000"/>
+              <w:bottom w:val="single" w:sz="8" w:space="0" w:color="000000"/>
+              <w:right w:val="single" w:sz="8" w:space="0" w:color="000000"/>
+            </w:tcBorders>
+          </w:tcPr>
+          <w:p>
+            <w:pPr>
+              <w:widowControl w:val="0"/>
+              <w:spacing w:after="0"/>
+              <w:ind w:firstLine="0"/>
+              <w:rPr>
+                <w:bCs/>
+              </w:rPr>
+            </w:pPr>
+            <w:r>
+              <w:rPr>
+                <w:bCs/>
+              </w:rPr>
+              <w:t xml:space="preserve">7. </w:t>
+            </w:r>
+            <w:proofErr w:type="spellStart"/>
+            <w:r>
+              <w:rPr>
+                <w:bCs/>
+              </w:rPr>
+              <w:t>Sistem</w:t>
+            </w:r>
+            <w:proofErr w:type="spellEnd"/>
+            <w:r>
+              <w:rPr>
+                <w:bCs/>
+              </w:rPr>
+              <w:t xml:space="preserve"> </w:t>
+            </w:r>
+            <w:proofErr w:type="spellStart"/>
+            <w:r>
+              <w:rPr>
+                <w:bCs/>
+              </w:rPr>
+              <w:t>secara</w:t>
+            </w:r>
+            <w:proofErr w:type="spellEnd"/>
+            <w:r>
+              <w:rPr>
+                <w:bCs/>
+              </w:rPr>
+              <w:t xml:space="preserve"> </w:t>
+            </w:r>
+            <w:proofErr w:type="spellStart"/>
+            <w:r>
+              <w:rPr>
+                <w:bCs/>
+              </w:rPr>
+              <w:t>otomatis</w:t>
+            </w:r>
+            <w:proofErr w:type="spellEnd"/>
+            <w:r>
+              <w:rPr>
+                <w:bCs/>
+              </w:rPr>
+              <w:t xml:space="preserve"> </w:t>
+            </w:r>
+            <w:proofErr w:type="spellStart"/>
+            <w:r>
+              <w:rPr>
+                <w:bCs/>
+              </w:rPr>
+              <w:t>membuat</w:t>
+            </w:r>
+            <w:proofErr w:type="spellEnd"/>
+            <w:r>
+              <w:rPr>
+                <w:bCs/>
+              </w:rPr>
+              <w:t xml:space="preserve"> </w:t>
+            </w:r>
+            <w:proofErr w:type="spellStart"/>
+            <w:r>
+              <w:rPr>
+                <w:bCs/>
+              </w:rPr>
+              <w:t>akun</w:t>
+            </w:r>
+            <w:proofErr w:type="spellEnd"/>
+            <w:r>
+              <w:rPr>
+                <w:bCs/>
+              </w:rPr>
+              <w:t xml:space="preserve"> </w:t>
+            </w:r>
+            <w:proofErr w:type="spellStart"/>
+            <w:r>
+              <w:rPr>
+                <w:bCs/>
+              </w:rPr>
+              <w:t>Instruktur</w:t>
+            </w:r>
+            <w:proofErr w:type="spellEnd"/>
+            <w:r>
+              <w:rPr>
+                <w:bCs/>
+              </w:rPr>
+              <w:t xml:space="preserve"> </w:t>
+            </w:r>
+            <w:proofErr w:type="spellStart"/>
+            <w:r>
+              <w:rPr>
+                <w:bCs/>
+              </w:rPr>
+              <w:t>baru</w:t>
+            </w:r>
+            <w:proofErr w:type="spellEnd"/>
+            <w:r>
+              <w:rPr>
+                <w:bCs/>
+              </w:rPr>
+              <w:t xml:space="preserve"> </w:t>
+            </w:r>
+            <w:proofErr w:type="spellStart"/>
+            <w:r>
+              <w:rPr>
+                <w:bCs/>
+              </w:rPr>
+              <w:t>sesuai</w:t>
+            </w:r>
+            <w:proofErr w:type="spellEnd"/>
+            <w:r>
+              <w:rPr>
+                <w:bCs/>
+              </w:rPr>
+              <w:t xml:space="preserve"> </w:t>
+            </w:r>
+            <w:proofErr w:type="spellStart"/>
+            <w:r>
+              <w:rPr>
+                <w:bCs/>
+              </w:rPr>
+              <w:t>dengan</w:t>
+            </w:r>
+            <w:proofErr w:type="spellEnd"/>
+            <w:r>
+              <w:rPr>
+                <w:bCs/>
+              </w:rPr>
+              <w:t xml:space="preserve"> data yang </w:t>
+            </w:r>
+            <w:proofErr w:type="spellStart"/>
+            <w:r>
+              <w:rPr>
+                <w:bCs/>
+              </w:rPr>
+              <w:t>dimasukkan</w:t>
+            </w:r>
+            <w:proofErr w:type="spellEnd"/>
+          </w:p>
+        </w:tc>
+      </w:tr>
+      <w:tr>
+        <w:trPr>
+          <w:trHeight w:val="440"/>
+          <w:jc w:val="center"/>
+        </w:trPr>
+        <w:tc>
+          <w:tcPr>
+            <w:tcW w:w="1923" w:type="dxa"/>
+            <w:vMerge/>
+            <w:tcBorders>
+              <w:left w:val="single" w:sz="8" w:space="0" w:color="000000"/>
+              <w:right w:val="single" w:sz="8" w:space="0" w:color="000000"/>
+            </w:tcBorders>
+            <w:vAlign w:val="center"/>
+          </w:tcPr>
+          <w:p>
+            <w:pPr>
+              <w:spacing w:after="0"/>
+              <w:rPr>
+                <w:b/>
+              </w:rPr>
+            </w:pPr>
+          </w:p>
+        </w:tc>
+        <w:tc>
+          <w:tcPr>
+            <w:tcW w:w="3006" w:type="dxa"/>
+            <w:tcBorders>
+              <w:top w:val="single" w:sz="8" w:space="0" w:color="000000"/>
+              <w:left w:val="single" w:sz="8" w:space="0" w:color="000000"/>
+              <w:bottom w:val="single" w:sz="8" w:space="0" w:color="000000"/>
+              <w:right w:val="single" w:sz="8" w:space="0" w:color="000000"/>
+            </w:tcBorders>
+            <w:tcMar>
+              <w:top w:w="100" w:type="dxa"/>
+              <w:left w:w="100" w:type="dxa"/>
+              <w:bottom w:w="100" w:type="dxa"/>
+              <w:right w:w="100" w:type="dxa"/>
+            </w:tcMar>
+          </w:tcPr>
+          <w:p>
+            <w:pPr>
+              <w:widowControl w:val="0"/>
+              <w:spacing w:after="0"/>
+              <w:ind w:firstLine="0"/>
+              <w:rPr>
+                <w:bCs/>
+              </w:rPr>
+            </w:pPr>
+          </w:p>
+        </w:tc>
+        <w:tc>
+          <w:tcPr>
+            <w:tcW w:w="3006" w:type="dxa"/>
+            <w:tcBorders>
+              <w:top w:val="single" w:sz="8" w:space="0" w:color="000000"/>
+              <w:left w:val="single" w:sz="8" w:space="0" w:color="000000"/>
+              <w:bottom w:val="single" w:sz="8" w:space="0" w:color="000000"/>
+              <w:right w:val="single" w:sz="8" w:space="0" w:color="000000"/>
+            </w:tcBorders>
+          </w:tcPr>
+          <w:p>
+            <w:pPr>
+              <w:widowControl w:val="0"/>
+              <w:spacing w:after="0"/>
+              <w:ind w:firstLine="0"/>
+              <w:rPr>
+                <w:bCs/>
+              </w:rPr>
+            </w:pPr>
+            <w:r>
+              <w:rPr>
+                <w:bCs/>
+              </w:rPr>
+              <w:t xml:space="preserve">8. </w:t>
+            </w:r>
+            <w:proofErr w:type="spellStart"/>
+            <w:r>
+              <w:rPr>
+                <w:bCs/>
+              </w:rPr>
+              <w:t>Sistem</w:t>
+            </w:r>
+            <w:proofErr w:type="spellEnd"/>
+            <w:r>
+              <w:rPr>
+                <w:bCs/>
+              </w:rPr>
+              <w:t xml:space="preserve"> </w:t>
+            </w:r>
+            <w:proofErr w:type="spellStart"/>
+            <w:r>
+              <w:rPr>
+                <w:bCs/>
+              </w:rPr>
+              <w:t>menyimpan</w:t>
+            </w:r>
+            <w:proofErr w:type="spellEnd"/>
+            <w:r>
+              <w:rPr>
+                <w:bCs/>
+              </w:rPr>
+              <w:t xml:space="preserve"> </w:t>
+            </w:r>
+            <w:proofErr w:type="spellStart"/>
+            <w:r>
+              <w:rPr>
+                <w:bCs/>
+              </w:rPr>
+              <w:t>hasil</w:t>
+            </w:r>
+            <w:proofErr w:type="spellEnd"/>
+            <w:r>
+              <w:rPr>
+                <w:bCs/>
+              </w:rPr>
+              <w:t xml:space="preserve"> </w:t>
+            </w:r>
+            <w:proofErr w:type="spellStart"/>
+            <w:r>
+              <w:rPr>
+                <w:bCs/>
+              </w:rPr>
+              <w:t>inputan</w:t>
+            </w:r>
+            <w:proofErr w:type="spellEnd"/>
+            <w:r>
+              <w:rPr>
+                <w:bCs/>
+              </w:rPr>
+              <w:t xml:space="preserve"> yang </w:t>
+            </w:r>
+            <w:proofErr w:type="spellStart"/>
+            <w:r>
+              <w:rPr>
+                <w:bCs/>
+              </w:rPr>
+              <w:t>diisi</w:t>
+            </w:r>
+            <w:proofErr w:type="spellEnd"/>
+            <w:r>
+              <w:rPr>
+                <w:bCs/>
+              </w:rPr>
+              <w:t xml:space="preserve"> pada </w:t>
+            </w:r>
+            <w:r>
+              <w:rPr>
+                <w:bCs/>
+                <w:i/>
+                <w:iCs/>
+              </w:rPr>
+              <w:t>form</w:t>
+            </w:r>
+            <w:r>
+              <w:rPr>
+                <w:bCs/>
+                <w:i/>
+                <w:iCs/>
+              </w:rPr>
+              <w:t xml:space="preserve"> </w:t>
+            </w:r>
+            <w:proofErr w:type="spellStart"/>
+            <w:r>
+              <w:rPr>
+                <w:bCs/>
+              </w:rPr>
+              <w:t>sebelumnya</w:t>
+            </w:r>
+            <w:proofErr w:type="spellEnd"/>
+            <w:r>
+              <w:rPr>
+                <w:bCs/>
+              </w:rPr>
+              <w:t>.</w:t>
+            </w:r>
+          </w:p>
+        </w:tc>
+      </w:tr>
+      <w:tr>
+        <w:trPr>
+          <w:trHeight w:val="440"/>
+          <w:jc w:val="center"/>
+        </w:trPr>
+        <w:tc>
+          <w:tcPr>
+            <w:tcW w:w="1923" w:type="dxa"/>
+            <w:vMerge/>
+            <w:tcBorders>
+              <w:left w:val="single" w:sz="8" w:space="0" w:color="000000"/>
+              <w:bottom w:val="single" w:sz="8" w:space="0" w:color="000000"/>
+              <w:right w:val="single" w:sz="8" w:space="0" w:color="000000"/>
+            </w:tcBorders>
+            <w:vAlign w:val="center"/>
+          </w:tcPr>
+          <w:p>
+            <w:pPr>
+              <w:spacing w:after="0"/>
+              <w:rPr>
+                <w:b/>
+              </w:rPr>
+            </w:pPr>
+          </w:p>
+        </w:tc>
+        <w:tc>
+          <w:tcPr>
+            <w:tcW w:w="3006" w:type="dxa"/>
+            <w:tcBorders>
+              <w:top w:val="single" w:sz="8" w:space="0" w:color="000000"/>
+              <w:left w:val="single" w:sz="8" w:space="0" w:color="000000"/>
+              <w:bottom w:val="single" w:sz="8" w:space="0" w:color="000000"/>
+              <w:right w:val="single" w:sz="8" w:space="0" w:color="000000"/>
+            </w:tcBorders>
+            <w:tcMar>
+              <w:top w:w="100" w:type="dxa"/>
+              <w:left w:w="100" w:type="dxa"/>
+              <w:bottom w:w="100" w:type="dxa"/>
+              <w:right w:w="100" w:type="dxa"/>
+            </w:tcMar>
+          </w:tcPr>
+          <w:p>
+            <w:pPr>
+              <w:widowControl w:val="0"/>
+              <w:spacing w:after="0"/>
+              <w:ind w:firstLine="0"/>
+              <w:rPr>
+                <w:bCs/>
+              </w:rPr>
+            </w:pPr>
+          </w:p>
+        </w:tc>
+        <w:tc>
+          <w:tcPr>
+            <w:tcW w:w="3006" w:type="dxa"/>
+            <w:tcBorders>
+              <w:top w:val="single" w:sz="8" w:space="0" w:color="000000"/>
+              <w:left w:val="single" w:sz="8" w:space="0" w:color="000000"/>
+              <w:bottom w:val="single" w:sz="8" w:space="0" w:color="000000"/>
+              <w:right w:val="single" w:sz="8" w:space="0" w:color="000000"/>
+            </w:tcBorders>
+          </w:tcPr>
+          <w:p>
+            <w:pPr>
+              <w:widowControl w:val="0"/>
+              <w:spacing w:after="0"/>
+              <w:ind w:firstLine="0"/>
+              <w:rPr>
+                <w:bCs/>
+              </w:rPr>
+            </w:pPr>
+            <w:r>
+              <w:rPr>
+                <w:bCs/>
+              </w:rPr>
+              <w:t xml:space="preserve">9. </w:t>
+            </w:r>
+            <w:proofErr w:type="spellStart"/>
+            <w:r>
+              <w:rPr>
+                <w:bCs/>
+              </w:rPr>
+              <w:t>Sistem</w:t>
+            </w:r>
+            <w:proofErr w:type="spellEnd"/>
+            <w:r>
+              <w:rPr>
+                <w:bCs/>
+              </w:rPr>
+              <w:t xml:space="preserve"> </w:t>
+            </w:r>
+            <w:proofErr w:type="spellStart"/>
+            <w:r>
+              <w:rPr>
+                <w:bCs/>
+              </w:rPr>
+              <w:t>mengarahkan</w:t>
+            </w:r>
+            <w:proofErr w:type="spellEnd"/>
+            <w:r>
+              <w:rPr>
+                <w:bCs/>
+              </w:rPr>
+              <w:t xml:space="preserve"> </w:t>
+            </w:r>
+            <w:proofErr w:type="spellStart"/>
+            <w:r>
+              <w:rPr>
+                <w:bCs/>
+              </w:rPr>
+              <w:t>Aktor</w:t>
+            </w:r>
+            <w:proofErr w:type="spellEnd"/>
+            <w:r>
+              <w:rPr>
+                <w:bCs/>
+              </w:rPr>
+              <w:t xml:space="preserve"> </w:t>
+            </w:r>
+            <w:proofErr w:type="spellStart"/>
+            <w:r>
+              <w:rPr>
+                <w:bCs/>
+              </w:rPr>
+              <w:t>kembali</w:t>
+            </w:r>
+            <w:proofErr w:type="spellEnd"/>
+            <w:r>
+              <w:rPr>
+                <w:bCs/>
+              </w:rPr>
+              <w:t xml:space="preserve"> </w:t>
+            </w:r>
+            <w:proofErr w:type="spellStart"/>
+            <w:r>
+              <w:rPr>
+                <w:bCs/>
+              </w:rPr>
+              <w:t>ke</w:t>
+            </w:r>
+            <w:proofErr w:type="spellEnd"/>
+            <w:r>
+              <w:rPr>
+                <w:bCs/>
+              </w:rPr>
+              <w:t xml:space="preserve"> </w:t>
+            </w:r>
+            <w:proofErr w:type="spellStart"/>
+            <w:r>
+              <w:rPr>
+                <w:bCs/>
+              </w:rPr>
+              <w:t>halaman</w:t>
+            </w:r>
+            <w:proofErr w:type="spellEnd"/>
+            <w:r>
+              <w:rPr>
+                <w:bCs/>
+              </w:rPr>
+              <w:t xml:space="preserve"> “Daftar </w:t>
+            </w:r>
+            <w:proofErr w:type="spellStart"/>
+            <w:r>
+              <w:rPr>
+                <w:bCs/>
+              </w:rPr>
+              <w:t>Instruktur</w:t>
+            </w:r>
+            <w:proofErr w:type="spellEnd"/>
+            <w:r>
+              <w:rPr>
+                <w:bCs/>
+              </w:rPr>
+              <w:t xml:space="preserve">” dan </w:t>
+            </w:r>
+            <w:proofErr w:type="spellStart"/>
+            <w:r>
+              <w:rPr>
+                <w:bCs/>
+              </w:rPr>
+              <w:t>menampilkan</w:t>
+            </w:r>
+            <w:proofErr w:type="spellEnd"/>
+            <w:r>
+              <w:rPr>
+                <w:bCs/>
+              </w:rPr>
+              <w:t xml:space="preserve"> data </w:t>
+            </w:r>
+            <w:proofErr w:type="spellStart"/>
+            <w:r>
+              <w:rPr>
+                <w:bCs/>
+              </w:rPr>
+              <w:t>Instruktur</w:t>
+            </w:r>
+            <w:proofErr w:type="spellEnd"/>
+            <w:r>
+              <w:rPr>
+                <w:bCs/>
+              </w:rPr>
+              <w:t xml:space="preserve"> </w:t>
+            </w:r>
+            <w:proofErr w:type="spellStart"/>
+            <w:r>
+              <w:rPr>
+                <w:bCs/>
+              </w:rPr>
+              <w:t>Kursus</w:t>
+            </w:r>
+            <w:proofErr w:type="spellEnd"/>
+            <w:r>
+              <w:rPr>
+                <w:bCs/>
+              </w:rPr>
+              <w:t xml:space="preserve"> </w:t>
+            </w:r>
+            <w:proofErr w:type="spellStart"/>
+            <w:r>
+              <w:rPr>
+                <w:bCs/>
+              </w:rPr>
+              <w:t>baru</w:t>
+            </w:r>
+            <w:proofErr w:type="spellEnd"/>
+          </w:p>
+        </w:tc>
+      </w:tr>
+    </w:tbl>
+    <w:p>
+      <w:pPr>
+        <w:pStyle w:val="Heading4"/>
+      </w:pPr>
+      <w:r>
+        <w:t xml:space="preserve">Proses </w:t>
+      </w:r>
+      <w:r>
+        <w:t>Mengundang</w:t>
+      </w:r>
+      <w:bookmarkStart w:id="3" w:name="_GoBack"/>
+      <w:bookmarkEnd w:id="3"/>
+      <w:r>
+        <w:t xml:space="preserve"> </w:t>
+      </w:r>
+      <w:proofErr w:type="spellStart"/>
+      <w:r>
+        <w:t>Instruktur</w:t>
+      </w:r>
+      <w:proofErr w:type="spellEnd"/>
+      <w:r>
+        <w:t xml:space="preserve"> </w:t>
+      </w:r>
+      <w:proofErr w:type="spellStart"/>
+      <w:r>
+        <w:t>Kursus</w:t>
+      </w:r>
+      <w:proofErr w:type="spellEnd"/>
+    </w:p>
     <w:p/>
     <w:p>
       <w:pPr>
@@ -29442,6 +32453,7 @@
       </w:r>
       <w:proofErr w:type="spellStart"/>
       <w:r>
+        <w:lastRenderedPageBreak/>
         <w:t>nanti</w:t>
       </w:r>
       <w:r>
@@ -32077,7 +35089,7 @@
           <w:rPr>
             <w:noProof/>
           </w:rPr>
-          <w:t>10</w:t>
+          <w:t>11</w:t>
         </w:r>
       </w:fldSimple>
       <w:r>
@@ -33409,7 +36421,7 @@
           <w:rPr>
             <w:noProof/>
           </w:rPr>
-          <w:t>11</w:t>
+          <w:t>12</w:t>
         </w:r>
       </w:fldSimple>
       <w:r>
@@ -34420,7 +37432,7 @@
           <w:rPr>
             <w:noProof/>
           </w:rPr>
-          <w:t>12</w:t>
+          <w:t>13</w:t>
         </w:r>
       </w:fldSimple>
       <w:r>
@@ -35161,7 +38173,7 @@
           <w:rPr>
             <w:noProof/>
           </w:rPr>
-          <w:t>13</w:t>
+          <w:t>14</w:t>
         </w:r>
       </w:fldSimple>
       <w:r>
@@ -37501,7 +40513,7 @@
           <w:rPr>
             <w:noProof/>
           </w:rPr>
-          <w:t>14</w:t>
+          <w:t>15</w:t>
         </w:r>
       </w:fldSimple>
       <w:r>
@@ -39951,6 +42963,7 @@
   <w:style w:type="character" w:default="1" w:styleId="DefaultParagraphFont">
     <w:name w:val="Default Paragraph Font"/>
     <w:uiPriority w:val="1"/>
+    <w:semiHidden/>
     <w:unhideWhenUsed/>
   </w:style>
   <w:style w:type="table" w:default="1" w:styleId="TableNormal">
@@ -40897,7 +43910,7 @@
 </file>
 
 <file path=customXml/itemProps1.xml><?xml version="1.0" encoding="utf-8"?>
-<ds:datastoreItem xmlns:ds="http://schemas.openxmlformats.org/officeDocument/2006/customXml" ds:itemID="{F7DAC595-53C0-4933-B033-E66C5FA2808F}">
+<ds:datastoreItem xmlns:ds="http://schemas.openxmlformats.org/officeDocument/2006/customXml" ds:itemID="{027F51A0-FA6A-4714-A80D-D5A3B6BD6D72}">
   <ds:schemaRefs>
     <ds:schemaRef ds:uri="http://schemas.openxmlformats.org/officeDocument/2006/bibliography"/>
   </ds:schemaRefs>

</xml_diff>